<commit_message>
Minor. changes to scenes.
</commit_message>
<xml_diff>
--- a/leapfrog-game/documentation/Object descriptions.docx
+++ b/leapfrog-game/documentation/Object descriptions.docx
@@ -57,7 +57,14 @@
           <w:rFonts w:ascii="Calibri" w:eastAsia="Calibri" w:hAnsi="Calibri" w:cs="Calibri"/>
           <w:lang w:val="en-US"/>
         </w:rPr>
-        <w:t xml:space="preserve"> is the top level actor that has any programmatically behavior. It is the only descendant to the stage. It initiates the global functions such as: Head down display, Message display, LUA interface and game status. It changes scenes by removing old objects from the </w:t>
+        <w:t xml:space="preserve"> is the top level actor that has any programmatically behavior. It is the only descendant to the stage. It initiates the global functions such as: Head down display, Message display, LUA interface and game status. It changes scenes by removing old objects from th</w:t>
+      </w:r>
+      <w:r>
+        <w:rPr>
+          <w:rFonts w:ascii="Calibri" w:eastAsia="Calibri" w:hAnsi="Calibri" w:cs="Calibri"/>
+          <w:lang w:val="en-US"/>
+        </w:rPr>
+        <w:t xml:space="preserve">e </w:t>
       </w:r>
       <w:proofErr w:type="spellStart"/>
       <w:r>
@@ -73,7 +80,30 @@
           <w:rFonts w:ascii="Calibri" w:eastAsia="Calibri" w:hAnsi="Calibri" w:cs="Calibri"/>
           <w:lang w:val="en-US"/>
         </w:rPr>
-        <w:t xml:space="preserve"> and creating new once. In some cases minor scene changing animations are done </w:t>
+        <w:t xml:space="preserve"> and creating new on</w:t>
+      </w:r>
+      <w:r>
+        <w:rPr>
+          <w:rFonts w:ascii="Calibri" w:eastAsia="Calibri" w:hAnsi="Calibri" w:cs="Calibri"/>
+          <w:lang w:val="en-US"/>
+        </w:rPr>
+        <w:t>e</w:t>
+      </w:r>
+      <w:r>
+        <w:rPr>
+          <w:rFonts w:ascii="Calibri" w:eastAsia="Calibri" w:hAnsi="Calibri" w:cs="Calibri"/>
+          <w:lang w:val="en-US"/>
+        </w:rPr>
+        <w:t>s</w:t>
+      </w:r>
+      <w:bookmarkStart w:id="0" w:name="_GoBack"/>
+      <w:bookmarkEnd w:id="0"/>
+      <w:r>
+        <w:rPr>
+          <w:rFonts w:ascii="Calibri" w:eastAsia="Calibri" w:hAnsi="Calibri" w:cs="Calibri"/>
+          <w:lang w:val="en-US"/>
+        </w:rPr>
+        <w:t xml:space="preserve">. In some cases minor scene changing animations are done </w:t>
       </w:r>
       <w:r>
         <w:rPr>
@@ -250,12 +280,6 @@
         <w:gridCol w:w="5440"/>
       </w:tblGrid>
       <w:tr>
-        <w:tblPrEx>
-          <w:tblCellMar>
-            <w:top w:w="0" w:type="dxa"/>
-            <w:bottom w:w="0" w:type="dxa"/>
-          </w:tblCellMar>
-        </w:tblPrEx>
         <w:trPr>
           <w:trHeight w:val="1"/>
         </w:trPr>
@@ -327,12 +351,6 @@
         </w:tc>
       </w:tr>
       <w:tr>
-        <w:tblPrEx>
-          <w:tblCellMar>
-            <w:top w:w="0" w:type="dxa"/>
-            <w:bottom w:w="0" w:type="dxa"/>
-          </w:tblCellMar>
-        </w:tblPrEx>
         <w:trPr>
           <w:trHeight w:val="1"/>
         </w:trPr>
@@ -481,12 +499,6 @@
         </w:tc>
       </w:tr>
       <w:tr>
-        <w:tblPrEx>
-          <w:tblCellMar>
-            <w:top w:w="0" w:type="dxa"/>
-            <w:bottom w:w="0" w:type="dxa"/>
-          </w:tblCellMar>
-        </w:tblPrEx>
         <w:trPr>
           <w:trHeight w:val="1"/>
         </w:trPr>
@@ -590,12 +602,6 @@
         </w:tc>
       </w:tr>
       <w:tr>
-        <w:tblPrEx>
-          <w:tblCellMar>
-            <w:top w:w="0" w:type="dxa"/>
-            <w:bottom w:w="0" w:type="dxa"/>
-          </w:tblCellMar>
-        </w:tblPrEx>
         <w:trPr>
           <w:trHeight w:val="1"/>
         </w:trPr>
@@ -686,14 +692,7 @@
                 <w:rFonts w:ascii="Calibri" w:eastAsia="Calibri" w:hAnsi="Calibri" w:cs="Calibri"/>
                 <w:lang w:val="en-US"/>
               </w:rPr>
-              <w:t>landing</w:t>
-            </w:r>
-            <w:r>
-              <w:rPr>
-                <w:rFonts w:ascii="Calibri" w:eastAsia="Calibri" w:hAnsi="Calibri" w:cs="Calibri"/>
-                <w:lang w:val="en-US"/>
-              </w:rPr>
-              <w:t xml:space="preserve"> </w:t>
+              <w:t xml:space="preserve">landing </w:t>
             </w:r>
             <w:r>
               <w:rPr>
@@ -706,12 +705,6 @@
         </w:tc>
       </w:tr>
       <w:tr>
-        <w:tblPrEx>
-          <w:tblCellMar>
-            <w:top w:w="0" w:type="dxa"/>
-            <w:bottom w:w="0" w:type="dxa"/>
-          </w:tblCellMar>
-        </w:tblPrEx>
         <w:trPr>
           <w:trHeight w:val="1"/>
         </w:trPr>
@@ -892,12 +885,6 @@
         <w:gridCol w:w="5806"/>
       </w:tblGrid>
       <w:tr>
-        <w:tblPrEx>
-          <w:tblCellMar>
-            <w:top w:w="0" w:type="dxa"/>
-            <w:bottom w:w="0" w:type="dxa"/>
-          </w:tblCellMar>
-        </w:tblPrEx>
         <w:trPr>
           <w:trHeight w:val="1"/>
         </w:trPr>
@@ -971,12 +958,6 @@
         </w:tc>
       </w:tr>
       <w:tr>
-        <w:tblPrEx>
-          <w:tblCellMar>
-            <w:top w:w="0" w:type="dxa"/>
-            <w:bottom w:w="0" w:type="dxa"/>
-          </w:tblCellMar>
-        </w:tblPrEx>
         <w:trPr>
           <w:trHeight w:val="1"/>
         </w:trPr>
@@ -1068,12 +1049,6 @@
         </w:tc>
       </w:tr>
       <w:tr>
-        <w:tblPrEx>
-          <w:tblCellMar>
-            <w:top w:w="0" w:type="dxa"/>
-            <w:bottom w:w="0" w:type="dxa"/>
-          </w:tblCellMar>
-        </w:tblPrEx>
         <w:trPr>
           <w:trHeight w:val="1"/>
         </w:trPr>
@@ -1295,19 +1270,19 @@
           <w:rFonts w:ascii="Calibri Light" w:eastAsia="Calibri Light" w:hAnsi="Calibri Light" w:cs="Calibri Light"/>
           <w:color w:val="2E74B5"/>
           <w:sz w:val="26"/>
-        </w:rPr>
-      </w:pPr>
-      <w:proofErr w:type="spellStart"/>
+          <w:lang w:val="en-US"/>
+        </w:rPr>
+      </w:pPr>
       <w:r>
         <w:rPr>
           <w:rFonts w:ascii="Calibri Light" w:eastAsia="Calibri Light" w:hAnsi="Calibri Light" w:cs="Calibri Light"/>
           <w:color w:val="2E74B5"/>
           <w:sz w:val="26"/>
+          <w:lang w:val="en-US"/>
         </w:rPr>
         <w:lastRenderedPageBreak/>
         <w:t>Scene</w:t>
       </w:r>
-      <w:proofErr w:type="spellEnd"/>
     </w:p>
     <w:p>
       <w:pPr>
@@ -1466,12 +1441,6 @@
         <w:gridCol w:w="5806"/>
       </w:tblGrid>
       <w:tr>
-        <w:tblPrEx>
-          <w:tblCellMar>
-            <w:top w:w="0" w:type="dxa"/>
-            <w:bottom w:w="0" w:type="dxa"/>
-          </w:tblCellMar>
-        </w:tblPrEx>
         <w:trPr>
           <w:trHeight w:val="1"/>
         </w:trPr>
@@ -1543,12 +1512,6 @@
         </w:tc>
       </w:tr>
       <w:tr>
-        <w:tblPrEx>
-          <w:tblCellMar>
-            <w:top w:w="0" w:type="dxa"/>
-            <w:bottom w:w="0" w:type="dxa"/>
-          </w:tblCellMar>
-        </w:tblPrEx>
         <w:trPr>
           <w:trHeight w:val="1"/>
         </w:trPr>
@@ -1802,12 +1765,6 @@
         <w:gridCol w:w="4676"/>
       </w:tblGrid>
       <w:tr>
-        <w:tblPrEx>
-          <w:tblCellMar>
-            <w:top w:w="0" w:type="dxa"/>
-            <w:bottom w:w="0" w:type="dxa"/>
-          </w:tblCellMar>
-        </w:tblPrEx>
         <w:trPr>
           <w:trHeight w:val="1"/>
         </w:trPr>
@@ -1915,12 +1872,6 @@
         </w:tc>
       </w:tr>
       <w:tr>
-        <w:tblPrEx>
-          <w:tblCellMar>
-            <w:top w:w="0" w:type="dxa"/>
-            <w:bottom w:w="0" w:type="dxa"/>
-          </w:tblCellMar>
-        </w:tblPrEx>
         <w:trPr>
           <w:trHeight w:val="1"/>
         </w:trPr>
@@ -2108,12 +2059,6 @@
         <w:gridCol w:w="5558"/>
       </w:tblGrid>
       <w:tr>
-        <w:tblPrEx>
-          <w:tblCellMar>
-            <w:top w:w="0" w:type="dxa"/>
-            <w:bottom w:w="0" w:type="dxa"/>
-          </w:tblCellMar>
-        </w:tblPrEx>
         <w:trPr>
           <w:trHeight w:val="1"/>
         </w:trPr>
@@ -2185,12 +2130,6 @@
         </w:tc>
       </w:tr>
       <w:tr>
-        <w:tblPrEx>
-          <w:tblCellMar>
-            <w:top w:w="0" w:type="dxa"/>
-            <w:bottom w:w="0" w:type="dxa"/>
-          </w:tblCellMar>
-        </w:tblPrEx>
         <w:trPr>
           <w:trHeight w:val="1"/>
         </w:trPr>
@@ -2272,12 +2211,6 @@
         </w:tc>
       </w:tr>
       <w:tr>
-        <w:tblPrEx>
-          <w:tblCellMar>
-            <w:top w:w="0" w:type="dxa"/>
-            <w:bottom w:w="0" w:type="dxa"/>
-          </w:tblCellMar>
-        </w:tblPrEx>
         <w:trPr>
           <w:trHeight w:val="1"/>
         </w:trPr>
@@ -2470,12 +2403,6 @@
         <w:gridCol w:w="4676"/>
       </w:tblGrid>
       <w:tr>
-        <w:tblPrEx>
-          <w:tblCellMar>
-            <w:top w:w="0" w:type="dxa"/>
-            <w:bottom w:w="0" w:type="dxa"/>
-          </w:tblCellMar>
-        </w:tblPrEx>
         <w:trPr>
           <w:trHeight w:val="1"/>
         </w:trPr>
@@ -2583,12 +2510,6 @@
         </w:tc>
       </w:tr>
       <w:tr>
-        <w:tblPrEx>
-          <w:tblCellMar>
-            <w:top w:w="0" w:type="dxa"/>
-            <w:bottom w:w="0" w:type="dxa"/>
-          </w:tblCellMar>
-        </w:tblPrEx>
         <w:trPr>
           <w:trHeight w:val="1"/>
         </w:trPr>
@@ -2689,12 +2610,6 @@
         </w:tc>
       </w:tr>
       <w:tr>
-        <w:tblPrEx>
-          <w:tblCellMar>
-            <w:top w:w="0" w:type="dxa"/>
-            <w:bottom w:w="0" w:type="dxa"/>
-          </w:tblCellMar>
-        </w:tblPrEx>
         <w:trPr>
           <w:trHeight w:val="1"/>
         </w:trPr>
@@ -2905,12 +2820,6 @@
         <w:gridCol w:w="5490"/>
       </w:tblGrid>
       <w:tr>
-        <w:tblPrEx>
-          <w:tblCellMar>
-            <w:top w:w="0" w:type="dxa"/>
-            <w:bottom w:w="0" w:type="dxa"/>
-          </w:tblCellMar>
-        </w:tblPrEx>
         <w:trPr>
           <w:trHeight w:val="1"/>
         </w:trPr>
@@ -2984,12 +2893,6 @@
         </w:tc>
       </w:tr>
       <w:tr>
-        <w:tblPrEx>
-          <w:tblCellMar>
-            <w:top w:w="0" w:type="dxa"/>
-            <w:bottom w:w="0" w:type="dxa"/>
-          </w:tblCellMar>
-        </w:tblPrEx>
         <w:trPr>
           <w:trHeight w:val="1"/>
         </w:trPr>
@@ -3170,12 +3073,6 @@
         <w:gridCol w:w="5806"/>
       </w:tblGrid>
       <w:tr>
-        <w:tblPrEx>
-          <w:tblCellMar>
-            <w:top w:w="0" w:type="dxa"/>
-            <w:bottom w:w="0" w:type="dxa"/>
-          </w:tblCellMar>
-        </w:tblPrEx>
         <w:trPr>
           <w:trHeight w:val="1"/>
         </w:trPr>
@@ -3247,12 +3144,6 @@
         </w:tc>
       </w:tr>
       <w:tr>
-        <w:tblPrEx>
-          <w:tblCellMar>
-            <w:top w:w="0" w:type="dxa"/>
-            <w:bottom w:w="0" w:type="dxa"/>
-          </w:tblCellMar>
-        </w:tblPrEx>
         <w:trPr>
           <w:trHeight w:val="1"/>
         </w:trPr>
@@ -3336,12 +3227,6 @@
         </w:tc>
       </w:tr>
       <w:tr>
-        <w:tblPrEx>
-          <w:tblCellMar>
-            <w:top w:w="0" w:type="dxa"/>
-            <w:bottom w:w="0" w:type="dxa"/>
-          </w:tblCellMar>
-        </w:tblPrEx>
         <w:trPr>
           <w:trHeight w:val="1"/>
         </w:trPr>
@@ -3754,12 +3639,6 @@
         <w:gridCol w:w="5490"/>
       </w:tblGrid>
       <w:tr>
-        <w:tblPrEx>
-          <w:tblCellMar>
-            <w:top w:w="0" w:type="dxa"/>
-            <w:bottom w:w="0" w:type="dxa"/>
-          </w:tblCellMar>
-        </w:tblPrEx>
         <w:trPr>
           <w:trHeight w:val="1"/>
         </w:trPr>
@@ -3833,12 +3712,6 @@
         </w:tc>
       </w:tr>
       <w:tr>
-        <w:tblPrEx>
-          <w:tblCellMar>
-            <w:top w:w="0" w:type="dxa"/>
-            <w:bottom w:w="0" w:type="dxa"/>
-          </w:tblCellMar>
-        </w:tblPrEx>
         <w:trPr>
           <w:trHeight w:val="1"/>
         </w:trPr>
@@ -3982,12 +3855,6 @@
         <w:gridCol w:w="5806"/>
       </w:tblGrid>
       <w:tr>
-        <w:tblPrEx>
-          <w:tblCellMar>
-            <w:top w:w="0" w:type="dxa"/>
-            <w:bottom w:w="0" w:type="dxa"/>
-          </w:tblCellMar>
-        </w:tblPrEx>
         <w:trPr>
           <w:trHeight w:val="1"/>
         </w:trPr>
@@ -4059,12 +3926,6 @@
         </w:tc>
       </w:tr>
       <w:tr>
-        <w:tblPrEx>
-          <w:tblCellMar>
-            <w:top w:w="0" w:type="dxa"/>
-            <w:bottom w:w="0" w:type="dxa"/>
-          </w:tblCellMar>
-        </w:tblPrEx>
         <w:trPr>
           <w:trHeight w:val="1"/>
         </w:trPr>
@@ -4245,12 +4106,6 @@
         <w:gridCol w:w="5490"/>
       </w:tblGrid>
       <w:tr>
-        <w:tblPrEx>
-          <w:tblCellMar>
-            <w:top w:w="0" w:type="dxa"/>
-            <w:bottom w:w="0" w:type="dxa"/>
-          </w:tblCellMar>
-        </w:tblPrEx>
         <w:trPr>
           <w:trHeight w:val="1"/>
         </w:trPr>
@@ -4324,12 +4179,6 @@
         </w:tc>
       </w:tr>
       <w:tr>
-        <w:tblPrEx>
-          <w:tblCellMar>
-            <w:top w:w="0" w:type="dxa"/>
-            <w:bottom w:w="0" w:type="dxa"/>
-          </w:tblCellMar>
-        </w:tblPrEx>
         <w:trPr>
           <w:trHeight w:val="1"/>
         </w:trPr>
@@ -4645,12 +4494,6 @@
         <w:gridCol w:w="4676"/>
       </w:tblGrid>
       <w:tr>
-        <w:tblPrEx>
-          <w:tblCellMar>
-            <w:top w:w="0" w:type="dxa"/>
-            <w:bottom w:w="0" w:type="dxa"/>
-          </w:tblCellMar>
-        </w:tblPrEx>
         <w:trPr>
           <w:trHeight w:val="1"/>
         </w:trPr>
@@ -4758,12 +4601,6 @@
         </w:tc>
       </w:tr>
       <w:tr>
-        <w:tblPrEx>
-          <w:tblCellMar>
-            <w:top w:w="0" w:type="dxa"/>
-            <w:bottom w:w="0" w:type="dxa"/>
-          </w:tblCellMar>
-        </w:tblPrEx>
         <w:trPr>
           <w:trHeight w:val="1"/>
         </w:trPr>
@@ -4874,12 +4711,6 @@
         </w:tc>
       </w:tr>
       <w:tr>
-        <w:tblPrEx>
-          <w:tblCellMar>
-            <w:top w:w="0" w:type="dxa"/>
-            <w:bottom w:w="0" w:type="dxa"/>
-          </w:tblCellMar>
-        </w:tblPrEx>
         <w:trPr>
           <w:trHeight w:val="1"/>
         </w:trPr>
@@ -4996,12 +4827,6 @@
         </w:tc>
       </w:tr>
       <w:tr>
-        <w:tblPrEx>
-          <w:tblCellMar>
-            <w:top w:w="0" w:type="dxa"/>
-            <w:bottom w:w="0" w:type="dxa"/>
-          </w:tblCellMar>
-        </w:tblPrEx>
         <w:trPr>
           <w:trHeight w:val="1"/>
         </w:trPr>
@@ -5124,12 +4949,6 @@
         </w:tc>
       </w:tr>
       <w:tr>
-        <w:tblPrEx>
-          <w:tblCellMar>
-            <w:top w:w="0" w:type="dxa"/>
-            <w:bottom w:w="0" w:type="dxa"/>
-          </w:tblCellMar>
-        </w:tblPrEx>
         <w:trPr>
           <w:trHeight w:val="1"/>
         </w:trPr>
@@ -5260,12 +5079,6 @@
         </w:tc>
       </w:tr>
       <w:tr>
-        <w:tblPrEx>
-          <w:tblCellMar>
-            <w:top w:w="0" w:type="dxa"/>
-            <w:bottom w:w="0" w:type="dxa"/>
-          </w:tblCellMar>
-        </w:tblPrEx>
         <w:trPr>
           <w:trHeight w:val="1"/>
         </w:trPr>
@@ -5473,12 +5286,6 @@
         <w:gridCol w:w="4672"/>
       </w:tblGrid>
       <w:tr>
-        <w:tblPrEx>
-          <w:tblCellMar>
-            <w:top w:w="0" w:type="dxa"/>
-            <w:bottom w:w="0" w:type="dxa"/>
-          </w:tblCellMar>
-        </w:tblPrEx>
         <w:trPr>
           <w:trHeight w:val="1"/>
         </w:trPr>
@@ -5584,12 +5391,6 @@
         </w:tc>
       </w:tr>
       <w:tr>
-        <w:tblPrEx>
-          <w:tblCellMar>
-            <w:top w:w="0" w:type="dxa"/>
-            <w:bottom w:w="0" w:type="dxa"/>
-          </w:tblCellMar>
-        </w:tblPrEx>
         <w:trPr>
           <w:trHeight w:val="1"/>
         </w:trPr>
@@ -5703,12 +5504,6 @@
         </w:tc>
       </w:tr>
       <w:tr>
-        <w:tblPrEx>
-          <w:tblCellMar>
-            <w:top w:w="0" w:type="dxa"/>
-            <w:bottom w:w="0" w:type="dxa"/>
-          </w:tblCellMar>
-        </w:tblPrEx>
         <w:trPr>
           <w:trHeight w:val="1"/>
         </w:trPr>
@@ -5830,12 +5625,6 @@
         </w:tc>
       </w:tr>
       <w:tr>
-        <w:tblPrEx>
-          <w:tblCellMar>
-            <w:top w:w="0" w:type="dxa"/>
-            <w:bottom w:w="0" w:type="dxa"/>
-          </w:tblCellMar>
-        </w:tblPrEx>
         <w:trPr>
           <w:trHeight w:val="1"/>
         </w:trPr>
@@ -5935,12 +5724,6 @@
         </w:tc>
       </w:tr>
       <w:tr>
-        <w:tblPrEx>
-          <w:tblCellMar>
-            <w:top w:w="0" w:type="dxa"/>
-            <w:bottom w:w="0" w:type="dxa"/>
-          </w:tblCellMar>
-        </w:tblPrEx>
         <w:trPr>
           <w:trHeight w:val="1"/>
         </w:trPr>
@@ -6048,12 +5831,6 @@
         </w:tc>
       </w:tr>
       <w:tr>
-        <w:tblPrEx>
-          <w:tblCellMar>
-            <w:top w:w="0" w:type="dxa"/>
-            <w:bottom w:w="0" w:type="dxa"/>
-          </w:tblCellMar>
-        </w:tblPrEx>
         <w:trPr>
           <w:trHeight w:val="1"/>
         </w:trPr>
@@ -6153,12 +5930,6 @@
         </w:tc>
       </w:tr>
       <w:tr>
-        <w:tblPrEx>
-          <w:tblCellMar>
-            <w:top w:w="0" w:type="dxa"/>
-            <w:bottom w:w="0" w:type="dxa"/>
-          </w:tblCellMar>
-        </w:tblPrEx>
         <w:trPr>
           <w:trHeight w:val="1"/>
         </w:trPr>
@@ -6266,12 +6037,6 @@
         </w:tc>
       </w:tr>
       <w:tr>
-        <w:tblPrEx>
-          <w:tblCellMar>
-            <w:top w:w="0" w:type="dxa"/>
-            <w:bottom w:w="0" w:type="dxa"/>
-          </w:tblCellMar>
-        </w:tblPrEx>
         <w:trPr>
           <w:trHeight w:val="1"/>
         </w:trPr>
@@ -6386,12 +6151,6 @@
         </w:tc>
       </w:tr>
       <w:tr>
-        <w:tblPrEx>
-          <w:tblCellMar>
-            <w:top w:w="0" w:type="dxa"/>
-            <w:bottom w:w="0" w:type="dxa"/>
-          </w:tblCellMar>
-        </w:tblPrEx>
         <w:trPr>
           <w:trHeight w:val="1"/>
         </w:trPr>
@@ -6567,12 +6326,6 @@
         <w:gridCol w:w="4672"/>
       </w:tblGrid>
       <w:tr>
-        <w:tblPrEx>
-          <w:tblCellMar>
-            <w:top w:w="0" w:type="dxa"/>
-            <w:bottom w:w="0" w:type="dxa"/>
-          </w:tblCellMar>
-        </w:tblPrEx>
         <w:trPr>
           <w:trHeight w:val="1"/>
         </w:trPr>
@@ -6678,12 +6431,6 @@
         </w:tc>
       </w:tr>
       <w:tr>
-        <w:tblPrEx>
-          <w:tblCellMar>
-            <w:top w:w="0" w:type="dxa"/>
-            <w:bottom w:w="0" w:type="dxa"/>
-          </w:tblCellMar>
-        </w:tblPrEx>
         <w:trPr>
           <w:trHeight w:val="1"/>
         </w:trPr>
@@ -6783,12 +6530,6 @@
         </w:tc>
       </w:tr>
       <w:tr>
-        <w:tblPrEx>
-          <w:tblCellMar>
-            <w:top w:w="0" w:type="dxa"/>
-            <w:bottom w:w="0" w:type="dxa"/>
-          </w:tblCellMar>
-        </w:tblPrEx>
         <w:trPr>
           <w:trHeight w:val="1"/>
         </w:trPr>
@@ -6915,12 +6656,6 @@
         </w:tc>
       </w:tr>
       <w:tr>
-        <w:tblPrEx>
-          <w:tblCellMar>
-            <w:top w:w="0" w:type="dxa"/>
-            <w:bottom w:w="0" w:type="dxa"/>
-          </w:tblCellMar>
-        </w:tblPrEx>
         <w:trPr>
           <w:trHeight w:val="1"/>
         </w:trPr>
@@ -7061,12 +6796,6 @@
         </w:tc>
       </w:tr>
       <w:tr>
-        <w:tblPrEx>
-          <w:tblCellMar>
-            <w:top w:w="0" w:type="dxa"/>
-            <w:bottom w:w="0" w:type="dxa"/>
-          </w:tblCellMar>
-        </w:tblPrEx>
         <w:trPr>
           <w:trHeight w:val="1"/>
         </w:trPr>
@@ -7168,12 +6897,6 @@
         </w:tc>
       </w:tr>
       <w:tr>
-        <w:tblPrEx>
-          <w:tblCellMar>
-            <w:top w:w="0" w:type="dxa"/>
-            <w:bottom w:w="0" w:type="dxa"/>
-          </w:tblCellMar>
-        </w:tblPrEx>
         <w:trPr>
           <w:trHeight w:val="1"/>
         </w:trPr>
@@ -7314,12 +7037,6 @@
         </w:tc>
       </w:tr>
       <w:tr>
-        <w:tblPrEx>
-          <w:tblCellMar>
-            <w:top w:w="0" w:type="dxa"/>
-            <w:bottom w:w="0" w:type="dxa"/>
-          </w:tblCellMar>
-        </w:tblPrEx>
         <w:trPr>
           <w:trHeight w:val="1"/>
         </w:trPr>
@@ -7468,12 +7185,6 @@
         </w:tc>
       </w:tr>
       <w:tr>
-        <w:tblPrEx>
-          <w:tblCellMar>
-            <w:top w:w="0" w:type="dxa"/>
-            <w:bottom w:w="0" w:type="dxa"/>
-          </w:tblCellMar>
-        </w:tblPrEx>
         <w:trPr>
           <w:trHeight w:val="1"/>
         </w:trPr>
@@ -7714,12 +7425,6 @@
         <w:gridCol w:w="3525"/>
       </w:tblGrid>
       <w:tr>
-        <w:tblPrEx>
-          <w:tblCellMar>
-            <w:top w:w="0" w:type="dxa"/>
-            <w:bottom w:w="0" w:type="dxa"/>
-          </w:tblCellMar>
-        </w:tblPrEx>
         <w:trPr>
           <w:trHeight w:val="1"/>
         </w:trPr>
@@ -7907,12 +7612,6 @@
         </w:tc>
       </w:tr>
       <w:tr>
-        <w:tblPrEx>
-          <w:tblCellMar>
-            <w:top w:w="0" w:type="dxa"/>
-            <w:bottom w:w="0" w:type="dxa"/>
-          </w:tblCellMar>
-        </w:tblPrEx>
         <w:trPr>
           <w:trHeight w:val="1"/>
         </w:trPr>
@@ -8154,12 +7853,6 @@
         </w:tc>
       </w:tr>
       <w:tr>
-        <w:tblPrEx>
-          <w:tblCellMar>
-            <w:top w:w="0" w:type="dxa"/>
-            <w:bottom w:w="0" w:type="dxa"/>
-          </w:tblCellMar>
-        </w:tblPrEx>
         <w:trPr>
           <w:trHeight w:val="1"/>
         </w:trPr>
@@ -8399,12 +8092,6 @@
         </w:tc>
       </w:tr>
       <w:tr>
-        <w:tblPrEx>
-          <w:tblCellMar>
-            <w:top w:w="0" w:type="dxa"/>
-            <w:bottom w:w="0" w:type="dxa"/>
-          </w:tblCellMar>
-        </w:tblPrEx>
         <w:trPr>
           <w:trHeight w:val="1"/>
         </w:trPr>
@@ -8614,12 +8301,6 @@
         </w:tc>
       </w:tr>
       <w:tr>
-        <w:tblPrEx>
-          <w:tblCellMar>
-            <w:top w:w="0" w:type="dxa"/>
-            <w:bottom w:w="0" w:type="dxa"/>
-          </w:tblCellMar>
-        </w:tblPrEx>
         <w:trPr>
           <w:trHeight w:val="1"/>
         </w:trPr>
@@ -8793,12 +8474,6 @@
         </w:tc>
       </w:tr>
       <w:tr>
-        <w:tblPrEx>
-          <w:tblCellMar>
-            <w:top w:w="0" w:type="dxa"/>
-            <w:bottom w:w="0" w:type="dxa"/>
-          </w:tblCellMar>
-        </w:tblPrEx>
         <w:trPr>
           <w:trHeight w:val="1"/>
         </w:trPr>
@@ -9015,12 +8690,6 @@
         <w:gridCol w:w="5806"/>
       </w:tblGrid>
       <w:tr>
-        <w:tblPrEx>
-          <w:tblCellMar>
-            <w:top w:w="0" w:type="dxa"/>
-            <w:bottom w:w="0" w:type="dxa"/>
-          </w:tblCellMar>
-        </w:tblPrEx>
         <w:trPr>
           <w:trHeight w:val="1"/>
         </w:trPr>
@@ -9092,12 +8761,6 @@
         </w:tc>
       </w:tr>
       <w:tr>
-        <w:tblPrEx>
-          <w:tblCellMar>
-            <w:top w:w="0" w:type="dxa"/>
-            <w:bottom w:w="0" w:type="dxa"/>
-          </w:tblCellMar>
-        </w:tblPrEx>
         <w:trPr>
           <w:trHeight w:val="1"/>
         </w:trPr>
@@ -9364,12 +9027,6 @@
         <w:gridCol w:w="4676"/>
       </w:tblGrid>
       <w:tr>
-        <w:tblPrEx>
-          <w:tblCellMar>
-            <w:top w:w="0" w:type="dxa"/>
-            <w:bottom w:w="0" w:type="dxa"/>
-          </w:tblCellMar>
-        </w:tblPrEx>
         <w:trPr>
           <w:trHeight w:val="1"/>
         </w:trPr>
@@ -9475,12 +9132,6 @@
         </w:tc>
       </w:tr>
       <w:tr>
-        <w:tblPrEx>
-          <w:tblCellMar>
-            <w:top w:w="0" w:type="dxa"/>
-            <w:bottom w:w="0" w:type="dxa"/>
-          </w:tblCellMar>
-        </w:tblPrEx>
         <w:trPr>
           <w:trHeight w:val="1"/>
         </w:trPr>
@@ -9682,12 +9333,6 @@
         <w:gridCol w:w="4672"/>
       </w:tblGrid>
       <w:tr>
-        <w:tblPrEx>
-          <w:tblCellMar>
-            <w:top w:w="0" w:type="dxa"/>
-            <w:bottom w:w="0" w:type="dxa"/>
-          </w:tblCellMar>
-        </w:tblPrEx>
         <w:trPr>
           <w:trHeight w:val="1"/>
         </w:trPr>
@@ -9793,12 +9438,6 @@
         </w:tc>
       </w:tr>
       <w:tr>
-        <w:tblPrEx>
-          <w:tblCellMar>
-            <w:top w:w="0" w:type="dxa"/>
-            <w:bottom w:w="0" w:type="dxa"/>
-          </w:tblCellMar>
-        </w:tblPrEx>
         <w:trPr>
           <w:trHeight w:val="1"/>
         </w:trPr>
@@ -9898,12 +9537,6 @@
         </w:tc>
       </w:tr>
       <w:tr>
-        <w:tblPrEx>
-          <w:tblCellMar>
-            <w:top w:w="0" w:type="dxa"/>
-            <w:bottom w:w="0" w:type="dxa"/>
-          </w:tblCellMar>
-        </w:tblPrEx>
         <w:trPr>
           <w:trHeight w:val="1"/>
         </w:trPr>
@@ -10130,12 +9763,6 @@
         <w:gridCol w:w="3205"/>
       </w:tblGrid>
       <w:tr>
-        <w:tblPrEx>
-          <w:tblCellMar>
-            <w:top w:w="0" w:type="dxa"/>
-            <w:bottom w:w="0" w:type="dxa"/>
-          </w:tblCellMar>
-        </w:tblPrEx>
         <w:trPr>
           <w:trHeight w:val="1"/>
         </w:trPr>
@@ -10323,12 +9950,6 @@
         </w:tc>
       </w:tr>
       <w:tr>
-        <w:tblPrEx>
-          <w:tblCellMar>
-            <w:top w:w="0" w:type="dxa"/>
-            <w:bottom w:w="0" w:type="dxa"/>
-          </w:tblCellMar>
-        </w:tblPrEx>
         <w:trPr>
           <w:trHeight w:val="1"/>
         </w:trPr>
@@ -10618,12 +10239,6 @@
         </w:tc>
       </w:tr>
       <w:tr>
-        <w:tblPrEx>
-          <w:tblCellMar>
-            <w:top w:w="0" w:type="dxa"/>
-            <w:bottom w:w="0" w:type="dxa"/>
-          </w:tblCellMar>
-        </w:tblPrEx>
         <w:trPr>
           <w:trHeight w:val="1"/>
         </w:trPr>
@@ -10805,12 +10420,6 @@
         </w:tc>
       </w:tr>
       <w:tr>
-        <w:tblPrEx>
-          <w:tblCellMar>
-            <w:top w:w="0" w:type="dxa"/>
-            <w:bottom w:w="0" w:type="dxa"/>
-          </w:tblCellMar>
-        </w:tblPrEx>
         <w:trPr>
           <w:trHeight w:val="1"/>
         </w:trPr>
@@ -11033,12 +10642,6 @@
         <w:gridCol w:w="5806"/>
       </w:tblGrid>
       <w:tr>
-        <w:tblPrEx>
-          <w:tblCellMar>
-            <w:top w:w="0" w:type="dxa"/>
-            <w:bottom w:w="0" w:type="dxa"/>
-          </w:tblCellMar>
-        </w:tblPrEx>
         <w:trPr>
           <w:trHeight w:val="1"/>
         </w:trPr>
@@ -11110,12 +10713,6 @@
         </w:tc>
       </w:tr>
       <w:tr>
-        <w:tblPrEx>
-          <w:tblCellMar>
-            <w:top w:w="0" w:type="dxa"/>
-            <w:bottom w:w="0" w:type="dxa"/>
-          </w:tblCellMar>
-        </w:tblPrEx>
         <w:trPr>
           <w:trHeight w:val="1"/>
         </w:trPr>
@@ -11187,12 +10784,6 @@
         </w:tc>
       </w:tr>
       <w:tr>
-        <w:tblPrEx>
-          <w:tblCellMar>
-            <w:top w:w="0" w:type="dxa"/>
-            <w:bottom w:w="0" w:type="dxa"/>
-          </w:tblCellMar>
-        </w:tblPrEx>
         <w:trPr>
           <w:trHeight w:val="1"/>
         </w:trPr>
@@ -11587,12 +11178,6 @@
         <w:gridCol w:w="3525"/>
       </w:tblGrid>
       <w:tr>
-        <w:tblPrEx>
-          <w:tblCellMar>
-            <w:top w:w="0" w:type="dxa"/>
-            <w:bottom w:w="0" w:type="dxa"/>
-          </w:tblCellMar>
-        </w:tblPrEx>
         <w:trPr>
           <w:trHeight w:val="1"/>
         </w:trPr>
@@ -11780,12 +11365,6 @@
         </w:tc>
       </w:tr>
       <w:tr>
-        <w:tblPrEx>
-          <w:tblCellMar>
-            <w:top w:w="0" w:type="dxa"/>
-            <w:bottom w:w="0" w:type="dxa"/>
-          </w:tblCellMar>
-        </w:tblPrEx>
         <w:trPr>
           <w:trHeight w:val="1"/>
         </w:trPr>
@@ -12011,12 +11590,6 @@
         <w:gridCol w:w="5806"/>
       </w:tblGrid>
       <w:tr>
-        <w:tblPrEx>
-          <w:tblCellMar>
-            <w:top w:w="0" w:type="dxa"/>
-            <w:bottom w:w="0" w:type="dxa"/>
-          </w:tblCellMar>
-        </w:tblPrEx>
         <w:trPr>
           <w:trHeight w:val="1"/>
         </w:trPr>
@@ -12088,12 +11661,6 @@
         </w:tc>
       </w:tr>
       <w:tr>
-        <w:tblPrEx>
-          <w:tblCellMar>
-            <w:top w:w="0" w:type="dxa"/>
-            <w:bottom w:w="0" w:type="dxa"/>
-          </w:tblCellMar>
-        </w:tblPrEx>
         <w:trPr>
           <w:trHeight w:val="1"/>
         </w:trPr>
@@ -12183,12 +11750,6 @@
         </w:tc>
       </w:tr>
       <w:tr>
-        <w:tblPrEx>
-          <w:tblCellMar>
-            <w:top w:w="0" w:type="dxa"/>
-            <w:bottom w:w="0" w:type="dxa"/>
-          </w:tblCellMar>
-        </w:tblPrEx>
         <w:tc>
           <w:tcPr>
             <w:tcW w:w="3256" w:type="dxa"/>
@@ -12626,12 +12187,6 @@
         <w:gridCol w:w="5806"/>
       </w:tblGrid>
       <w:tr>
-        <w:tblPrEx>
-          <w:tblCellMar>
-            <w:top w:w="0" w:type="dxa"/>
-            <w:bottom w:w="0" w:type="dxa"/>
-          </w:tblCellMar>
-        </w:tblPrEx>
         <w:trPr>
           <w:trHeight w:val="1"/>
         </w:trPr>
@@ -12703,12 +12258,6 @@
         </w:tc>
       </w:tr>
       <w:tr>
-        <w:tblPrEx>
-          <w:tblCellMar>
-            <w:top w:w="0" w:type="dxa"/>
-            <w:bottom w:w="0" w:type="dxa"/>
-          </w:tblCellMar>
-        </w:tblPrEx>
         <w:trPr>
           <w:trHeight w:val="1"/>
         </w:trPr>
@@ -12798,12 +12347,6 @@
         </w:tc>
       </w:tr>
       <w:tr>
-        <w:tblPrEx>
-          <w:tblCellMar>
-            <w:top w:w="0" w:type="dxa"/>
-            <w:bottom w:w="0" w:type="dxa"/>
-          </w:tblCellMar>
-        </w:tblPrEx>
         <w:tc>
           <w:tcPr>
             <w:tcW w:w="3256" w:type="dxa"/>
@@ -12908,12 +12451,6 @@
         </w:tc>
       </w:tr>
       <w:tr>
-        <w:tblPrEx>
-          <w:tblCellMar>
-            <w:top w:w="0" w:type="dxa"/>
-            <w:bottom w:w="0" w:type="dxa"/>
-          </w:tblCellMar>
-        </w:tblPrEx>
         <w:tc>
           <w:tcPr>
             <w:tcW w:w="3256" w:type="dxa"/>
@@ -13000,12 +12537,6 @@
         </w:tc>
       </w:tr>
       <w:tr>
-        <w:tblPrEx>
-          <w:tblCellMar>
-            <w:top w:w="0" w:type="dxa"/>
-            <w:bottom w:w="0" w:type="dxa"/>
-          </w:tblCellMar>
-        </w:tblPrEx>
         <w:tc>
           <w:tcPr>
             <w:tcW w:w="3256" w:type="dxa"/>
@@ -13165,10 +12696,10 @@
       </w:pPr>
       <w:r>
         <w:object w:dxaOrig="8747" w:dyaOrig="8220">
-          <v:rect id="rectole0000000000" o:spid="_x0000_i1025" style="width:437.25pt;height:411pt" o:ole="" o:preferrelative="t" stroked="f">
+          <v:rect id="rectole0000000000" o:spid="_x0000_i1025" style="width:437.35pt;height:411pt" o:ole="" o:preferrelative="t" stroked="f">
             <v:imagedata r:id="rId8" o:title=""/>
           </v:rect>
-          <o:OLEObject Type="Embed" ProgID="StaticMetafile" ShapeID="rectole0000000000" DrawAspect="Content" ObjectID="_1614371058" r:id="rId9"/>
+          <o:OLEObject Type="Embed" ProgID="StaticMetafile" ShapeID="rectole0000000000" DrawAspect="Content" ObjectID="_1646593848" r:id="rId9"/>
         </w:object>
       </w:r>
     </w:p>
@@ -13251,12 +12782,6 @@
         <w:gridCol w:w="4676"/>
       </w:tblGrid>
       <w:tr>
-        <w:tblPrEx>
-          <w:tblCellMar>
-            <w:top w:w="0" w:type="dxa"/>
-            <w:bottom w:w="0" w:type="dxa"/>
-          </w:tblCellMar>
-        </w:tblPrEx>
         <w:trPr>
           <w:trHeight w:val="1"/>
         </w:trPr>
@@ -13362,12 +12887,6 @@
         </w:tc>
       </w:tr>
       <w:tr>
-        <w:tblPrEx>
-          <w:tblCellMar>
-            <w:top w:w="0" w:type="dxa"/>
-            <w:bottom w:w="0" w:type="dxa"/>
-          </w:tblCellMar>
-        </w:tblPrEx>
         <w:trPr>
           <w:trHeight w:val="1"/>
         </w:trPr>
@@ -13467,12 +12986,6 @@
         </w:tc>
       </w:tr>
       <w:tr>
-        <w:tblPrEx>
-          <w:tblCellMar>
-            <w:top w:w="0" w:type="dxa"/>
-            <w:bottom w:w="0" w:type="dxa"/>
-          </w:tblCellMar>
-        </w:tblPrEx>
         <w:trPr>
           <w:trHeight w:val="1"/>
         </w:trPr>
@@ -13588,12 +13101,6 @@
         </w:tc>
       </w:tr>
       <w:tr>
-        <w:tblPrEx>
-          <w:tblCellMar>
-            <w:top w:w="0" w:type="dxa"/>
-            <w:bottom w:w="0" w:type="dxa"/>
-          </w:tblCellMar>
-        </w:tblPrEx>
         <w:trPr>
           <w:trHeight w:val="1"/>
         </w:trPr>
@@ -13701,12 +13208,6 @@
         </w:tc>
       </w:tr>
       <w:tr>
-        <w:tblPrEx>
-          <w:tblCellMar>
-            <w:top w:w="0" w:type="dxa"/>
-            <w:bottom w:w="0" w:type="dxa"/>
-          </w:tblCellMar>
-        </w:tblPrEx>
         <w:trPr>
           <w:trHeight w:val="1"/>
         </w:trPr>
@@ -13844,12 +13345,6 @@
         </w:tc>
       </w:tr>
       <w:tr>
-        <w:tblPrEx>
-          <w:tblCellMar>
-            <w:top w:w="0" w:type="dxa"/>
-            <w:bottom w:w="0" w:type="dxa"/>
-          </w:tblCellMar>
-        </w:tblPrEx>
         <w:trPr>
           <w:trHeight w:val="1"/>
         </w:trPr>
@@ -13987,12 +13482,6 @@
         <w:gridCol w:w="4672"/>
       </w:tblGrid>
       <w:tr>
-        <w:tblPrEx>
-          <w:tblCellMar>
-            <w:top w:w="0" w:type="dxa"/>
-            <w:bottom w:w="0" w:type="dxa"/>
-          </w:tblCellMar>
-        </w:tblPrEx>
         <w:trPr>
           <w:trHeight w:val="1"/>
         </w:trPr>
@@ -14098,12 +13587,6 @@
         </w:tc>
       </w:tr>
       <w:tr>
-        <w:tblPrEx>
-          <w:tblCellMar>
-            <w:top w:w="0" w:type="dxa"/>
-            <w:bottom w:w="0" w:type="dxa"/>
-          </w:tblCellMar>
-        </w:tblPrEx>
         <w:trPr>
           <w:trHeight w:val="1"/>
         </w:trPr>
@@ -14273,12 +13756,6 @@
         </w:tc>
       </w:tr>
       <w:tr>
-        <w:tblPrEx>
-          <w:tblCellMar>
-            <w:top w:w="0" w:type="dxa"/>
-            <w:bottom w:w="0" w:type="dxa"/>
-          </w:tblCellMar>
-        </w:tblPrEx>
         <w:tc>
           <w:tcPr>
             <w:tcW w:w="2122" w:type="dxa"/>
@@ -14422,12 +13899,6 @@
         </w:tc>
       </w:tr>
       <w:tr>
-        <w:tblPrEx>
-          <w:tblCellMar>
-            <w:top w:w="0" w:type="dxa"/>
-            <w:bottom w:w="0" w:type="dxa"/>
-          </w:tblCellMar>
-        </w:tblPrEx>
         <w:trPr>
           <w:trHeight w:val="1"/>
         </w:trPr>
@@ -14549,12 +14020,6 @@
         </w:tc>
       </w:tr>
       <w:tr>
-        <w:tblPrEx>
-          <w:tblCellMar>
-            <w:top w:w="0" w:type="dxa"/>
-            <w:bottom w:w="0" w:type="dxa"/>
-          </w:tblCellMar>
-        </w:tblPrEx>
         <w:trPr>
           <w:trHeight w:val="1"/>
         </w:trPr>
@@ -14668,12 +14133,6 @@
         </w:tc>
       </w:tr>
       <w:tr>
-        <w:tblPrEx>
-          <w:tblCellMar>
-            <w:top w:w="0" w:type="dxa"/>
-            <w:bottom w:w="0" w:type="dxa"/>
-          </w:tblCellMar>
-        </w:tblPrEx>
         <w:trPr>
           <w:trHeight w:val="1"/>
         </w:trPr>
@@ -14775,12 +14234,6 @@
         </w:tc>
       </w:tr>
       <w:tr>
-        <w:tblPrEx>
-          <w:tblCellMar>
-            <w:top w:w="0" w:type="dxa"/>
-            <w:bottom w:w="0" w:type="dxa"/>
-          </w:tblCellMar>
-        </w:tblPrEx>
         <w:trPr>
           <w:trHeight w:val="1"/>
         </w:trPr>
@@ -14882,12 +14335,6 @@
         </w:tc>
       </w:tr>
       <w:tr>
-        <w:tblPrEx>
-          <w:tblCellMar>
-            <w:top w:w="0" w:type="dxa"/>
-            <w:bottom w:w="0" w:type="dxa"/>
-          </w:tblCellMar>
-        </w:tblPrEx>
         <w:trPr>
           <w:trHeight w:val="1"/>
         </w:trPr>
@@ -15055,12 +14502,6 @@
         <w:gridCol w:w="4672"/>
       </w:tblGrid>
       <w:tr>
-        <w:tblPrEx>
-          <w:tblCellMar>
-            <w:top w:w="0" w:type="dxa"/>
-            <w:bottom w:w="0" w:type="dxa"/>
-          </w:tblCellMar>
-        </w:tblPrEx>
         <w:trPr>
           <w:trHeight w:val="1"/>
         </w:trPr>
@@ -15166,12 +14607,6 @@
         </w:tc>
       </w:tr>
       <w:tr>
-        <w:tblPrEx>
-          <w:tblCellMar>
-            <w:top w:w="0" w:type="dxa"/>
-            <w:bottom w:w="0" w:type="dxa"/>
-          </w:tblCellMar>
-        </w:tblPrEx>
         <w:trPr>
           <w:trHeight w:val="1"/>
         </w:trPr>
@@ -15293,12 +14728,6 @@
         </w:tc>
       </w:tr>
       <w:tr>
-        <w:tblPrEx>
-          <w:tblCellMar>
-            <w:top w:w="0" w:type="dxa"/>
-            <w:bottom w:w="0" w:type="dxa"/>
-          </w:tblCellMar>
-        </w:tblPrEx>
         <w:trPr>
           <w:trHeight w:val="1"/>
         </w:trPr>
@@ -15434,12 +14863,6 @@
         </w:tc>
       </w:tr>
       <w:tr>
-        <w:tblPrEx>
-          <w:tblCellMar>
-            <w:top w:w="0" w:type="dxa"/>
-            <w:bottom w:w="0" w:type="dxa"/>
-          </w:tblCellMar>
-        </w:tblPrEx>
         <w:trPr>
           <w:trHeight w:val="1"/>
         </w:trPr>
@@ -15610,12 +15033,6 @@
         <w:gridCol w:w="5806"/>
       </w:tblGrid>
       <w:tr>
-        <w:tblPrEx>
-          <w:tblCellMar>
-            <w:top w:w="0" w:type="dxa"/>
-            <w:bottom w:w="0" w:type="dxa"/>
-          </w:tblCellMar>
-        </w:tblPrEx>
         <w:trPr>
           <w:trHeight w:val="1"/>
         </w:trPr>
@@ -15687,12 +15104,6 @@
         </w:tc>
       </w:tr>
       <w:tr>
-        <w:tblPrEx>
-          <w:tblCellMar>
-            <w:top w:w="0" w:type="dxa"/>
-            <w:bottom w:w="0" w:type="dxa"/>
-          </w:tblCellMar>
-        </w:tblPrEx>
         <w:trPr>
           <w:trHeight w:val="1"/>
         </w:trPr>
@@ -15763,12 +15174,6 @@
         </w:tc>
       </w:tr>
       <w:tr>
-        <w:tblPrEx>
-          <w:tblCellMar>
-            <w:top w:w="0" w:type="dxa"/>
-            <w:bottom w:w="0" w:type="dxa"/>
-          </w:tblCellMar>
-        </w:tblPrEx>
         <w:trPr>
           <w:trHeight w:val="1"/>
         </w:trPr>
@@ -15839,12 +15244,6 @@
         </w:tc>
       </w:tr>
       <w:tr>
-        <w:tblPrEx>
-          <w:tblCellMar>
-            <w:top w:w="0" w:type="dxa"/>
-            <w:bottom w:w="0" w:type="dxa"/>
-          </w:tblCellMar>
-        </w:tblPrEx>
         <w:trPr>
           <w:trHeight w:val="1"/>
         </w:trPr>
@@ -15972,12 +15371,6 @@
         <w:gridCol w:w="3525"/>
       </w:tblGrid>
       <w:tr>
-        <w:tblPrEx>
-          <w:tblCellMar>
-            <w:top w:w="0" w:type="dxa"/>
-            <w:bottom w:w="0" w:type="dxa"/>
-          </w:tblCellMar>
-        </w:tblPrEx>
         <w:trPr>
           <w:trHeight w:val="1"/>
         </w:trPr>
@@ -16165,12 +15558,6 @@
         </w:tc>
       </w:tr>
       <w:tr>
-        <w:tblPrEx>
-          <w:tblCellMar>
-            <w:top w:w="0" w:type="dxa"/>
-            <w:bottom w:w="0" w:type="dxa"/>
-          </w:tblCellMar>
-        </w:tblPrEx>
         <w:trPr>
           <w:trHeight w:val="1"/>
         </w:trPr>
@@ -17393,12 +16780,6 @@
         <w:gridCol w:w="5806"/>
       </w:tblGrid>
       <w:tr>
-        <w:tblPrEx>
-          <w:tblCellMar>
-            <w:top w:w="0" w:type="dxa"/>
-            <w:bottom w:w="0" w:type="dxa"/>
-          </w:tblCellMar>
-        </w:tblPrEx>
         <w:trPr>
           <w:trHeight w:val="1"/>
         </w:trPr>
@@ -17470,12 +16851,6 @@
         </w:tc>
       </w:tr>
       <w:tr>
-        <w:tblPrEx>
-          <w:tblCellMar>
-            <w:top w:w="0" w:type="dxa"/>
-            <w:bottom w:w="0" w:type="dxa"/>
-          </w:tblCellMar>
-        </w:tblPrEx>
         <w:trPr>
           <w:trHeight w:val="1"/>
         </w:trPr>
@@ -17637,12 +17012,6 @@
         <w:gridCol w:w="5806"/>
       </w:tblGrid>
       <w:tr>
-        <w:tblPrEx>
-          <w:tblCellMar>
-            <w:top w:w="0" w:type="dxa"/>
-            <w:bottom w:w="0" w:type="dxa"/>
-          </w:tblCellMar>
-        </w:tblPrEx>
         <w:trPr>
           <w:trHeight w:val="1"/>
         </w:trPr>
@@ -17714,12 +17083,6 @@
         </w:tc>
       </w:tr>
       <w:tr>
-        <w:tblPrEx>
-          <w:tblCellMar>
-            <w:top w:w="0" w:type="dxa"/>
-            <w:bottom w:w="0" w:type="dxa"/>
-          </w:tblCellMar>
-        </w:tblPrEx>
         <w:trPr>
           <w:trHeight w:val="1"/>
         </w:trPr>
@@ -18327,12 +17690,6 @@
         <w:gridCol w:w="5806"/>
       </w:tblGrid>
       <w:tr>
-        <w:tblPrEx>
-          <w:tblCellMar>
-            <w:top w:w="0" w:type="dxa"/>
-            <w:bottom w:w="0" w:type="dxa"/>
-          </w:tblCellMar>
-        </w:tblPrEx>
         <w:trPr>
           <w:trHeight w:val="1"/>
         </w:trPr>
@@ -18404,12 +17761,6 @@
         </w:tc>
       </w:tr>
       <w:tr>
-        <w:tblPrEx>
-          <w:tblCellMar>
-            <w:top w:w="0" w:type="dxa"/>
-            <w:bottom w:w="0" w:type="dxa"/>
-          </w:tblCellMar>
-        </w:tblPrEx>
         <w:trPr>
           <w:trHeight w:val="1"/>
         </w:trPr>
@@ -18810,21 +18161,7 @@
           <w:lang w:val="en-US"/>
         </w:rPr>
         <w:lastRenderedPageBreak/>
-        <w:t>A</w:t>
-      </w:r>
-      <w:r>
-        <w:rPr>
-          <w:rFonts w:ascii="Calibri" w:eastAsia="Calibri" w:hAnsi="Calibri" w:cs="Calibri"/>
-          <w:lang w:val="en-US"/>
-        </w:rPr>
-        <w:t>n</w:t>
-      </w:r>
-      <w:r>
-        <w:rPr>
-          <w:rFonts w:ascii="Calibri" w:eastAsia="Calibri" w:hAnsi="Calibri" w:cs="Calibri"/>
-          <w:lang w:val="en-US"/>
-        </w:rPr>
-        <w:t xml:space="preserve"> </w:t>
+        <w:t xml:space="preserve">An </w:t>
       </w:r>
       <w:proofErr w:type="spellStart"/>
       <w:r>
@@ -19061,12 +18398,6 @@
         <w:gridCol w:w="3525"/>
       </w:tblGrid>
       <w:tr>
-        <w:tblPrEx>
-          <w:tblCellMar>
-            <w:top w:w="0" w:type="dxa"/>
-            <w:bottom w:w="0" w:type="dxa"/>
-          </w:tblCellMar>
-        </w:tblPrEx>
         <w:trPr>
           <w:trHeight w:val="1"/>
         </w:trPr>
@@ -19254,12 +18585,6 @@
         </w:tc>
       </w:tr>
       <w:tr>
-        <w:tblPrEx>
-          <w:tblCellMar>
-            <w:top w:w="0" w:type="dxa"/>
-            <w:bottom w:w="0" w:type="dxa"/>
-          </w:tblCellMar>
-        </w:tblPrEx>
         <w:trPr>
           <w:trHeight w:val="1"/>
         </w:trPr>
@@ -19524,12 +18849,6 @@
         <w:gridCol w:w="5806"/>
       </w:tblGrid>
       <w:tr>
-        <w:tblPrEx>
-          <w:tblCellMar>
-            <w:top w:w="0" w:type="dxa"/>
-            <w:bottom w:w="0" w:type="dxa"/>
-          </w:tblCellMar>
-        </w:tblPrEx>
         <w:trPr>
           <w:trHeight w:val="1"/>
         </w:trPr>
@@ -19601,12 +18920,6 @@
         </w:tc>
       </w:tr>
       <w:tr>
-        <w:tblPrEx>
-          <w:tblCellMar>
-            <w:top w:w="0" w:type="dxa"/>
-            <w:bottom w:w="0" w:type="dxa"/>
-          </w:tblCellMar>
-        </w:tblPrEx>
         <w:trPr>
           <w:trHeight w:val="1"/>
         </w:trPr>
@@ -19680,23 +18993,7 @@
                 <w:shd w:val="clear" w:color="auto" w:fill="FFFF00"/>
                 <w:lang w:val="en-US"/>
               </w:rPr>
-              <w:t xml:space="preserve">when </w:t>
-            </w:r>
-            <w:r>
-              <w:rPr>
-                <w:rFonts w:ascii="Calibri" w:eastAsia="Calibri" w:hAnsi="Calibri" w:cs="Calibri"/>
-                <w:shd w:val="clear" w:color="auto" w:fill="FFFF00"/>
-                <w:lang w:val="en-US"/>
-              </w:rPr>
-              <w:t>the lifetime of the factory is exceeded</w:t>
-            </w:r>
-            <w:r>
-              <w:rPr>
-                <w:rFonts w:ascii="Calibri" w:eastAsia="Calibri" w:hAnsi="Calibri" w:cs="Calibri"/>
-                <w:shd w:val="clear" w:color="auto" w:fill="FFFF00"/>
-                <w:lang w:val="en-US"/>
-              </w:rPr>
-              <w:t xml:space="preserve">. </w:t>
+              <w:t xml:space="preserve">when the lifetime of the factory is exceeded. </w:t>
             </w:r>
           </w:p>
         </w:tc>
@@ -19916,8 +19213,6 @@
         </w:rPr>
         <w:t>TBD.</w:t>
       </w:r>
-      <w:bookmarkStart w:id="0" w:name="_GoBack"/>
-      <w:bookmarkEnd w:id="0"/>
     </w:p>
     <w:p>
       <w:pPr>
@@ -20154,12 +19449,6 @@
         <w:gridCol w:w="3525"/>
       </w:tblGrid>
       <w:tr>
-        <w:tblPrEx>
-          <w:tblCellMar>
-            <w:top w:w="0" w:type="dxa"/>
-            <w:bottom w:w="0" w:type="dxa"/>
-          </w:tblCellMar>
-        </w:tblPrEx>
         <w:trPr>
           <w:trHeight w:val="1"/>
         </w:trPr>
@@ -20347,12 +19636,6 @@
         </w:tc>
       </w:tr>
       <w:tr>
-        <w:tblPrEx>
-          <w:tblCellMar>
-            <w:top w:w="0" w:type="dxa"/>
-            <w:bottom w:w="0" w:type="dxa"/>
-          </w:tblCellMar>
-        </w:tblPrEx>
         <w:trPr>
           <w:trHeight w:val="1"/>
         </w:trPr>
@@ -20524,12 +19807,6 @@
         </w:tc>
       </w:tr>
       <w:tr>
-        <w:tblPrEx>
-          <w:tblCellMar>
-            <w:top w:w="0" w:type="dxa"/>
-            <w:bottom w:w="0" w:type="dxa"/>
-          </w:tblCellMar>
-        </w:tblPrEx>
         <w:trPr>
           <w:trHeight w:val="1"/>
         </w:trPr>
@@ -20705,12 +19982,6 @@
         </w:tc>
       </w:tr>
       <w:tr>
-        <w:tblPrEx>
-          <w:tblCellMar>
-            <w:top w:w="0" w:type="dxa"/>
-            <w:bottom w:w="0" w:type="dxa"/>
-          </w:tblCellMar>
-        </w:tblPrEx>
         <w:trPr>
           <w:trHeight w:val="1"/>
         </w:trPr>
@@ -20886,12 +20157,6 @@
         </w:tc>
       </w:tr>
       <w:tr>
-        <w:tblPrEx>
-          <w:tblCellMar>
-            <w:top w:w="0" w:type="dxa"/>
-            <w:bottom w:w="0" w:type="dxa"/>
-          </w:tblCellMar>
-        </w:tblPrEx>
         <w:trPr>
           <w:trHeight w:val="1"/>
         </w:trPr>
@@ -21067,12 +20332,6 @@
         </w:tc>
       </w:tr>
       <w:tr>
-        <w:tblPrEx>
-          <w:tblCellMar>
-            <w:top w:w="0" w:type="dxa"/>
-            <w:bottom w:w="0" w:type="dxa"/>
-          </w:tblCellMar>
-        </w:tblPrEx>
         <w:trPr>
           <w:trHeight w:val="1"/>
         </w:trPr>
@@ -21293,12 +20552,6 @@
         <w:gridCol w:w="5806"/>
       </w:tblGrid>
       <w:tr>
-        <w:tblPrEx>
-          <w:tblCellMar>
-            <w:top w:w="0" w:type="dxa"/>
-            <w:bottom w:w="0" w:type="dxa"/>
-          </w:tblCellMar>
-        </w:tblPrEx>
         <w:trPr>
           <w:trHeight w:val="1"/>
         </w:trPr>
@@ -21370,12 +20623,6 @@
         </w:tc>
       </w:tr>
       <w:tr>
-        <w:tblPrEx>
-          <w:tblCellMar>
-            <w:top w:w="0" w:type="dxa"/>
-            <w:bottom w:w="0" w:type="dxa"/>
-          </w:tblCellMar>
-        </w:tblPrEx>
         <w:trPr>
           <w:trHeight w:val="1"/>
         </w:trPr>
@@ -21441,46 +20688,26 @@
                 <w:rFonts w:eastAsia="Calibri Light"/>
                 <w:lang w:val="en-US"/>
               </w:rPr>
-              <w:t>Event sent when</w:t>
+              <w:t xml:space="preserve">Event sent whenever there is a change in any of the resources. Event contains </w:t>
             </w:r>
             <w:r>
               <w:rPr>
                 <w:rFonts w:eastAsia="Calibri Light"/>
                 <w:lang w:val="en-US"/>
               </w:rPr>
-              <w:t xml:space="preserve">ever there is a change in any of the resources. Event contains </w:t>
+              <w:t>the resource type and the amount</w:t>
             </w:r>
             <w:r>
               <w:rPr>
                 <w:rFonts w:eastAsia="Calibri Light"/>
                 <w:lang w:val="en-US"/>
               </w:rPr>
-              <w:t>the resource type and the amount</w:t>
-            </w:r>
-            <w:r>
-              <w:rPr>
-                <w:rFonts w:eastAsia="Calibri Light"/>
-                <w:lang w:val="en-US"/>
-              </w:rPr>
-              <w:t xml:space="preserve"> of change.</w:t>
-            </w:r>
-            <w:r>
-              <w:rPr>
-                <w:rFonts w:eastAsia="Calibri Light"/>
-                <w:lang w:val="en-US"/>
-              </w:rPr>
-              <w:t xml:space="preserve"> </w:t>
+              <w:t xml:space="preserve"> of change. </w:t>
             </w:r>
           </w:p>
         </w:tc>
       </w:tr>
       <w:tr>
-        <w:tblPrEx>
-          <w:tblCellMar>
-            <w:top w:w="0" w:type="dxa"/>
-            <w:bottom w:w="0" w:type="dxa"/>
-          </w:tblCellMar>
-        </w:tblPrEx>
         <w:trPr>
           <w:trHeight w:val="1"/>
         </w:trPr>
@@ -21626,12 +20853,6 @@
         <w:gridCol w:w="5806"/>
       </w:tblGrid>
       <w:tr>
-        <w:tblPrEx>
-          <w:tblCellMar>
-            <w:top w:w="0" w:type="dxa"/>
-            <w:bottom w:w="0" w:type="dxa"/>
-          </w:tblCellMar>
-        </w:tblPrEx>
         <w:trPr>
           <w:trHeight w:val="1"/>
         </w:trPr>
@@ -21703,12 +20924,6 @@
         </w:tc>
       </w:tr>
       <w:tr>
-        <w:tblPrEx>
-          <w:tblCellMar>
-            <w:top w:w="0" w:type="dxa"/>
-            <w:bottom w:w="0" w:type="dxa"/>
-          </w:tblCellMar>
-        </w:tblPrEx>
         <w:trPr>
           <w:trHeight w:val="1"/>
         </w:trPr>

</xml_diff>

<commit_message>
Working with events and mission script. Currently not working.
</commit_message>
<xml_diff>
--- a/leapfrog-game/documentation/Object descriptions.docx
+++ b/leapfrog-game/documentation/Object descriptions.docx
@@ -14,6 +14,24 @@
           <w:lang w:val="en-US"/>
         </w:rPr>
       </w:pPr>
+      <w:r>
+        <w:rPr>
+          <w:rFonts w:ascii="Calibri Light" w:eastAsia="Calibri Light" w:hAnsi="Calibri Light" w:cs="Calibri Light"/>
+          <w:color w:val="2E74B5"/>
+          <w:sz w:val="32"/>
+          <w:lang w:val="en-US"/>
+        </w:rPr>
+        <w:tab/>
+      </w:r>
+      <w:r>
+        <w:rPr>
+          <w:rFonts w:ascii="Calibri Light" w:eastAsia="Calibri Light" w:hAnsi="Calibri Light" w:cs="Calibri Light"/>
+          <w:color w:val="2E74B5"/>
+          <w:sz w:val="32"/>
+          <w:lang w:val="en-US"/>
+        </w:rPr>
+        <w:tab/>
+      </w:r>
       <w:proofErr w:type="spellStart"/>
       <w:r>
         <w:rPr>
@@ -96,8 +114,6 @@
         </w:rPr>
         <w:t>s</w:t>
       </w:r>
-      <w:bookmarkStart w:id="0" w:name="_GoBack"/>
-      <w:bookmarkEnd w:id="0"/>
       <w:r>
         <w:rPr>
           <w:rFonts w:ascii="Calibri" w:eastAsia="Calibri" w:hAnsi="Calibri" w:cs="Calibri"/>
@@ -12140,6 +12156,8 @@
         </w:rPr>
         <w:t>None.</w:t>
       </w:r>
+      <w:bookmarkStart w:id="0" w:name="_GoBack"/>
+      <w:bookmarkEnd w:id="0"/>
     </w:p>
     <w:p>
       <w:pPr>
@@ -12468,18 +12486,17 @@
           </w:tcPr>
           <w:p>
             <w:pPr>
-              <w:spacing w:after="0" w:line="240" w:lineRule="auto"/>
-              <w:rPr>
-                <w:rFonts w:ascii="Calibri" w:eastAsia="Calibri" w:hAnsi="Calibri" w:cs="Calibri"/>
-              </w:rPr>
-            </w:pPr>
-            <w:proofErr w:type="spellStart"/>
-            <w:r>
-              <w:rPr>
-                <w:rFonts w:ascii="Calibri" w:eastAsia="Calibri" w:hAnsi="Calibri" w:cs="Calibri"/>
+              <w:rPr>
+                <w:rFonts w:eastAsia="Calibri"/>
+              </w:rPr>
+            </w:pPr>
+            <w:proofErr w:type="spellStart"/>
+            <w:r>
+              <w:rPr>
+                <w:rFonts w:eastAsia="Calibri"/>
                 <w:shd w:val="clear" w:color="auto" w:fill="FFFF00"/>
               </w:rPr>
-              <w:t>LeapfrogLandedEvent</w:t>
+              <w:t>LandingPadLeapfrogLandedEvent</w:t>
             </w:r>
             <w:proofErr w:type="spellEnd"/>
           </w:p>
@@ -12531,7 +12548,7 @@
                 <w:shd w:val="clear" w:color="auto" w:fill="FFFF00"/>
                 <w:lang w:val="en-US"/>
               </w:rPr>
-              <w:t xml:space="preserve"> the Leapfrog landed on the pad.</w:t>
+              <w:t xml:space="preserve"> the Leapfrog landed on the pad, and is stable.</w:t>
             </w:r>
           </w:p>
         </w:tc>
@@ -12565,7 +12582,7 @@
                 <w:rFonts w:ascii="Calibri" w:eastAsia="Calibri" w:hAnsi="Calibri" w:cs="Calibri"/>
                 <w:shd w:val="clear" w:color="auto" w:fill="FFFF00"/>
               </w:rPr>
-              <w:t>LeapfrogTookOffEvent</w:t>
+              <w:t>LandingPadLeapfrogTakeOffEvent</w:t>
             </w:r>
             <w:proofErr w:type="spellEnd"/>
           </w:p>
@@ -12696,10 +12713,10 @@
       </w:pPr>
       <w:r>
         <w:object w:dxaOrig="8747" w:dyaOrig="8220">
-          <v:rect id="rectole0000000000" o:spid="_x0000_i1025" style="width:437.35pt;height:411pt" o:ole="" o:preferrelative="t" stroked="f">
+          <v:rect id="rectole0000000000" o:spid="_x0000_i1025" style="width:437.55pt;height:410.95pt" o:ole="" o:preferrelative="t" stroked="f">
             <v:imagedata r:id="rId8" o:title=""/>
           </v:rect>
-          <o:OLEObject Type="Embed" ProgID="StaticMetafile" ShapeID="rectole0000000000" DrawAspect="Content" ObjectID="_1646593848" r:id="rId9"/>
+          <o:OLEObject Type="Embed" ProgID="StaticMetafile" ShapeID="rectole0000000000" DrawAspect="Content" ObjectID="_1646861937" r:id="rId9"/>
         </w:object>
       </w:r>
     </w:p>

</xml_diff>

<commit_message>
Changed colors to phosphor. Added credits bar. Fixed fueling (with payment).
</commit_message>
<xml_diff>
--- a/leapfrog-game/documentation/Object descriptions.docx
+++ b/leapfrog-game/documentation/Object descriptions.docx
@@ -11,6 +11,1050 @@
           <w:rFonts w:ascii="Calibri Light" w:eastAsia="Calibri Light" w:hAnsi="Calibri Light" w:cs="Calibri Light"/>
           <w:color w:val="2E74B5"/>
           <w:sz w:val="32"/>
+          <w:lang w:val="en-US"/>
+        </w:rPr>
+      </w:pPr>
+      <w:r>
+        <w:rPr>
+          <w:rFonts w:ascii="Calibri Light" w:eastAsia="Calibri Light" w:hAnsi="Calibri Light" w:cs="Calibri Light"/>
+          <w:color w:val="2E74B5"/>
+          <w:sz w:val="32"/>
+          <w:lang w:val="en-US"/>
+        </w:rPr>
+        <w:t>Colors</w:t>
+      </w:r>
+    </w:p>
+    <w:p>
+      <w:pPr>
+        <w:rPr>
+          <w:rFonts w:eastAsia="Calibri Light"/>
+          <w:lang w:val="en-US"/>
+        </w:rPr>
+      </w:pPr>
+      <w:r>
+        <w:rPr>
+          <w:rFonts w:eastAsia="Calibri Light"/>
+          <w:lang w:val="en-US"/>
+        </w:rPr>
+        <w:t xml:space="preserve">The phosphor color is: R = 85, G = 212, </w:t>
+      </w:r>
+      <w:r>
+        <w:rPr>
+          <w:rFonts w:eastAsia="Calibri Light"/>
+          <w:lang w:val="en-US"/>
+        </w:rPr>
+        <w:t>B = 0. : Hex: 0x55D400FF</w:t>
+      </w:r>
+    </w:p>
+    <w:p>
+      <w:pPr>
+        <w:pStyle w:val="Rubrik1"/>
+        <w:rPr>
+          <w:rFonts w:eastAsia="Calibri Light"/>
+          <w:lang w:val="en-US"/>
+        </w:rPr>
+      </w:pPr>
+      <w:r>
+        <w:rPr>
+          <w:rFonts w:eastAsia="Calibri Light"/>
+          <w:lang w:val="en-US"/>
+        </w:rPr>
+        <w:t>Zoom</w:t>
+      </w:r>
+      <w:r>
+        <w:rPr>
+          <w:rFonts w:eastAsia="Calibri Light"/>
+          <w:lang w:val="en-US"/>
+        </w:rPr>
+        <w:t xml:space="preserve"> level</w:t>
+      </w:r>
+    </w:p>
+    <w:tbl>
+      <w:tblPr>
+        <w:tblStyle w:val="Tabellrutnt"/>
+        <w:tblW w:w="0" w:type="auto"/>
+        <w:tblLook w:val="04A0" w:firstRow="1" w:lastRow="0" w:firstColumn="1" w:lastColumn="0" w:noHBand="0" w:noVBand="1"/>
+      </w:tblPr>
+      <w:tblGrid>
+        <w:gridCol w:w="1487"/>
+        <w:gridCol w:w="1211"/>
+        <w:gridCol w:w="1343"/>
+        <w:gridCol w:w="1348"/>
+        <w:gridCol w:w="1376"/>
+        <w:gridCol w:w="1261"/>
+        <w:gridCol w:w="1262"/>
+      </w:tblGrid>
+      <w:tr>
+        <w:tc>
+          <w:tcPr>
+            <w:tcW w:w="1487" w:type="dxa"/>
+          </w:tcPr>
+          <w:p>
+            <w:pPr>
+              <w:rPr>
+                <w:rFonts w:eastAsia="Calibri Light"/>
+                <w:b/>
+                <w:i/>
+                <w:lang w:val="en-US"/>
+              </w:rPr>
+            </w:pPr>
+            <w:r>
+              <w:rPr>
+                <w:rFonts w:eastAsia="Calibri Light"/>
+                <w:b/>
+                <w:i/>
+                <w:lang w:val="en-US"/>
+              </w:rPr>
+              <w:t>Device</w:t>
+            </w:r>
+          </w:p>
+        </w:tc>
+        <w:tc>
+          <w:tcPr>
+            <w:tcW w:w="1211" w:type="dxa"/>
+          </w:tcPr>
+          <w:p>
+            <w:pPr>
+              <w:rPr>
+                <w:rFonts w:eastAsia="Calibri Light"/>
+                <w:b/>
+                <w:i/>
+                <w:lang w:val="en-US"/>
+              </w:rPr>
+            </w:pPr>
+            <w:r>
+              <w:rPr>
+                <w:rFonts w:eastAsia="Calibri Light"/>
+                <w:b/>
+                <w:i/>
+                <w:lang w:val="en-US"/>
+              </w:rPr>
+              <w:t>Good zoom</w:t>
+            </w:r>
+          </w:p>
+        </w:tc>
+        <w:tc>
+          <w:tcPr>
+            <w:tcW w:w="1343" w:type="dxa"/>
+          </w:tcPr>
+          <w:p>
+            <w:pPr>
+              <w:rPr>
+                <w:rFonts w:eastAsia="Calibri Light"/>
+                <w:b/>
+                <w:i/>
+                <w:lang w:val="en-US"/>
+              </w:rPr>
+            </w:pPr>
+            <w:r>
+              <w:rPr>
+                <w:rFonts w:eastAsia="Calibri Light"/>
+                <w:b/>
+                <w:i/>
+                <w:lang w:val="en-US"/>
+              </w:rPr>
+              <w:t>Zoom</w:t>
+            </w:r>
+            <w:r>
+              <w:rPr>
+                <w:rFonts w:eastAsia="Calibri Light"/>
+                <w:b/>
+                <w:i/>
+                <w:lang w:val="en-US"/>
+              </w:rPr>
+              <w:t xml:space="preserve"> (</w:t>
+            </w:r>
+            <w:r>
+              <w:rPr>
+                <w:rFonts w:eastAsia="Calibri Light"/>
+                <w:b/>
+                <w:i/>
+                <w:lang w:val="en-US"/>
+              </w:rPr>
+              <w:t>W</w:t>
+            </w:r>
+            <w:r>
+              <w:rPr>
+                <w:rFonts w:eastAsia="Calibri Light"/>
+                <w:b/>
+                <w:i/>
+                <w:lang w:val="en-US"/>
+              </w:rPr>
+              <w:t>)</w:t>
+            </w:r>
+          </w:p>
+        </w:tc>
+        <w:tc>
+          <w:tcPr>
+            <w:tcW w:w="1348" w:type="dxa"/>
+          </w:tcPr>
+          <w:p>
+            <w:pPr>
+              <w:rPr>
+                <w:rFonts w:eastAsia="Calibri Light"/>
+                <w:b/>
+                <w:i/>
+                <w:lang w:val="en-US"/>
+              </w:rPr>
+            </w:pPr>
+            <w:r>
+              <w:rPr>
+                <w:rFonts w:eastAsia="Calibri Light"/>
+                <w:b/>
+                <w:i/>
+                <w:lang w:val="en-US"/>
+              </w:rPr>
+              <w:t>width</w:t>
+            </w:r>
+          </w:p>
+        </w:tc>
+        <w:tc>
+          <w:tcPr>
+            <w:tcW w:w="1376" w:type="dxa"/>
+          </w:tcPr>
+          <w:p>
+            <w:pPr>
+              <w:rPr>
+                <w:rFonts w:eastAsia="Calibri Light"/>
+                <w:b/>
+                <w:i/>
+                <w:lang w:val="en-US"/>
+              </w:rPr>
+            </w:pPr>
+            <w:r>
+              <w:rPr>
+                <w:rFonts w:eastAsia="Calibri Light"/>
+                <w:b/>
+                <w:i/>
+                <w:lang w:val="en-US"/>
+              </w:rPr>
+              <w:t>height</w:t>
+            </w:r>
+          </w:p>
+        </w:tc>
+        <w:tc>
+          <w:tcPr>
+            <w:tcW w:w="1261" w:type="dxa"/>
+          </w:tcPr>
+          <w:p>
+            <w:pPr>
+              <w:rPr>
+                <w:rFonts w:eastAsia="Calibri Light"/>
+                <w:b/>
+                <w:i/>
+                <w:lang w:val="en-US"/>
+              </w:rPr>
+            </w:pPr>
+            <w:r>
+              <w:rPr>
+                <w:rFonts w:eastAsia="Calibri Light"/>
+                <w:b/>
+                <w:i/>
+                <w:lang w:val="en-US"/>
+              </w:rPr>
+              <w:t>Diagonal</w:t>
+            </w:r>
+          </w:p>
+        </w:tc>
+        <w:tc>
+          <w:tcPr>
+            <w:tcW w:w="1262" w:type="dxa"/>
+          </w:tcPr>
+          <w:p>
+            <w:pPr>
+              <w:rPr>
+                <w:rFonts w:eastAsia="Calibri Light"/>
+                <w:b/>
+                <w:i/>
+                <w:lang w:val="en-US"/>
+              </w:rPr>
+            </w:pPr>
+            <w:r>
+              <w:rPr>
+                <w:rFonts w:eastAsia="Calibri Light"/>
+                <w:b/>
+                <w:i/>
+                <w:lang w:val="en-US"/>
+              </w:rPr>
+              <w:t>dpi</w:t>
+            </w:r>
+          </w:p>
+        </w:tc>
+      </w:tr>
+      <w:tr>
+        <w:tc>
+          <w:tcPr>
+            <w:tcW w:w="1487" w:type="dxa"/>
+          </w:tcPr>
+          <w:p>
+            <w:pPr>
+              <w:rPr>
+                <w:rFonts w:eastAsia="Calibri Light"/>
+                <w:lang w:val="en-US"/>
+              </w:rPr>
+            </w:pPr>
+            <w:r>
+              <w:rPr>
+                <w:rFonts w:eastAsia="Calibri Light"/>
+                <w:lang w:val="en-US"/>
+              </w:rPr>
+              <w:t>Windows</w:t>
+            </w:r>
+            <w:r>
+              <w:rPr>
+                <w:rFonts w:eastAsia="Calibri Light"/>
+                <w:lang w:val="en-US"/>
+              </w:rPr>
+              <w:t xml:space="preserve"> (100%)</w:t>
+            </w:r>
+          </w:p>
+        </w:tc>
+        <w:tc>
+          <w:tcPr>
+            <w:tcW w:w="1211" w:type="dxa"/>
+          </w:tcPr>
+          <w:p>
+            <w:pPr>
+              <w:rPr>
+                <w:rFonts w:eastAsia="Calibri Light"/>
+                <w:lang w:val="en-US"/>
+              </w:rPr>
+            </w:pPr>
+            <w:r>
+              <w:rPr>
+                <w:rFonts w:eastAsia="Calibri Light"/>
+                <w:lang w:val="en-US"/>
+              </w:rPr>
+              <w:t>0.4</w:t>
+            </w:r>
+          </w:p>
+        </w:tc>
+        <w:tc>
+          <w:tcPr>
+            <w:tcW w:w="1343" w:type="dxa"/>
+          </w:tcPr>
+          <w:p>
+            <w:pPr>
+              <w:rPr>
+                <w:rFonts w:eastAsia="Calibri Light"/>
+                <w:lang w:val="en-US"/>
+              </w:rPr>
+            </w:pPr>
+            <w:r>
+              <w:rPr>
+                <w:rFonts w:eastAsia="Calibri Light"/>
+                <w:lang w:val="en-US"/>
+              </w:rPr>
+              <w:t>0.4</w:t>
+            </w:r>
+          </w:p>
+        </w:tc>
+        <w:tc>
+          <w:tcPr>
+            <w:tcW w:w="1348" w:type="dxa"/>
+          </w:tcPr>
+          <w:p>
+            <w:pPr>
+              <w:rPr>
+                <w:rFonts w:eastAsia="Calibri Light"/>
+                <w:lang w:val="en-US"/>
+              </w:rPr>
+            </w:pPr>
+            <w:r>
+              <w:rPr>
+                <w:rFonts w:eastAsia="Calibri Light"/>
+                <w:lang w:val="en-US"/>
+              </w:rPr>
+              <w:t>1536</w:t>
+            </w:r>
+          </w:p>
+        </w:tc>
+        <w:tc>
+          <w:tcPr>
+            <w:tcW w:w="1376" w:type="dxa"/>
+          </w:tcPr>
+          <w:p>
+            <w:pPr>
+              <w:rPr>
+                <w:rFonts w:eastAsia="Calibri Light"/>
+                <w:lang w:val="en-US"/>
+              </w:rPr>
+            </w:pPr>
+            <w:r>
+              <w:rPr>
+                <w:rFonts w:eastAsia="Calibri Light"/>
+                <w:lang w:val="en-US"/>
+              </w:rPr>
+              <w:t>1024</w:t>
+            </w:r>
+          </w:p>
+        </w:tc>
+        <w:tc>
+          <w:tcPr>
+            <w:tcW w:w="1261" w:type="dxa"/>
+          </w:tcPr>
+          <w:p>
+            <w:pPr>
+              <w:rPr>
+                <w:rFonts w:eastAsia="Calibri Light"/>
+                <w:lang w:val="en-US"/>
+              </w:rPr>
+            </w:pPr>
+            <w:r>
+              <w:rPr>
+                <w:rFonts w:eastAsia="Calibri Light"/>
+                <w:lang w:val="en-US"/>
+              </w:rPr>
+              <w:t>1846</w:t>
+            </w:r>
+          </w:p>
+        </w:tc>
+        <w:tc>
+          <w:tcPr>
+            <w:tcW w:w="1262" w:type="dxa"/>
+          </w:tcPr>
+          <w:p>
+            <w:pPr>
+              <w:rPr>
+                <w:rFonts w:eastAsia="Calibri Light"/>
+                <w:lang w:val="en-US"/>
+              </w:rPr>
+            </w:pPr>
+            <w:r>
+              <w:rPr>
+                <w:rFonts w:eastAsia="Calibri Light"/>
+                <w:lang w:val="en-US"/>
+              </w:rPr>
+              <w:t>96</w:t>
+            </w:r>
+          </w:p>
+        </w:tc>
+      </w:tr>
+      <w:tr>
+        <w:tc>
+          <w:tcPr>
+            <w:tcW w:w="1487" w:type="dxa"/>
+          </w:tcPr>
+          <w:p>
+            <w:pPr>
+              <w:rPr>
+                <w:rFonts w:eastAsia="Calibri Light"/>
+                <w:lang w:val="en-US"/>
+              </w:rPr>
+            </w:pPr>
+            <w:r>
+              <w:rPr>
+                <w:rFonts w:eastAsia="Calibri Light"/>
+                <w:lang w:val="en-US"/>
+              </w:rPr>
+              <w:t>Windows</w:t>
+            </w:r>
+            <w:r>
+              <w:rPr>
+                <w:rFonts w:eastAsia="Calibri Light"/>
+                <w:lang w:val="en-US"/>
+              </w:rPr>
+              <w:t xml:space="preserve"> (15</w:t>
+            </w:r>
+            <w:r>
+              <w:rPr>
+                <w:rFonts w:eastAsia="Calibri Light"/>
+                <w:lang w:val="en-US"/>
+              </w:rPr>
+              <w:t>0%)</w:t>
+            </w:r>
+          </w:p>
+        </w:tc>
+        <w:tc>
+          <w:tcPr>
+            <w:tcW w:w="1211" w:type="dxa"/>
+          </w:tcPr>
+          <w:p>
+            <w:pPr>
+              <w:rPr>
+                <w:rFonts w:eastAsia="Calibri Light"/>
+                <w:lang w:val="en-US"/>
+              </w:rPr>
+            </w:pPr>
+            <w:r>
+              <w:rPr>
+                <w:rFonts w:eastAsia="Calibri Light"/>
+                <w:lang w:val="en-US"/>
+              </w:rPr>
+              <w:t>0.4</w:t>
+            </w:r>
+          </w:p>
+        </w:tc>
+        <w:tc>
+          <w:tcPr>
+            <w:tcW w:w="1343" w:type="dxa"/>
+          </w:tcPr>
+          <w:p>
+            <w:pPr>
+              <w:rPr>
+                <w:rFonts w:eastAsia="Calibri Light"/>
+                <w:lang w:val="en-US"/>
+              </w:rPr>
+            </w:pPr>
+            <w:r>
+              <w:rPr>
+                <w:rFonts w:eastAsia="Calibri Light"/>
+                <w:lang w:val="en-US"/>
+              </w:rPr>
+              <w:t>0.4</w:t>
+            </w:r>
+          </w:p>
+        </w:tc>
+        <w:tc>
+          <w:tcPr>
+            <w:tcW w:w="1348" w:type="dxa"/>
+          </w:tcPr>
+          <w:p>
+            <w:pPr>
+              <w:rPr>
+                <w:rFonts w:eastAsia="Calibri Light"/>
+                <w:lang w:val="en-US"/>
+              </w:rPr>
+            </w:pPr>
+            <w:r>
+              <w:rPr>
+                <w:rFonts w:eastAsia="Calibri Light"/>
+                <w:lang w:val="en-US"/>
+              </w:rPr>
+              <w:t>1536</w:t>
+            </w:r>
+          </w:p>
+        </w:tc>
+        <w:tc>
+          <w:tcPr>
+            <w:tcW w:w="1376" w:type="dxa"/>
+          </w:tcPr>
+          <w:p>
+            <w:pPr>
+              <w:rPr>
+                <w:rFonts w:eastAsia="Calibri Light"/>
+                <w:lang w:val="en-US"/>
+              </w:rPr>
+            </w:pPr>
+            <w:r>
+              <w:rPr>
+                <w:rFonts w:eastAsia="Calibri Light"/>
+                <w:lang w:val="en-US"/>
+              </w:rPr>
+              <w:t>1024</w:t>
+            </w:r>
+          </w:p>
+        </w:tc>
+        <w:tc>
+          <w:tcPr>
+            <w:tcW w:w="1261" w:type="dxa"/>
+          </w:tcPr>
+          <w:p>
+            <w:pPr>
+              <w:rPr>
+                <w:rFonts w:eastAsia="Calibri Light"/>
+                <w:lang w:val="en-US"/>
+              </w:rPr>
+            </w:pPr>
+            <w:r>
+              <w:rPr>
+                <w:rFonts w:eastAsia="Calibri Light"/>
+                <w:lang w:val="en-US"/>
+              </w:rPr>
+              <w:t>1846</w:t>
+            </w:r>
+          </w:p>
+        </w:tc>
+        <w:tc>
+          <w:tcPr>
+            <w:tcW w:w="1262" w:type="dxa"/>
+          </w:tcPr>
+          <w:p>
+            <w:pPr>
+              <w:rPr>
+                <w:rFonts w:eastAsia="Calibri Light"/>
+                <w:lang w:val="en-US"/>
+              </w:rPr>
+            </w:pPr>
+            <w:r>
+              <w:rPr>
+                <w:rFonts w:eastAsia="Calibri Light"/>
+                <w:lang w:val="en-US"/>
+              </w:rPr>
+              <w:t>144</w:t>
+            </w:r>
+          </w:p>
+        </w:tc>
+      </w:tr>
+      <w:tr>
+        <w:tc>
+          <w:tcPr>
+            <w:tcW w:w="1487" w:type="dxa"/>
+          </w:tcPr>
+          <w:p>
+            <w:pPr>
+              <w:rPr>
+                <w:rFonts w:eastAsia="Calibri Light"/>
+                <w:lang w:val="en-US"/>
+              </w:rPr>
+            </w:pPr>
+            <w:r>
+              <w:rPr>
+                <w:rFonts w:eastAsia="Calibri Light"/>
+                <w:lang w:val="en-US"/>
+              </w:rPr>
+              <w:t>Windows</w:t>
+            </w:r>
+            <w:r>
+              <w:rPr>
+                <w:rFonts w:eastAsia="Calibri Light"/>
+                <w:lang w:val="en-US"/>
+              </w:rPr>
+              <w:t xml:space="preserve"> (150%)</w:t>
+            </w:r>
+          </w:p>
+        </w:tc>
+        <w:tc>
+          <w:tcPr>
+            <w:tcW w:w="1211" w:type="dxa"/>
+          </w:tcPr>
+          <w:p>
+            <w:pPr>
+              <w:rPr>
+                <w:rFonts w:eastAsia="Calibri Light"/>
+                <w:lang w:val="en-US"/>
+              </w:rPr>
+            </w:pPr>
+            <w:r>
+              <w:rPr>
+                <w:rFonts w:eastAsia="Calibri Light"/>
+                <w:lang w:val="en-US"/>
+              </w:rPr>
+              <w:t>0.25</w:t>
+            </w:r>
+          </w:p>
+        </w:tc>
+        <w:tc>
+          <w:tcPr>
+            <w:tcW w:w="1343" w:type="dxa"/>
+          </w:tcPr>
+          <w:p>
+            <w:pPr>
+              <w:rPr>
+                <w:rFonts w:eastAsia="Calibri Light"/>
+                <w:lang w:val="en-US"/>
+              </w:rPr>
+            </w:pPr>
+            <w:r>
+              <w:rPr>
+                <w:rFonts w:eastAsia="Calibri Light"/>
+                <w:lang w:val="en-US"/>
+              </w:rPr>
+              <w:t>0.25</w:t>
+            </w:r>
+          </w:p>
+        </w:tc>
+        <w:tc>
+          <w:tcPr>
+            <w:tcW w:w="1348" w:type="dxa"/>
+          </w:tcPr>
+          <w:p>
+            <w:pPr>
+              <w:rPr>
+                <w:rFonts w:eastAsia="Calibri Light"/>
+                <w:lang w:val="en-US"/>
+              </w:rPr>
+            </w:pPr>
+            <w:r>
+              <w:rPr>
+                <w:rFonts w:eastAsia="Calibri Light"/>
+                <w:lang w:val="en-US"/>
+              </w:rPr>
+              <w:t>960</w:t>
+            </w:r>
+          </w:p>
+        </w:tc>
+        <w:tc>
+          <w:tcPr>
+            <w:tcW w:w="1376" w:type="dxa"/>
+          </w:tcPr>
+          <w:p>
+            <w:pPr>
+              <w:rPr>
+                <w:rFonts w:eastAsia="Calibri Light"/>
+                <w:lang w:val="en-US"/>
+              </w:rPr>
+            </w:pPr>
+          </w:p>
+        </w:tc>
+        <w:tc>
+          <w:tcPr>
+            <w:tcW w:w="1261" w:type="dxa"/>
+          </w:tcPr>
+          <w:p>
+            <w:pPr>
+              <w:rPr>
+                <w:rFonts w:eastAsia="Calibri Light"/>
+                <w:lang w:val="en-US"/>
+              </w:rPr>
+            </w:pPr>
+          </w:p>
+        </w:tc>
+        <w:tc>
+          <w:tcPr>
+            <w:tcW w:w="1262" w:type="dxa"/>
+          </w:tcPr>
+          <w:p>
+            <w:pPr>
+              <w:rPr>
+                <w:rFonts w:eastAsia="Calibri Light"/>
+                <w:lang w:val="en-US"/>
+              </w:rPr>
+            </w:pPr>
+            <w:r>
+              <w:rPr>
+                <w:rFonts w:eastAsia="Calibri Light"/>
+                <w:lang w:val="en-US"/>
+              </w:rPr>
+              <w:t>144</w:t>
+            </w:r>
+          </w:p>
+        </w:tc>
+      </w:tr>
+      <w:tr>
+        <w:tc>
+          <w:tcPr>
+            <w:tcW w:w="1487" w:type="dxa"/>
+          </w:tcPr>
+          <w:p>
+            <w:pPr>
+              <w:rPr>
+                <w:rFonts w:eastAsia="Calibri Light"/>
+                <w:lang w:val="en-US"/>
+              </w:rPr>
+            </w:pPr>
+            <w:r>
+              <w:rPr>
+                <w:rFonts w:eastAsia="Calibri Light"/>
+                <w:lang w:val="en-US"/>
+              </w:rPr>
+              <w:t>Tab</w:t>
+            </w:r>
+          </w:p>
+        </w:tc>
+        <w:tc>
+          <w:tcPr>
+            <w:tcW w:w="1211" w:type="dxa"/>
+          </w:tcPr>
+          <w:p>
+            <w:pPr>
+              <w:rPr>
+                <w:rFonts w:eastAsia="Calibri Light"/>
+                <w:lang w:val="en-US"/>
+              </w:rPr>
+            </w:pPr>
+            <w:r>
+              <w:rPr>
+                <w:rFonts w:eastAsia="Calibri Light"/>
+                <w:lang w:val="en-US"/>
+              </w:rPr>
+              <w:t>0.53</w:t>
+            </w:r>
+          </w:p>
+        </w:tc>
+        <w:tc>
+          <w:tcPr>
+            <w:tcW w:w="1343" w:type="dxa"/>
+          </w:tcPr>
+          <w:p>
+            <w:pPr>
+              <w:rPr>
+                <w:rFonts w:eastAsia="Calibri Light"/>
+                <w:lang w:val="en-US"/>
+              </w:rPr>
+            </w:pPr>
+            <w:r>
+              <w:rPr>
+                <w:rFonts w:eastAsia="Calibri Light"/>
+                <w:lang w:val="en-US"/>
+              </w:rPr>
+              <w:t>0.5</w:t>
+            </w:r>
+            <w:r>
+              <w:rPr>
+                <w:rFonts w:eastAsia="Calibri Light"/>
+                <w:lang w:val="en-US"/>
+              </w:rPr>
+              <w:t>3</w:t>
+            </w:r>
+            <w:bookmarkStart w:id="0" w:name="_GoBack"/>
+            <w:bookmarkEnd w:id="0"/>
+          </w:p>
+        </w:tc>
+        <w:tc>
+          <w:tcPr>
+            <w:tcW w:w="1348" w:type="dxa"/>
+          </w:tcPr>
+          <w:p>
+            <w:pPr>
+              <w:rPr>
+                <w:rFonts w:eastAsia="Calibri Light"/>
+                <w:lang w:val="en-US"/>
+              </w:rPr>
+            </w:pPr>
+            <w:r>
+              <w:rPr>
+                <w:rFonts w:eastAsia="Calibri Light"/>
+                <w:lang w:val="en-US"/>
+              </w:rPr>
+              <w:t>2048</w:t>
+            </w:r>
+          </w:p>
+        </w:tc>
+        <w:tc>
+          <w:tcPr>
+            <w:tcW w:w="1376" w:type="dxa"/>
+          </w:tcPr>
+          <w:p>
+            <w:pPr>
+              <w:rPr>
+                <w:rFonts w:eastAsia="Calibri Light"/>
+                <w:lang w:val="en-US"/>
+              </w:rPr>
+            </w:pPr>
+            <w:r>
+              <w:rPr>
+                <w:rFonts w:eastAsia="Calibri Light"/>
+                <w:lang w:val="en-US"/>
+              </w:rPr>
+              <w:t>1536</w:t>
+            </w:r>
+          </w:p>
+        </w:tc>
+        <w:tc>
+          <w:tcPr>
+            <w:tcW w:w="1261" w:type="dxa"/>
+          </w:tcPr>
+          <w:p>
+            <w:pPr>
+              <w:rPr>
+                <w:rFonts w:eastAsia="Calibri Light"/>
+                <w:lang w:val="en-US"/>
+              </w:rPr>
+            </w:pPr>
+            <w:r>
+              <w:rPr>
+                <w:rFonts w:eastAsia="Calibri Light"/>
+                <w:lang w:val="en-US"/>
+              </w:rPr>
+              <w:t>2560</w:t>
+            </w:r>
+          </w:p>
+        </w:tc>
+        <w:tc>
+          <w:tcPr>
+            <w:tcW w:w="1262" w:type="dxa"/>
+          </w:tcPr>
+          <w:p>
+            <w:pPr>
+              <w:rPr>
+                <w:rFonts w:eastAsia="Calibri Light"/>
+                <w:lang w:val="en-US"/>
+              </w:rPr>
+            </w:pPr>
+            <w:r>
+              <w:rPr>
+                <w:rFonts w:eastAsia="Calibri Light"/>
+                <w:lang w:val="en-US"/>
+              </w:rPr>
+              <w:t>265</w:t>
+            </w:r>
+          </w:p>
+        </w:tc>
+      </w:tr>
+      <w:tr>
+        <w:tc>
+          <w:tcPr>
+            <w:tcW w:w="1487" w:type="dxa"/>
+          </w:tcPr>
+          <w:p>
+            <w:pPr>
+              <w:rPr>
+                <w:rFonts w:eastAsia="Calibri Light"/>
+                <w:lang w:val="en-US"/>
+              </w:rPr>
+            </w:pPr>
+            <w:r>
+              <w:rPr>
+                <w:rFonts w:eastAsia="Calibri Light"/>
+                <w:lang w:val="en-US"/>
+              </w:rPr>
+              <w:t>Phone</w:t>
+            </w:r>
+          </w:p>
+        </w:tc>
+        <w:tc>
+          <w:tcPr>
+            <w:tcW w:w="1211" w:type="dxa"/>
+          </w:tcPr>
+          <w:p>
+            <w:pPr>
+              <w:rPr>
+                <w:rFonts w:eastAsia="Calibri Light"/>
+                <w:lang w:val="en-US"/>
+              </w:rPr>
+            </w:pPr>
+            <w:r>
+              <w:rPr>
+                <w:rFonts w:eastAsia="Calibri Light"/>
+                <w:lang w:val="en-US"/>
+              </w:rPr>
+              <w:t>0.74</w:t>
+            </w:r>
+          </w:p>
+        </w:tc>
+        <w:tc>
+          <w:tcPr>
+            <w:tcW w:w="1343" w:type="dxa"/>
+          </w:tcPr>
+          <w:p>
+            <w:pPr>
+              <w:rPr>
+                <w:rFonts w:eastAsia="Calibri Light"/>
+                <w:lang w:val="en-US"/>
+              </w:rPr>
+            </w:pPr>
+            <w:r>
+              <w:rPr>
+                <w:rFonts w:eastAsia="Calibri Light"/>
+                <w:lang w:val="en-US"/>
+              </w:rPr>
+              <w:t>0.57</w:t>
+            </w:r>
+          </w:p>
+        </w:tc>
+        <w:tc>
+          <w:tcPr>
+            <w:tcW w:w="1348" w:type="dxa"/>
+          </w:tcPr>
+          <w:p>
+            <w:pPr>
+              <w:rPr>
+                <w:rFonts w:eastAsia="Calibri Light"/>
+                <w:lang w:val="en-US"/>
+              </w:rPr>
+            </w:pPr>
+            <w:r>
+              <w:rPr>
+                <w:rFonts w:eastAsia="Calibri Light"/>
+                <w:lang w:val="en-US"/>
+              </w:rPr>
+              <w:t>2220</w:t>
+            </w:r>
+          </w:p>
+        </w:tc>
+        <w:tc>
+          <w:tcPr>
+            <w:tcW w:w="1376" w:type="dxa"/>
+          </w:tcPr>
+          <w:p>
+            <w:pPr>
+              <w:rPr>
+                <w:rFonts w:eastAsia="Calibri Light"/>
+                <w:lang w:val="en-US"/>
+              </w:rPr>
+            </w:pPr>
+            <w:r>
+              <w:rPr>
+                <w:rFonts w:eastAsia="Calibri Light"/>
+                <w:lang w:val="en-US"/>
+              </w:rPr>
+              <w:t>1080</w:t>
+            </w:r>
+          </w:p>
+        </w:tc>
+        <w:tc>
+          <w:tcPr>
+            <w:tcW w:w="1261" w:type="dxa"/>
+          </w:tcPr>
+          <w:p>
+            <w:pPr>
+              <w:rPr>
+                <w:rFonts w:eastAsia="Calibri Light"/>
+                <w:lang w:val="en-US"/>
+              </w:rPr>
+            </w:pPr>
+            <w:r>
+              <w:rPr>
+                <w:rFonts w:eastAsia="Calibri Light"/>
+                <w:lang w:val="en-US"/>
+              </w:rPr>
+              <w:t>2468</w:t>
+            </w:r>
+          </w:p>
+        </w:tc>
+        <w:tc>
+          <w:tcPr>
+            <w:tcW w:w="1262" w:type="dxa"/>
+          </w:tcPr>
+          <w:p>
+            <w:pPr>
+              <w:rPr>
+                <w:rFonts w:eastAsia="Calibri Light"/>
+                <w:lang w:val="en-US"/>
+              </w:rPr>
+            </w:pPr>
+            <w:r>
+              <w:rPr>
+                <w:rFonts w:eastAsia="Calibri Light"/>
+                <w:lang w:val="en-US"/>
+              </w:rPr>
+              <w:t>422</w:t>
+            </w:r>
+          </w:p>
+        </w:tc>
+      </w:tr>
+    </w:tbl>
+    <w:p>
+      <w:pPr>
+        <w:pStyle w:val="Ingetavstnd"/>
+        <w:rPr>
+          <w:rFonts w:eastAsia="Calibri Light"/>
+          <w:lang w:val="en-US"/>
+        </w:rPr>
+      </w:pPr>
+    </w:p>
+    <w:p>
+      <w:pPr>
+        <w:pStyle w:val="Ingetavstnd"/>
+        <w:rPr>
+          <w:rFonts w:eastAsia="Calibri Light"/>
+          <w:lang w:val="en-US"/>
+        </w:rPr>
+      </w:pPr>
+      <w:r>
+        <w:rPr>
+          <w:rFonts w:eastAsia="Calibri Light"/>
+          <w:lang w:val="en-US"/>
+        </w:rPr>
+        <w:t>Zoom = width / 3840</w:t>
+      </w:r>
+    </w:p>
+    <w:p>
+      <w:pPr>
+        <w:pStyle w:val="Ingetavstnd"/>
+        <w:rPr>
+          <w:rFonts w:eastAsia="Calibri Light"/>
+          <w:lang w:val="en-US"/>
+        </w:rPr>
+      </w:pPr>
+    </w:p>
+    <w:p>
+      <w:pPr>
+        <w:pStyle w:val="Ingetavstnd"/>
+        <w:rPr>
+          <w:rFonts w:eastAsia="Calibri Light"/>
+          <w:lang w:val="en-US"/>
         </w:rPr>
       </w:pPr>
     </w:p>
@@ -31,6 +1075,7 @@
           <w:rFonts w:ascii="Calibri Light" w:eastAsia="Calibri Light" w:hAnsi="Calibri Light" w:cs="Calibri Light"/>
           <w:color w:val="2E74B5"/>
           <w:sz w:val="32"/>
+          <w:lang w:val="en-US"/>
         </w:rPr>
         <w:tab/>
       </w:r>
@@ -39,9 +1084,11 @@
           <w:rFonts w:ascii="Calibri Light" w:eastAsia="Calibri Light" w:hAnsi="Calibri Light" w:cs="Calibri Light"/>
           <w:color w:val="2E74B5"/>
           <w:sz w:val="32"/>
+          <w:lang w:val="en-US"/>
         </w:rPr>
         <w:tab/>
       </w:r>
+      <w:proofErr w:type="spellStart"/>
       <w:r>
         <w:rPr>
           <w:rFonts w:ascii="Calibri Light" w:eastAsia="Calibri Light" w:hAnsi="Calibri Light" w:cs="Calibri Light"/>
@@ -51,6 +1098,7 @@
         </w:rPr>
         <w:t>MainActor</w:t>
       </w:r>
+      <w:proofErr w:type="spellEnd"/>
     </w:p>
     <w:p>
       <w:pPr>
@@ -67,14 +1115,46 @@
           <w:rFonts w:ascii="Calibri" w:eastAsia="Calibri" w:hAnsi="Calibri" w:cs="Calibri"/>
           <w:lang w:val="en-US"/>
         </w:rPr>
-        <w:t>The MainActor is the top level actor that has any programmatically behavior. It is the only descendant to the stage. It initiates the global functions such as: Head down display, Message display, LUA interface and game status. It changes scenes by removing old objects from th</w:t>
-      </w:r>
-      <w:r>
-        <w:rPr>
-          <w:rFonts w:ascii="Calibri" w:eastAsia="Calibri" w:hAnsi="Calibri" w:cs="Calibri"/>
-          <w:lang w:val="en-US"/>
-        </w:rPr>
-        <w:t>e MainActor and creating new on</w:t>
+        <w:t xml:space="preserve">The </w:t>
+      </w:r>
+      <w:proofErr w:type="spellStart"/>
+      <w:r>
+        <w:rPr>
+          <w:rFonts w:ascii="Calibri" w:eastAsia="Calibri" w:hAnsi="Calibri" w:cs="Calibri"/>
+          <w:lang w:val="en-US"/>
+        </w:rPr>
+        <w:t>MainActor</w:t>
+      </w:r>
+      <w:proofErr w:type="spellEnd"/>
+      <w:r>
+        <w:rPr>
+          <w:rFonts w:ascii="Calibri" w:eastAsia="Calibri" w:hAnsi="Calibri" w:cs="Calibri"/>
+          <w:lang w:val="en-US"/>
+        </w:rPr>
+        <w:t xml:space="preserve"> is the top level actor that has any programmatically behavior. It is the only descendant to the stage. It initiates the global functions such as: Head down display, Message display, LUA interface and game status. It changes scenes by removing old objects from th</w:t>
+      </w:r>
+      <w:r>
+        <w:rPr>
+          <w:rFonts w:ascii="Calibri" w:eastAsia="Calibri" w:hAnsi="Calibri" w:cs="Calibri"/>
+          <w:lang w:val="en-US"/>
+        </w:rPr>
+        <w:t xml:space="preserve">e </w:t>
+      </w:r>
+      <w:proofErr w:type="spellStart"/>
+      <w:r>
+        <w:rPr>
+          <w:rFonts w:ascii="Calibri" w:eastAsia="Calibri" w:hAnsi="Calibri" w:cs="Calibri"/>
+          <w:lang w:val="en-US"/>
+        </w:rPr>
+        <w:t>MainActor</w:t>
+      </w:r>
+      <w:proofErr w:type="spellEnd"/>
+      <w:r>
+        <w:rPr>
+          <w:rFonts w:ascii="Calibri" w:eastAsia="Calibri" w:hAnsi="Calibri" w:cs="Calibri"/>
+          <w:lang w:val="en-US"/>
+        </w:rPr>
+        <w:t xml:space="preserve"> and creating new on</w:t>
       </w:r>
       <w:r>
         <w:rPr>
@@ -152,8 +1232,19 @@
           <w:sz w:val="24"/>
           <w:lang w:val="en-US"/>
         </w:rPr>
-        <w:t>Events sent by all MainActor</w:t>
-      </w:r>
+        <w:t xml:space="preserve">Events sent by all </w:t>
+      </w:r>
+      <w:proofErr w:type="spellStart"/>
+      <w:r>
+        <w:rPr>
+          <w:rFonts w:ascii="Calibri Light" w:eastAsia="Calibri Light" w:hAnsi="Calibri Light" w:cs="Calibri Light"/>
+          <w:color w:val="1F4D78"/>
+          <w:sz w:val="24"/>
+          <w:lang w:val="en-US"/>
+        </w:rPr>
+        <w:t>MainActor</w:t>
+      </w:r>
+      <w:proofErr w:type="spellEnd"/>
     </w:p>
     <w:p>
       <w:pPr>
@@ -205,8 +1296,19 @@
           <w:sz w:val="24"/>
           <w:lang w:val="en-US"/>
         </w:rPr>
-        <w:t>Events subscribed to by all LandingActor</w:t>
-      </w:r>
+        <w:t xml:space="preserve">Events subscribed to by all </w:t>
+      </w:r>
+      <w:proofErr w:type="spellStart"/>
+      <w:r>
+        <w:rPr>
+          <w:rFonts w:ascii="Calibri Light" w:eastAsia="Calibri Light" w:hAnsi="Calibri Light" w:cs="Calibri Light"/>
+          <w:color w:val="1F4D78"/>
+          <w:sz w:val="24"/>
+          <w:lang w:val="en-US"/>
+        </w:rPr>
+        <w:t>LandingActor</w:t>
+      </w:r>
+      <w:proofErr w:type="spellEnd"/>
     </w:p>
     <w:tbl>
       <w:tblPr>
@@ -323,6 +1425,7 @@
                 <w:lang w:val="en-US"/>
               </w:rPr>
             </w:pPr>
+            <w:proofErr w:type="spellStart"/>
             <w:r>
               <w:rPr>
                 <w:rFonts w:ascii="Calibri" w:eastAsia="Calibri" w:hAnsi="Calibri" w:cs="Calibri"/>
@@ -344,6 +1447,7 @@
               </w:rPr>
               <w:t>tToDeepSpaceEvent</w:t>
             </w:r>
+            <w:proofErr w:type="spellEnd"/>
           </w:p>
         </w:tc>
         <w:tc>
@@ -375,7 +1479,23 @@
                 <w:rFonts w:ascii="Calibri" w:eastAsia="Calibri" w:hAnsi="Calibri" w:cs="Calibri"/>
                 <w:lang w:val="en-US"/>
               </w:rPr>
-              <w:t>When received, the MainActor changes creates a fade-to-white animation and then changes the scene to LUA-defined deep space scene</w:t>
+              <w:t xml:space="preserve">When received, the </w:t>
+            </w:r>
+            <w:proofErr w:type="spellStart"/>
+            <w:r>
+              <w:rPr>
+                <w:rFonts w:ascii="Calibri" w:eastAsia="Calibri" w:hAnsi="Calibri" w:cs="Calibri"/>
+                <w:lang w:val="en-US"/>
+              </w:rPr>
+              <w:t>MainActor</w:t>
+            </w:r>
+            <w:proofErr w:type="spellEnd"/>
+            <w:r>
+              <w:rPr>
+                <w:rFonts w:ascii="Calibri" w:eastAsia="Calibri" w:hAnsi="Calibri" w:cs="Calibri"/>
+                <w:lang w:val="en-US"/>
+              </w:rPr>
+              <w:t xml:space="preserve"> changes creates a fade-to-white animation and then changes the scene to LUA-defined deep space scene</w:t>
             </w:r>
             <w:r>
               <w:rPr>
@@ -414,6 +1534,7 @@
                 <w:lang w:val="en-US"/>
               </w:rPr>
             </w:pPr>
+            <w:proofErr w:type="spellStart"/>
             <w:r>
               <w:rPr>
                 <w:rFonts w:ascii="Calibri" w:eastAsia="Calibri" w:hAnsi="Calibri" w:cs="Calibri"/>
@@ -421,6 +1542,7 @@
               </w:rPr>
               <w:t>DeepSpaceSceneTransitToOrbitEvent</w:t>
             </w:r>
+            <w:proofErr w:type="spellEnd"/>
           </w:p>
         </w:tc>
         <w:tc>
@@ -453,7 +1575,23 @@
                 <w:rFonts w:ascii="Calibri" w:eastAsia="Calibri" w:hAnsi="Calibri" w:cs="Calibri"/>
                 <w:lang w:val="en-US"/>
               </w:rPr>
-              <w:t>When received, the MainActor changes the scene to LUA-defined orbit scene.</w:t>
+              <w:t xml:space="preserve">When received, the </w:t>
+            </w:r>
+            <w:proofErr w:type="spellStart"/>
+            <w:r>
+              <w:rPr>
+                <w:rFonts w:ascii="Calibri" w:eastAsia="Calibri" w:hAnsi="Calibri" w:cs="Calibri"/>
+                <w:lang w:val="en-US"/>
+              </w:rPr>
+              <w:t>MainActor</w:t>
+            </w:r>
+            <w:proofErr w:type="spellEnd"/>
+            <w:r>
+              <w:rPr>
+                <w:rFonts w:ascii="Calibri" w:eastAsia="Calibri" w:hAnsi="Calibri" w:cs="Calibri"/>
+                <w:lang w:val="en-US"/>
+              </w:rPr>
+              <w:t xml:space="preserve"> changes the scene to LUA-defined orbit scene.</w:t>
             </w:r>
           </w:p>
         </w:tc>
@@ -485,6 +1623,7 @@
                 <w:lang w:val="en-US"/>
               </w:rPr>
             </w:pPr>
+            <w:proofErr w:type="spellStart"/>
             <w:r>
               <w:rPr>
                 <w:rFonts w:ascii="Calibri" w:eastAsia="Calibri" w:hAnsi="Calibri" w:cs="Calibri"/>
@@ -492,6 +1631,7 @@
               </w:rPr>
               <w:t>OrbitSceneLandingComplete</w:t>
             </w:r>
+            <w:proofErr w:type="spellEnd"/>
           </w:p>
         </w:tc>
         <w:tc>
@@ -524,7 +1664,23 @@
                 <w:rFonts w:ascii="Calibri" w:eastAsia="Calibri" w:hAnsi="Calibri" w:cs="Calibri"/>
                 <w:lang w:val="en-US"/>
               </w:rPr>
-              <w:t>When received, the MainActor changes the scene to LUA-defined landing scene.</w:t>
+              <w:t xml:space="preserve">When received, the </w:t>
+            </w:r>
+            <w:proofErr w:type="spellStart"/>
+            <w:r>
+              <w:rPr>
+                <w:rFonts w:ascii="Calibri" w:eastAsia="Calibri" w:hAnsi="Calibri" w:cs="Calibri"/>
+                <w:lang w:val="en-US"/>
+              </w:rPr>
+              <w:t>MainActor</w:t>
+            </w:r>
+            <w:proofErr w:type="spellEnd"/>
+            <w:r>
+              <w:rPr>
+                <w:rFonts w:ascii="Calibri" w:eastAsia="Calibri" w:hAnsi="Calibri" w:cs="Calibri"/>
+                <w:lang w:val="en-US"/>
+              </w:rPr>
+              <w:t xml:space="preserve"> changes the scene to LUA-defined landing scene.</w:t>
             </w:r>
           </w:p>
         </w:tc>
@@ -556,6 +1712,7 @@
                 <w:lang w:val="en-US"/>
               </w:rPr>
             </w:pPr>
+            <w:proofErr w:type="spellStart"/>
             <w:r>
               <w:rPr>
                 <w:rFonts w:ascii="Calibri" w:eastAsia="Calibri" w:hAnsi="Calibri" w:cs="Calibri"/>
@@ -563,6 +1720,7 @@
               </w:rPr>
               <w:t>StatusResourceDepletedEvent</w:t>
             </w:r>
+            <w:proofErr w:type="spellEnd"/>
           </w:p>
         </w:tc>
         <w:tc>
@@ -633,8 +1791,19 @@
           <w:sz w:val="32"/>
           <w:lang w:val="en-US"/>
         </w:rPr>
-        <w:t>Common for all CompoundObjects</w:t>
-      </w:r>
+        <w:t xml:space="preserve">Common for all </w:t>
+      </w:r>
+      <w:proofErr w:type="spellStart"/>
+      <w:r>
+        <w:rPr>
+          <w:rFonts w:ascii="Calibri Light" w:eastAsia="Calibri Light" w:hAnsi="Calibri Light" w:cs="Calibri Light"/>
+          <w:color w:val="2E74B5"/>
+          <w:sz w:val="32"/>
+          <w:lang w:val="en-US"/>
+        </w:rPr>
+        <w:t>CompoundObjects</w:t>
+      </w:r>
+      <w:proofErr w:type="spellEnd"/>
     </w:p>
     <w:p>
       <w:pPr>
@@ -668,8 +1837,19 @@
           <w:sz w:val="24"/>
           <w:lang w:val="en-US"/>
         </w:rPr>
-        <w:t>Events sent by all CompoundObject</w:t>
-      </w:r>
+        <w:t xml:space="preserve">Events sent by all </w:t>
+      </w:r>
+      <w:proofErr w:type="spellStart"/>
+      <w:r>
+        <w:rPr>
+          <w:rFonts w:ascii="Calibri Light" w:eastAsia="Calibri Light" w:hAnsi="Calibri Light" w:cs="Calibri Light"/>
+          <w:color w:val="1F4D78"/>
+          <w:sz w:val="24"/>
+          <w:lang w:val="en-US"/>
+        </w:rPr>
+        <w:t>CompoundObject</w:t>
+      </w:r>
+      <w:proofErr w:type="spellEnd"/>
     </w:p>
     <w:tbl>
       <w:tblPr>
@@ -785,6 +1965,7 @@
                 <w:lang w:val="en-US"/>
               </w:rPr>
             </w:pPr>
+            <w:proofErr w:type="spellStart"/>
             <w:r>
               <w:rPr>
                 <w:rFonts w:ascii="Calibri" w:eastAsia="Calibri" w:hAnsi="Calibri" w:cs="Calibri"/>
@@ -793,6 +1974,7 @@
               </w:rPr>
               <w:t>CompoundObjectCreatedEvent</w:t>
             </w:r>
+            <w:proofErr w:type="spellEnd"/>
           </w:p>
         </w:tc>
         <w:tc>
@@ -824,7 +2006,25 @@
                 <w:shd w:val="clear" w:color="auto" w:fill="FFFF00"/>
                 <w:lang w:val="en-US"/>
               </w:rPr>
-              <w:t>Event sent when a CompoundObject is created</w:t>
+              <w:t xml:space="preserve">Event sent when a </w:t>
+            </w:r>
+            <w:proofErr w:type="spellStart"/>
+            <w:r>
+              <w:rPr>
+                <w:rFonts w:ascii="Calibri" w:eastAsia="Calibri" w:hAnsi="Calibri" w:cs="Calibri"/>
+                <w:shd w:val="clear" w:color="auto" w:fill="FFFF00"/>
+                <w:lang w:val="en-US"/>
+              </w:rPr>
+              <w:t>CompoundObject</w:t>
+            </w:r>
+            <w:proofErr w:type="spellEnd"/>
+            <w:r>
+              <w:rPr>
+                <w:rFonts w:ascii="Calibri" w:eastAsia="Calibri" w:hAnsi="Calibri" w:cs="Calibri"/>
+                <w:shd w:val="clear" w:color="auto" w:fill="FFFF00"/>
+                <w:lang w:val="en-US"/>
+              </w:rPr>
+              <w:t xml:space="preserve"> is created</w:t>
             </w:r>
           </w:p>
         </w:tc>
@@ -856,6 +2056,7 @@
                 <w:lang w:val="en-US"/>
               </w:rPr>
             </w:pPr>
+            <w:proofErr w:type="spellStart"/>
             <w:r>
               <w:rPr>
                 <w:rFonts w:ascii="Calibri" w:eastAsia="Calibri" w:hAnsi="Calibri" w:cs="Calibri"/>
@@ -864,6 +2065,7 @@
               </w:rPr>
               <w:t>CompoundObjectDeathEvent</w:t>
             </w:r>
+            <w:proofErr w:type="spellEnd"/>
           </w:p>
         </w:tc>
         <w:tc>
@@ -895,7 +2097,25 @@
                 <w:shd w:val="clear" w:color="auto" w:fill="FFFF00"/>
                 <w:lang w:val="en-US"/>
               </w:rPr>
-              <w:t>Event sent when a CompoundObject is killed</w:t>
+              <w:t xml:space="preserve">Event sent when a </w:t>
+            </w:r>
+            <w:proofErr w:type="spellStart"/>
+            <w:r>
+              <w:rPr>
+                <w:rFonts w:ascii="Calibri" w:eastAsia="Calibri" w:hAnsi="Calibri" w:cs="Calibri"/>
+                <w:shd w:val="clear" w:color="auto" w:fill="FFFF00"/>
+                <w:lang w:val="en-US"/>
+              </w:rPr>
+              <w:t>CompoundObject</w:t>
+            </w:r>
+            <w:proofErr w:type="spellEnd"/>
+            <w:r>
+              <w:rPr>
+                <w:rFonts w:ascii="Calibri" w:eastAsia="Calibri" w:hAnsi="Calibri" w:cs="Calibri"/>
+                <w:shd w:val="clear" w:color="auto" w:fill="FFFF00"/>
+                <w:lang w:val="en-US"/>
+              </w:rPr>
+              <w:t xml:space="preserve"> is killed</w:t>
             </w:r>
           </w:p>
         </w:tc>
@@ -921,6 +2141,7 @@
           <w:lang w:val="en-US"/>
         </w:rPr>
       </w:pPr>
+      <w:proofErr w:type="spellStart"/>
       <w:r>
         <w:rPr>
           <w:rFonts w:ascii="Calibri Light" w:eastAsia="Calibri Light" w:hAnsi="Calibri Light" w:cs="Calibri Light"/>
@@ -930,20 +2151,37 @@
         </w:rPr>
         <w:t>Behaviours</w:t>
       </w:r>
-    </w:p>
-    <w:p>
-      <w:pPr>
-        <w:rPr>
-          <w:rFonts w:ascii="Calibri" w:eastAsia="Calibri" w:hAnsi="Calibri" w:cs="Calibri"/>
-          <w:lang w:val="en-US"/>
-        </w:rPr>
-      </w:pPr>
-      <w:r>
-        <w:rPr>
-          <w:rFonts w:ascii="Calibri" w:eastAsia="Calibri" w:hAnsi="Calibri" w:cs="Calibri"/>
-          <w:lang w:val="en-US"/>
-        </w:rPr>
-        <w:t xml:space="preserve">A behaviour is an </w:t>
+      <w:proofErr w:type="spellEnd"/>
+    </w:p>
+    <w:p>
+      <w:pPr>
+        <w:rPr>
+          <w:rFonts w:ascii="Calibri" w:eastAsia="Calibri" w:hAnsi="Calibri" w:cs="Calibri"/>
+          <w:lang w:val="en-US"/>
+        </w:rPr>
+      </w:pPr>
+      <w:r>
+        <w:rPr>
+          <w:rFonts w:ascii="Calibri" w:eastAsia="Calibri" w:hAnsi="Calibri" w:cs="Calibri"/>
+          <w:lang w:val="en-US"/>
+        </w:rPr>
+        <w:t xml:space="preserve">A </w:t>
+      </w:r>
+      <w:proofErr w:type="spellStart"/>
+      <w:r>
+        <w:rPr>
+          <w:rFonts w:ascii="Calibri" w:eastAsia="Calibri" w:hAnsi="Calibri" w:cs="Calibri"/>
+          <w:lang w:val="en-US"/>
+        </w:rPr>
+        <w:t>behaviour</w:t>
+      </w:r>
+      <w:proofErr w:type="spellEnd"/>
+      <w:r>
+        <w:rPr>
+          <w:rFonts w:ascii="Calibri" w:eastAsia="Calibri" w:hAnsi="Calibri" w:cs="Calibri"/>
+          <w:lang w:val="en-US"/>
+        </w:rPr>
+        <w:t xml:space="preserve"> is an </w:t>
       </w:r>
       <w:r>
         <w:rPr>
@@ -957,7 +2195,39 @@
           <w:rFonts w:ascii="Calibri" w:eastAsia="Calibri" w:hAnsi="Calibri" w:cs="Calibri"/>
           <w:lang w:val="en-US"/>
         </w:rPr>
-        <w:t xml:space="preserve"> to a CompoundObject that provides behaviour for the object. It can be an interface from the user (as in the case of the Leapfrog), a</w:t>
+        <w:t xml:space="preserve"> to a </w:t>
+      </w:r>
+      <w:proofErr w:type="spellStart"/>
+      <w:r>
+        <w:rPr>
+          <w:rFonts w:ascii="Calibri" w:eastAsia="Calibri" w:hAnsi="Calibri" w:cs="Calibri"/>
+          <w:lang w:val="en-US"/>
+        </w:rPr>
+        <w:t>CompoundObject</w:t>
+      </w:r>
+      <w:proofErr w:type="spellEnd"/>
+      <w:r>
+        <w:rPr>
+          <w:rFonts w:ascii="Calibri" w:eastAsia="Calibri" w:hAnsi="Calibri" w:cs="Calibri"/>
+          <w:lang w:val="en-US"/>
+        </w:rPr>
+        <w:t xml:space="preserve"> that provides </w:t>
+      </w:r>
+      <w:proofErr w:type="spellStart"/>
+      <w:r>
+        <w:rPr>
+          <w:rFonts w:ascii="Calibri" w:eastAsia="Calibri" w:hAnsi="Calibri" w:cs="Calibri"/>
+          <w:lang w:val="en-US"/>
+        </w:rPr>
+        <w:t>behaviour</w:t>
+      </w:r>
+      <w:proofErr w:type="spellEnd"/>
+      <w:r>
+        <w:rPr>
+          <w:rFonts w:ascii="Calibri" w:eastAsia="Calibri" w:hAnsi="Calibri" w:cs="Calibri"/>
+          <w:lang w:val="en-US"/>
+        </w:rPr>
+        <w:t xml:space="preserve"> for the object. It can be an interface from the user (as in the case of the Leapfrog), a</w:t>
       </w:r>
       <w:r>
         <w:rPr>
@@ -993,7 +2263,6 @@
           <w:sz w:val="26"/>
           <w:lang w:val="en-US"/>
         </w:rPr>
-        <w:lastRenderedPageBreak/>
         <w:t>Scene</w:t>
       </w:r>
     </w:p>
@@ -1012,7 +2281,39 @@
           <w:rFonts w:ascii="Calibri" w:eastAsia="Calibri" w:hAnsi="Calibri" w:cs="Calibri"/>
           <w:lang w:val="en-US"/>
         </w:rPr>
-        <w:t>A scene is a required, special behaviour of the top most CompoundObject. It handles pan and zoom of the scene view, it handles spawning and death of objects, it handles the user control of the leapfrog.</w:t>
+        <w:t xml:space="preserve">A scene is a required, special </w:t>
+      </w:r>
+      <w:proofErr w:type="spellStart"/>
+      <w:r>
+        <w:rPr>
+          <w:rFonts w:ascii="Calibri" w:eastAsia="Calibri" w:hAnsi="Calibri" w:cs="Calibri"/>
+          <w:lang w:val="en-US"/>
+        </w:rPr>
+        <w:t>behaviour</w:t>
+      </w:r>
+      <w:proofErr w:type="spellEnd"/>
+      <w:r>
+        <w:rPr>
+          <w:rFonts w:ascii="Calibri" w:eastAsia="Calibri" w:hAnsi="Calibri" w:cs="Calibri"/>
+          <w:lang w:val="en-US"/>
+        </w:rPr>
+        <w:t xml:space="preserve"> of the top most </w:t>
+      </w:r>
+      <w:proofErr w:type="spellStart"/>
+      <w:r>
+        <w:rPr>
+          <w:rFonts w:ascii="Calibri" w:eastAsia="Calibri" w:hAnsi="Calibri" w:cs="Calibri"/>
+          <w:lang w:val="en-US"/>
+        </w:rPr>
+        <w:t>CompoundObject</w:t>
+      </w:r>
+      <w:proofErr w:type="spellEnd"/>
+      <w:r>
+        <w:rPr>
+          <w:rFonts w:ascii="Calibri" w:eastAsia="Calibri" w:hAnsi="Calibri" w:cs="Calibri"/>
+          <w:lang w:val="en-US"/>
+        </w:rPr>
+        <w:t>. It handles pan and zoom of the scene view, it handles spawning and death of objects, it handles the user control of the leapfrog.</w:t>
       </w:r>
     </w:p>
     <w:p>
@@ -1195,6 +2496,7 @@
                 <w:lang w:val="en-US"/>
               </w:rPr>
             </w:pPr>
+            <w:proofErr w:type="spellStart"/>
             <w:r>
               <w:rPr>
                 <w:rFonts w:ascii="Calibri" w:eastAsia="Calibri" w:hAnsi="Calibri" w:cs="Calibri"/>
@@ -1203,6 +2505,7 @@
               </w:rPr>
               <w:t>SetPanningSettingsEvent</w:t>
             </w:r>
+            <w:proofErr w:type="spellEnd"/>
           </w:p>
         </w:tc>
         <w:tc>
@@ -1267,7 +2570,23 @@
           <w:rFonts w:ascii="Calibri" w:eastAsia="Calibri" w:hAnsi="Calibri" w:cs="Calibri"/>
           <w:lang w:val="en-US"/>
         </w:rPr>
-        <w:t>The scene behaviour exists different types. The following paragraphs discusses these types</w:t>
+        <w:t xml:space="preserve">The scene </w:t>
+      </w:r>
+      <w:proofErr w:type="spellStart"/>
+      <w:r>
+        <w:rPr>
+          <w:rFonts w:ascii="Calibri" w:eastAsia="Calibri" w:hAnsi="Calibri" w:cs="Calibri"/>
+          <w:lang w:val="en-US"/>
+        </w:rPr>
+        <w:t>behaviour</w:t>
+      </w:r>
+      <w:proofErr w:type="spellEnd"/>
+      <w:r>
+        <w:rPr>
+          <w:rFonts w:ascii="Calibri" w:eastAsia="Calibri" w:hAnsi="Calibri" w:cs="Calibri"/>
+          <w:lang w:val="en-US"/>
+        </w:rPr>
+        <w:t xml:space="preserve"> exists different types. The following paragraphs discusses these types</w:t>
       </w:r>
       <w:r>
         <w:rPr>
@@ -1298,6 +2617,7 @@
           <w:lang w:val="en-US"/>
         </w:rPr>
       </w:pPr>
+      <w:proofErr w:type="spellStart"/>
       <w:r>
         <w:rPr>
           <w:rFonts w:ascii="Calibri Light" w:eastAsia="Calibri Light" w:hAnsi="Calibri Light" w:cs="Calibri Light"/>
@@ -1307,6 +2627,7 @@
         </w:rPr>
         <w:t>FreeSpaceActor</w:t>
       </w:r>
+      <w:proofErr w:type="spellEnd"/>
     </w:p>
     <w:p>
       <w:pPr>
@@ -1624,8 +2945,19 @@
           <w:sz w:val="24"/>
           <w:lang w:val="en-US"/>
         </w:rPr>
-        <w:t>Events sent by all FreeSpaceActor</w:t>
-      </w:r>
+        <w:t xml:space="preserve">Events sent by all </w:t>
+      </w:r>
+      <w:proofErr w:type="spellStart"/>
+      <w:r>
+        <w:rPr>
+          <w:rFonts w:ascii="Calibri Light" w:eastAsia="Calibri Light" w:hAnsi="Calibri Light" w:cs="Calibri Light"/>
+          <w:color w:val="1F4D78"/>
+          <w:sz w:val="24"/>
+          <w:lang w:val="en-US"/>
+        </w:rPr>
+        <w:t>FreeSpaceActor</w:t>
+      </w:r>
+      <w:proofErr w:type="spellEnd"/>
     </w:p>
     <w:tbl>
       <w:tblPr>
@@ -1741,6 +3073,7 @@
                 <w:lang w:val="en-US"/>
               </w:rPr>
             </w:pPr>
+            <w:proofErr w:type="spellStart"/>
             <w:r>
               <w:rPr>
                 <w:rFonts w:ascii="Calibri" w:eastAsia="Calibri" w:hAnsi="Calibri" w:cs="Calibri"/>
@@ -1762,6 +3095,7 @@
               </w:rPr>
               <w:t>tToOrbitEvent</w:t>
             </w:r>
+            <w:proofErr w:type="spellEnd"/>
           </w:p>
         </w:tc>
         <w:tc>
@@ -1825,14 +3159,17 @@
                 <w:lang w:val="en-US"/>
               </w:rPr>
             </w:pPr>
+            <w:proofErr w:type="spellStart"/>
             <w:r>
               <w:rPr>
                 <w:rFonts w:ascii="Calibri" w:eastAsia="Calibri" w:hAnsi="Calibri" w:cs="Calibri"/>
                 <w:shd w:val="clear" w:color="auto" w:fill="FFFF00"/>
                 <w:lang w:val="en-US"/>
               </w:rPr>
+              <w:lastRenderedPageBreak/>
               <w:t>DeepSpaceSceneTransitToHyperEvent</w:t>
             </w:r>
+            <w:proofErr w:type="spellEnd"/>
           </w:p>
         </w:tc>
         <w:tc>
@@ -1899,6 +3236,7 @@
           <w:lang w:val="en-US"/>
         </w:rPr>
       </w:pPr>
+      <w:proofErr w:type="spellStart"/>
       <w:r>
         <w:rPr>
           <w:rFonts w:ascii="Calibri Light" w:eastAsia="Calibri Light" w:hAnsi="Calibri Light" w:cs="Calibri Light"/>
@@ -1908,6 +3246,7 @@
         </w:rPr>
         <w:t>LandingActor</w:t>
       </w:r>
+      <w:proofErr w:type="spellEnd"/>
     </w:p>
     <w:p>
       <w:pPr>
@@ -2293,13 +3632,21 @@
               </w:rPr>
               <w:t xml:space="preserve">A launch site. How does this work if there are multiple launch sites? Can this dependency be </w:t>
             </w:r>
-            <w:r>
-              <w:rPr>
-                <w:rFonts w:ascii="Calibri" w:eastAsia="Calibri" w:hAnsi="Calibri" w:cs="Calibri"/>
-                <w:lang w:val="en-US"/>
-              </w:rPr>
-              <w:lastRenderedPageBreak/>
-              <w:t xml:space="preserve">removed? </w:t>
+            <w:proofErr w:type="gramStart"/>
+            <w:r>
+              <w:rPr>
+                <w:rFonts w:ascii="Calibri" w:eastAsia="Calibri" w:hAnsi="Calibri" w:cs="Calibri"/>
+                <w:lang w:val="en-US"/>
+              </w:rPr>
+              <w:t>removed</w:t>
+            </w:r>
+            <w:proofErr w:type="gramEnd"/>
+            <w:r>
+              <w:rPr>
+                <w:rFonts w:ascii="Calibri" w:eastAsia="Calibri" w:hAnsi="Calibri" w:cs="Calibri"/>
+                <w:lang w:val="en-US"/>
+              </w:rPr>
+              <w:t xml:space="preserve">? </w:t>
             </w:r>
             <w:r>
               <w:rPr>
@@ -2377,8 +3724,19 @@
           <w:sz w:val="24"/>
           <w:lang w:val="en-US"/>
         </w:rPr>
-        <w:t>Events sent by all LandingActor</w:t>
-      </w:r>
+        <w:t xml:space="preserve">Events sent by all </w:t>
+      </w:r>
+      <w:proofErr w:type="spellStart"/>
+      <w:r>
+        <w:rPr>
+          <w:rFonts w:ascii="Calibri Light" w:eastAsia="Calibri Light" w:hAnsi="Calibri Light" w:cs="Calibri Light"/>
+          <w:color w:val="1F4D78"/>
+          <w:sz w:val="24"/>
+          <w:lang w:val="en-US"/>
+        </w:rPr>
+        <w:t>LandingActor</w:t>
+      </w:r>
+      <w:proofErr w:type="spellEnd"/>
     </w:p>
     <w:tbl>
       <w:tblPr>
@@ -2494,6 +3852,7 @@
                 <w:lang w:val="en-US"/>
               </w:rPr>
             </w:pPr>
+            <w:proofErr w:type="spellStart"/>
             <w:r>
               <w:rPr>
                 <w:rFonts w:ascii="Calibri" w:eastAsia="Calibri" w:hAnsi="Calibri" w:cs="Calibri"/>
@@ -2501,6 +3860,7 @@
               </w:rPr>
               <w:t>LandingActorTranstToDeepSpaceEvent</w:t>
             </w:r>
+            <w:proofErr w:type="spellEnd"/>
           </w:p>
         </w:tc>
         <w:tc>
@@ -2533,12 +3893,21 @@
               </w:rPr>
               <w:t xml:space="preserve">Event sent when the </w:t>
             </w:r>
-            <w:r>
-              <w:rPr>
-                <w:rFonts w:ascii="Calibri" w:eastAsia="Calibri" w:hAnsi="Calibri" w:cs="Calibri"/>
-                <w:lang w:val="en-US"/>
-              </w:rPr>
-              <w:t>LaunchSequenceCompleteEvent event has been received</w:t>
+            <w:proofErr w:type="spellStart"/>
+            <w:r>
+              <w:rPr>
+                <w:rFonts w:ascii="Calibri" w:eastAsia="Calibri" w:hAnsi="Calibri" w:cs="Calibri"/>
+                <w:lang w:val="en-US"/>
+              </w:rPr>
+              <w:t>LaunchSequenceCompleteEvent</w:t>
+            </w:r>
+            <w:proofErr w:type="spellEnd"/>
+            <w:r>
+              <w:rPr>
+                <w:rFonts w:ascii="Calibri" w:eastAsia="Calibri" w:hAnsi="Calibri" w:cs="Calibri"/>
+                <w:lang w:val="en-US"/>
+              </w:rPr>
+              <w:t xml:space="preserve"> event has been received</w:t>
             </w:r>
             <w:r>
               <w:rPr>
@@ -2583,8 +3952,19 @@
           <w:sz w:val="24"/>
           <w:lang w:val="en-US"/>
         </w:rPr>
-        <w:t>Events subscribed to by all LandingActor</w:t>
-      </w:r>
+        <w:t xml:space="preserve">Events subscribed to by all </w:t>
+      </w:r>
+      <w:proofErr w:type="spellStart"/>
+      <w:r>
+        <w:rPr>
+          <w:rFonts w:ascii="Calibri Light" w:eastAsia="Calibri Light" w:hAnsi="Calibri Light" w:cs="Calibri Light"/>
+          <w:color w:val="1F4D78"/>
+          <w:sz w:val="24"/>
+          <w:lang w:val="en-US"/>
+        </w:rPr>
+        <w:t>LandingActor</w:t>
+      </w:r>
+      <w:proofErr w:type="spellEnd"/>
     </w:p>
     <w:tbl>
       <w:tblPr>
@@ -2701,6 +4081,7 @@
                 <w:lang w:val="en-US"/>
               </w:rPr>
             </w:pPr>
+            <w:proofErr w:type="spellStart"/>
             <w:r>
               <w:rPr>
                 <w:rFonts w:ascii="Calibri" w:eastAsia="Calibri" w:hAnsi="Calibri" w:cs="Calibri"/>
@@ -2709,6 +4090,7 @@
               </w:rPr>
               <w:t>LaunchSiteLeapfrogLandedEvent</w:t>
             </w:r>
+            <w:proofErr w:type="spellEnd"/>
           </w:p>
         </w:tc>
         <w:tc>
@@ -2735,13 +4117,23 @@
                 <w:lang w:val="en-US"/>
               </w:rPr>
             </w:pPr>
+            <w:proofErr w:type="spellStart"/>
             <w:r>
               <w:rPr>
                 <w:rFonts w:ascii="Calibri" w:eastAsia="Calibri" w:hAnsi="Calibri" w:cs="Calibri"/>
                 <w:highlight w:val="red"/>
                 <w:lang w:val="en-US"/>
               </w:rPr>
-              <w:t>LandingScene commands the launch sequence when this is received. This should be done by the mission handler.</w:t>
+              <w:t>LandingScene</w:t>
+            </w:r>
+            <w:proofErr w:type="spellEnd"/>
+            <w:r>
+              <w:rPr>
+                <w:rFonts w:ascii="Calibri" w:eastAsia="Calibri" w:hAnsi="Calibri" w:cs="Calibri"/>
+                <w:highlight w:val="red"/>
+                <w:lang w:val="en-US"/>
+              </w:rPr>
+              <w:t xml:space="preserve"> commands the launch sequence when this is received. This should be done by the mission handler.</w:t>
             </w:r>
           </w:p>
         </w:tc>
@@ -2775,6 +4167,7 @@
                 <w:lang w:val="en-US"/>
               </w:rPr>
             </w:pPr>
+            <w:proofErr w:type="spellStart"/>
             <w:r>
               <w:rPr>
                 <w:rFonts w:ascii="Calibri" w:eastAsia="Calibri" w:hAnsi="Calibri" w:cs="Calibri"/>
@@ -2793,6 +4186,7 @@
               </w:rPr>
               <w:t>aunchSequenceCompleteEvent</w:t>
             </w:r>
+            <w:proofErr w:type="spellEnd"/>
           </w:p>
         </w:tc>
         <w:tc>
@@ -2829,6 +4223,7 @@
               </w:rPr>
               <w:t xml:space="preserve">When this is received, </w:t>
             </w:r>
+            <w:proofErr w:type="spellStart"/>
             <w:r>
               <w:rPr>
                 <w:rFonts w:ascii="Calibri" w:eastAsia="Calibri" w:hAnsi="Calibri" w:cs="Calibri"/>
@@ -2836,7 +4231,37 @@
                 <w:shd w:val="clear" w:color="auto" w:fill="FFFF00"/>
                 <w:lang w:val="en-US"/>
               </w:rPr>
-              <w:t>LandingScene sends the LandingActorTranstToDeepSpaceEvent event</w:t>
+              <w:t>LandingScene</w:t>
+            </w:r>
+            <w:proofErr w:type="spellEnd"/>
+            <w:r>
+              <w:rPr>
+                <w:rFonts w:ascii="Calibri" w:eastAsia="Calibri" w:hAnsi="Calibri" w:cs="Calibri"/>
+                <w:highlight w:val="red"/>
+                <w:shd w:val="clear" w:color="auto" w:fill="FFFF00"/>
+                <w:lang w:val="en-US"/>
+              </w:rPr>
+              <w:t xml:space="preserve"> sends the </w:t>
+            </w:r>
+            <w:proofErr w:type="spellStart"/>
+            <w:r>
+              <w:rPr>
+                <w:rFonts w:ascii="Calibri" w:eastAsia="Calibri" w:hAnsi="Calibri" w:cs="Calibri"/>
+                <w:highlight w:val="red"/>
+                <w:shd w:val="clear" w:color="auto" w:fill="FFFF00"/>
+                <w:lang w:val="en-US"/>
+              </w:rPr>
+              <w:t>LandingActorTranstToDeepSpaceEvent</w:t>
+            </w:r>
+            <w:proofErr w:type="spellEnd"/>
+            <w:r>
+              <w:rPr>
+                <w:rFonts w:ascii="Calibri" w:eastAsia="Calibri" w:hAnsi="Calibri" w:cs="Calibri"/>
+                <w:highlight w:val="red"/>
+                <w:shd w:val="clear" w:color="auto" w:fill="FFFF00"/>
+                <w:lang w:val="en-US"/>
+              </w:rPr>
+              <w:t xml:space="preserve"> event</w:t>
             </w:r>
             <w:r>
               <w:rPr>
@@ -2901,7 +4326,135 @@
           <w:rFonts w:ascii="Calibri" w:eastAsia="Calibri" w:hAnsi="Calibri" w:cs="Calibri"/>
           <w:lang w:val="en-US"/>
         </w:rPr>
-        <w:t>The orbit scene is really made up of two scenes: The OrbitScene is the top most object and it is not a descendant to the SceneActor, it inherits directly from the CompoundObject. It instantiate a PlanetActor and creates a window in which the OrbitSpaceScene is shown. The OrbitSpaceScene is an descendant to the SceneActor and works as a close up of the Leapfrog. It contains the leapfrog object.</w:t>
+        <w:t xml:space="preserve">The orbit scene is really made up of two scenes: The </w:t>
+      </w:r>
+      <w:proofErr w:type="spellStart"/>
+      <w:r>
+        <w:rPr>
+          <w:rFonts w:ascii="Calibri" w:eastAsia="Calibri" w:hAnsi="Calibri" w:cs="Calibri"/>
+          <w:lang w:val="en-US"/>
+        </w:rPr>
+        <w:t>OrbitScene</w:t>
+      </w:r>
+      <w:proofErr w:type="spellEnd"/>
+      <w:r>
+        <w:rPr>
+          <w:rFonts w:ascii="Calibri" w:eastAsia="Calibri" w:hAnsi="Calibri" w:cs="Calibri"/>
+          <w:lang w:val="en-US"/>
+        </w:rPr>
+        <w:t xml:space="preserve"> is the top most object and it is not a descendant to the </w:t>
+      </w:r>
+      <w:proofErr w:type="spellStart"/>
+      <w:r>
+        <w:rPr>
+          <w:rFonts w:ascii="Calibri" w:eastAsia="Calibri" w:hAnsi="Calibri" w:cs="Calibri"/>
+          <w:lang w:val="en-US"/>
+        </w:rPr>
+        <w:t>SceneActor</w:t>
+      </w:r>
+      <w:proofErr w:type="spellEnd"/>
+      <w:r>
+        <w:rPr>
+          <w:rFonts w:ascii="Calibri" w:eastAsia="Calibri" w:hAnsi="Calibri" w:cs="Calibri"/>
+          <w:lang w:val="en-US"/>
+        </w:rPr>
+        <w:t xml:space="preserve">, it inherits directly from the </w:t>
+      </w:r>
+      <w:proofErr w:type="spellStart"/>
+      <w:r>
+        <w:rPr>
+          <w:rFonts w:ascii="Calibri" w:eastAsia="Calibri" w:hAnsi="Calibri" w:cs="Calibri"/>
+          <w:lang w:val="en-US"/>
+        </w:rPr>
+        <w:t>CompoundObject</w:t>
+      </w:r>
+      <w:proofErr w:type="spellEnd"/>
+      <w:r>
+        <w:rPr>
+          <w:rFonts w:ascii="Calibri" w:eastAsia="Calibri" w:hAnsi="Calibri" w:cs="Calibri"/>
+          <w:lang w:val="en-US"/>
+        </w:rPr>
+        <w:t xml:space="preserve">. It instantiate a </w:t>
+      </w:r>
+      <w:proofErr w:type="spellStart"/>
+      <w:r>
+        <w:rPr>
+          <w:rFonts w:ascii="Calibri" w:eastAsia="Calibri" w:hAnsi="Calibri" w:cs="Calibri"/>
+          <w:lang w:val="en-US"/>
+        </w:rPr>
+        <w:t>PlanetActor</w:t>
+      </w:r>
+      <w:proofErr w:type="spellEnd"/>
+      <w:r>
+        <w:rPr>
+          <w:rFonts w:ascii="Calibri" w:eastAsia="Calibri" w:hAnsi="Calibri" w:cs="Calibri"/>
+          <w:lang w:val="en-US"/>
+        </w:rPr>
+        <w:t xml:space="preserve"> and creates a window in which the </w:t>
+      </w:r>
+      <w:proofErr w:type="spellStart"/>
+      <w:r>
+        <w:rPr>
+          <w:rFonts w:ascii="Calibri" w:eastAsia="Calibri" w:hAnsi="Calibri" w:cs="Calibri"/>
+          <w:lang w:val="en-US"/>
+        </w:rPr>
+        <w:t>OrbitSpaceScene</w:t>
+      </w:r>
+      <w:proofErr w:type="spellEnd"/>
+      <w:r>
+        <w:rPr>
+          <w:rFonts w:ascii="Calibri" w:eastAsia="Calibri" w:hAnsi="Calibri" w:cs="Calibri"/>
+          <w:lang w:val="en-US"/>
+        </w:rPr>
+        <w:t xml:space="preserve"> is shown. The </w:t>
+      </w:r>
+      <w:proofErr w:type="spellStart"/>
+      <w:r>
+        <w:rPr>
+          <w:rFonts w:ascii="Calibri" w:eastAsia="Calibri" w:hAnsi="Calibri" w:cs="Calibri"/>
+          <w:lang w:val="en-US"/>
+        </w:rPr>
+        <w:t>OrbitSpaceScene</w:t>
+      </w:r>
+      <w:proofErr w:type="spellEnd"/>
+      <w:r>
+        <w:rPr>
+          <w:rFonts w:ascii="Calibri" w:eastAsia="Calibri" w:hAnsi="Calibri" w:cs="Calibri"/>
+          <w:lang w:val="en-US"/>
+        </w:rPr>
+        <w:t xml:space="preserve"> is </w:t>
+      </w:r>
+      <w:proofErr w:type="gramStart"/>
+      <w:r>
+        <w:rPr>
+          <w:rFonts w:ascii="Calibri" w:eastAsia="Calibri" w:hAnsi="Calibri" w:cs="Calibri"/>
+          <w:lang w:val="en-US"/>
+        </w:rPr>
+        <w:t>an</w:t>
+      </w:r>
+      <w:proofErr w:type="gramEnd"/>
+      <w:r>
+        <w:rPr>
+          <w:rFonts w:ascii="Calibri" w:eastAsia="Calibri" w:hAnsi="Calibri" w:cs="Calibri"/>
+          <w:lang w:val="en-US"/>
+        </w:rPr>
+        <w:t xml:space="preserve"> descendant to the </w:t>
+      </w:r>
+      <w:proofErr w:type="spellStart"/>
+      <w:r>
+        <w:rPr>
+          <w:rFonts w:ascii="Calibri" w:eastAsia="Calibri" w:hAnsi="Calibri" w:cs="Calibri"/>
+          <w:lang w:val="en-US"/>
+        </w:rPr>
+        <w:t>SceneActor</w:t>
+      </w:r>
+      <w:proofErr w:type="spellEnd"/>
+      <w:r>
+        <w:rPr>
+          <w:rFonts w:ascii="Calibri" w:eastAsia="Calibri" w:hAnsi="Calibri" w:cs="Calibri"/>
+          <w:lang w:val="en-US"/>
+        </w:rPr>
+        <w:t xml:space="preserve"> and works as a close up of the Leapfrog. It contains the leapfrog object.</w:t>
       </w:r>
     </w:p>
     <w:p>
@@ -2925,6 +4478,7 @@
           <w:lang w:val="en-US"/>
         </w:rPr>
       </w:pPr>
+      <w:proofErr w:type="spellStart"/>
       <w:r>
         <w:rPr>
           <w:rFonts w:ascii="Calibri Light" w:eastAsia="Calibri Light" w:hAnsi="Calibri Light" w:cs="Calibri Light"/>
@@ -2934,6 +4488,7 @@
         </w:rPr>
         <w:t>OrbitScene</w:t>
       </w:r>
+      <w:proofErr w:type="spellEnd"/>
     </w:p>
     <w:p>
       <w:pPr>
@@ -2967,8 +4522,19 @@
           <w:sz w:val="24"/>
           <w:lang w:val="en-US"/>
         </w:rPr>
-        <w:t>Events sent by all OrbitScene</w:t>
-      </w:r>
+        <w:t xml:space="preserve">Events sent by all </w:t>
+      </w:r>
+      <w:proofErr w:type="spellStart"/>
+      <w:r>
+        <w:rPr>
+          <w:rFonts w:ascii="Calibri Light" w:eastAsia="Calibri Light" w:hAnsi="Calibri Light" w:cs="Calibri Light"/>
+          <w:color w:val="1F4D78"/>
+          <w:sz w:val="24"/>
+          <w:lang w:val="en-US"/>
+        </w:rPr>
+        <w:t>OrbitScene</w:t>
+      </w:r>
+      <w:proofErr w:type="spellEnd"/>
     </w:p>
     <w:tbl>
       <w:tblPr>
@@ -3084,6 +4650,7 @@
                 <w:lang w:val="en-US"/>
               </w:rPr>
             </w:pPr>
+            <w:proofErr w:type="spellStart"/>
             <w:r>
               <w:rPr>
                 <w:rFonts w:ascii="Calibri" w:eastAsia="Calibri" w:hAnsi="Calibri" w:cs="Calibri"/>
@@ -3091,6 +4658,7 @@
               </w:rPr>
               <w:t>OrbitSceneLandingComplete</w:t>
             </w:r>
+            <w:proofErr w:type="spellEnd"/>
           </w:p>
         </w:tc>
         <w:tc>
@@ -3152,8 +4720,19 @@
           <w:sz w:val="24"/>
           <w:lang w:val="en-US"/>
         </w:rPr>
-        <w:t>Events subscribed to by all OrbitScene</w:t>
-      </w:r>
+        <w:t xml:space="preserve">Events subscribed to by all </w:t>
+      </w:r>
+      <w:proofErr w:type="spellStart"/>
+      <w:r>
+        <w:rPr>
+          <w:rFonts w:ascii="Calibri Light" w:eastAsia="Calibri Light" w:hAnsi="Calibri Light" w:cs="Calibri Light"/>
+          <w:color w:val="1F4D78"/>
+          <w:sz w:val="24"/>
+          <w:lang w:val="en-US"/>
+        </w:rPr>
+        <w:t>OrbitScene</w:t>
+      </w:r>
+      <w:proofErr w:type="spellEnd"/>
     </w:p>
     <w:tbl>
       <w:tblPr>
@@ -3270,6 +4849,7 @@
                 <w:lang w:val="en-US"/>
               </w:rPr>
             </w:pPr>
+            <w:proofErr w:type="spellStart"/>
             <w:r>
               <w:rPr>
                 <w:rFonts w:ascii="Calibri" w:eastAsia="Calibri" w:hAnsi="Calibri" w:cs="Calibri"/>
@@ -3277,6 +4857,7 @@
               </w:rPr>
               <w:t>OrbitSpaceOrbitEstablished</w:t>
             </w:r>
+            <w:proofErr w:type="spellEnd"/>
           </w:p>
         </w:tc>
         <w:tc>
@@ -3332,6 +4913,7 @@
           <w:lang w:val="en-US"/>
         </w:rPr>
       </w:pPr>
+      <w:proofErr w:type="spellStart"/>
       <w:r>
         <w:rPr>
           <w:rFonts w:ascii="Calibri Light" w:eastAsia="Calibri Light" w:hAnsi="Calibri Light" w:cs="Calibri Light"/>
@@ -3341,6 +4923,7 @@
         </w:rPr>
         <w:t>OrbitSpaceScene</w:t>
       </w:r>
+      <w:proofErr w:type="spellEnd"/>
     </w:p>
     <w:p>
       <w:pPr>
@@ -3374,8 +4957,9 @@
           <w:sz w:val="24"/>
           <w:lang w:val="en-US"/>
         </w:rPr>
-        <w:t>Events sent by all Orbit</w:t>
-      </w:r>
+        <w:t xml:space="preserve">Events sent by all </w:t>
+      </w:r>
+      <w:proofErr w:type="spellStart"/>
       <w:r>
         <w:rPr>
           <w:rFonts w:ascii="Calibri Light" w:eastAsia="Calibri Light" w:hAnsi="Calibri Light" w:cs="Calibri Light"/>
@@ -3383,7 +4967,7 @@
           <w:sz w:val="24"/>
           <w:lang w:val="en-US"/>
         </w:rPr>
-        <w:t>Space</w:t>
+        <w:t>Orbit</w:t>
       </w:r>
       <w:r>
         <w:rPr>
@@ -3392,8 +4976,18 @@
           <w:sz w:val="24"/>
           <w:lang w:val="en-US"/>
         </w:rPr>
+        <w:t>Space</w:t>
+      </w:r>
+      <w:r>
+        <w:rPr>
+          <w:rFonts w:ascii="Calibri Light" w:eastAsia="Calibri Light" w:hAnsi="Calibri Light" w:cs="Calibri Light"/>
+          <w:color w:val="1F4D78"/>
+          <w:sz w:val="24"/>
+          <w:lang w:val="en-US"/>
+        </w:rPr>
         <w:t>Scene</w:t>
       </w:r>
+      <w:proofErr w:type="spellEnd"/>
     </w:p>
     <w:tbl>
       <w:tblPr>
@@ -3509,6 +5103,7 @@
                 <w:lang w:val="en-US"/>
               </w:rPr>
             </w:pPr>
+            <w:proofErr w:type="spellStart"/>
             <w:r>
               <w:rPr>
                 <w:rFonts w:ascii="Calibri" w:eastAsia="Calibri" w:hAnsi="Calibri" w:cs="Calibri"/>
@@ -3516,6 +5111,7 @@
               </w:rPr>
               <w:t>OrbitSpaceOrbitEstablished</w:t>
             </w:r>
+            <w:proofErr w:type="spellEnd"/>
           </w:p>
         </w:tc>
         <w:tc>
@@ -3577,8 +5173,9 @@
           <w:sz w:val="24"/>
           <w:lang w:val="en-US"/>
         </w:rPr>
-        <w:t>Events subscribed to by all Orbit</w:t>
-      </w:r>
+        <w:t xml:space="preserve">Events subscribed to by all </w:t>
+      </w:r>
+      <w:proofErr w:type="spellStart"/>
       <w:r>
         <w:rPr>
           <w:rFonts w:ascii="Calibri Light" w:eastAsia="Calibri Light" w:hAnsi="Calibri Light" w:cs="Calibri Light"/>
@@ -3586,7 +5183,7 @@
           <w:sz w:val="24"/>
           <w:lang w:val="en-US"/>
         </w:rPr>
-        <w:t>Space</w:t>
+        <w:t>Orbit</w:t>
       </w:r>
       <w:r>
         <w:rPr>
@@ -3595,8 +5192,18 @@
           <w:sz w:val="24"/>
           <w:lang w:val="en-US"/>
         </w:rPr>
+        <w:t>Space</w:t>
+      </w:r>
+      <w:r>
+        <w:rPr>
+          <w:rFonts w:ascii="Calibri Light" w:eastAsia="Calibri Light" w:hAnsi="Calibri Light" w:cs="Calibri Light"/>
+          <w:color w:val="1F4D78"/>
+          <w:sz w:val="24"/>
+          <w:lang w:val="en-US"/>
+        </w:rPr>
         <w:t>Scene</w:t>
       </w:r>
+      <w:proofErr w:type="spellEnd"/>
     </w:p>
     <w:p>
       <w:pPr>
@@ -3678,8 +5285,8 @@
         <w:rPr>
           <w:rFonts w:ascii="Calibri" w:eastAsia="Calibri" w:hAnsi="Calibri" w:cs="Calibri"/>
           <w:noProof/>
-          <w:lang w:val="en-US"/>
-        </w:rPr>
+        </w:rPr>
+        <w:lastRenderedPageBreak/>
         <w:drawing>
           <wp:inline distT="0" distB="0" distL="0" distR="0">
             <wp:extent cx="3019425" cy="2630805"/>
@@ -3933,6 +5540,7 @@
                 <w:lang w:val="en-US"/>
               </w:rPr>
             </w:pPr>
+            <w:proofErr w:type="spellStart"/>
             <w:r>
               <w:rPr>
                 <w:rFonts w:ascii="Calibri" w:eastAsia="Calibri" w:hAnsi="Calibri" w:cs="Calibri"/>
@@ -3940,6 +5548,7 @@
               </w:rPr>
               <w:t>lfMainBody</w:t>
             </w:r>
+            <w:proofErr w:type="spellEnd"/>
           </w:p>
         </w:tc>
         <w:tc>
@@ -4034,6 +5643,7 @@
                 <w:lang w:val="en-US"/>
               </w:rPr>
             </w:pPr>
+            <w:proofErr w:type="spellStart"/>
             <w:r>
               <w:rPr>
                 <w:rFonts w:ascii="Calibri" w:eastAsia="Calibri" w:hAnsi="Calibri" w:cs="Calibri"/>
@@ -4041,6 +5651,7 @@
               </w:rPr>
               <w:t>lfMainBooster</w:t>
             </w:r>
+            <w:proofErr w:type="spellEnd"/>
           </w:p>
         </w:tc>
         <w:tc>
@@ -4071,8 +5682,17 @@
                 <w:rFonts w:ascii="Calibri" w:eastAsia="Calibri" w:hAnsi="Calibri" w:cs="Calibri"/>
                 <w:lang w:val="en-US"/>
               </w:rPr>
-              <w:t>The booster engine used to attach a FlameEmitter</w:t>
-            </w:r>
+              <w:t xml:space="preserve">The booster engine used to attach a </w:t>
+            </w:r>
+            <w:proofErr w:type="spellStart"/>
+            <w:r>
+              <w:rPr>
+                <w:rFonts w:ascii="Calibri" w:eastAsia="Calibri" w:hAnsi="Calibri" w:cs="Calibri"/>
+                <w:lang w:val="en-US"/>
+              </w:rPr>
+              <w:t>FlameEmitter</w:t>
+            </w:r>
+            <w:proofErr w:type="spellEnd"/>
           </w:p>
         </w:tc>
       </w:tr>
@@ -4135,6 +5755,7 @@
                 <w:lang w:val="en-US"/>
               </w:rPr>
             </w:pPr>
+            <w:proofErr w:type="spellStart"/>
             <w:r>
               <w:rPr>
                 <w:rFonts w:ascii="Calibri" w:eastAsia="Calibri" w:hAnsi="Calibri" w:cs="Calibri"/>
@@ -4142,6 +5763,7 @@
               </w:rPr>
               <w:t>lfRightSteer</w:t>
             </w:r>
+            <w:proofErr w:type="spellEnd"/>
           </w:p>
         </w:tc>
         <w:tc>
@@ -4172,8 +5794,17 @@
                 <w:rFonts w:ascii="Calibri" w:eastAsia="Calibri" w:hAnsi="Calibri" w:cs="Calibri"/>
                 <w:lang w:val="en-US"/>
               </w:rPr>
-              <w:t>The right steering engine used to attach a FlameEmitter</w:t>
-            </w:r>
+              <w:t xml:space="preserve">The right steering engine used to attach a </w:t>
+            </w:r>
+            <w:proofErr w:type="spellStart"/>
+            <w:r>
+              <w:rPr>
+                <w:rFonts w:ascii="Calibri" w:eastAsia="Calibri" w:hAnsi="Calibri" w:cs="Calibri"/>
+                <w:lang w:val="en-US"/>
+              </w:rPr>
+              <w:t>FlameEmitter</w:t>
+            </w:r>
+            <w:proofErr w:type="spellEnd"/>
           </w:p>
         </w:tc>
       </w:tr>
@@ -4236,6 +5867,7 @@
                 <w:lang w:val="en-US"/>
               </w:rPr>
             </w:pPr>
+            <w:proofErr w:type="spellStart"/>
             <w:r>
               <w:rPr>
                 <w:rFonts w:ascii="Calibri" w:eastAsia="Calibri" w:hAnsi="Calibri" w:cs="Calibri"/>
@@ -4243,6 +5875,7 @@
               </w:rPr>
               <w:t>lfLeftSteer</w:t>
             </w:r>
+            <w:proofErr w:type="spellEnd"/>
           </w:p>
         </w:tc>
         <w:tc>
@@ -4273,8 +5906,17 @@
                 <w:rFonts w:ascii="Calibri" w:eastAsia="Calibri" w:hAnsi="Calibri" w:cs="Calibri"/>
                 <w:lang w:val="en-US"/>
               </w:rPr>
-              <w:t>The left steering engine used to attach a FlameEmitter</w:t>
-            </w:r>
+              <w:t xml:space="preserve">The left steering engine used to attach a </w:t>
+            </w:r>
+            <w:proofErr w:type="spellStart"/>
+            <w:r>
+              <w:rPr>
+                <w:rFonts w:ascii="Calibri" w:eastAsia="Calibri" w:hAnsi="Calibri" w:cs="Calibri"/>
+                <w:lang w:val="en-US"/>
+              </w:rPr>
+              <w:t>FlameEmitter</w:t>
+            </w:r>
+            <w:proofErr w:type="spellEnd"/>
           </w:p>
         </w:tc>
       </w:tr>
@@ -4337,6 +5979,7 @@
                 <w:lang w:val="en-US"/>
               </w:rPr>
             </w:pPr>
+            <w:proofErr w:type="spellStart"/>
             <w:r>
               <w:rPr>
                 <w:rFonts w:ascii="Calibri" w:eastAsia="Calibri" w:hAnsi="Calibri" w:cs="Calibri"/>
@@ -4344,6 +5987,7 @@
               </w:rPr>
               <w:t>lfBooster</w:t>
             </w:r>
+            <w:proofErr w:type="spellEnd"/>
           </w:p>
         </w:tc>
         <w:tc>
@@ -4374,7 +6018,39 @@
                 <w:rFonts w:ascii="Calibri" w:eastAsia="Calibri" w:hAnsi="Calibri" w:cs="Calibri"/>
                 <w:lang w:val="en-US"/>
               </w:rPr>
-              <w:t>The booster body. It is required by the LaunchSite behaviour to attach to</w:t>
+              <w:t xml:space="preserve">The booster body. It is required by the </w:t>
+            </w:r>
+            <w:proofErr w:type="spellStart"/>
+            <w:r>
+              <w:rPr>
+                <w:rFonts w:ascii="Calibri" w:eastAsia="Calibri" w:hAnsi="Calibri" w:cs="Calibri"/>
+                <w:lang w:val="en-US"/>
+              </w:rPr>
+              <w:t>LaunchSite</w:t>
+            </w:r>
+            <w:proofErr w:type="spellEnd"/>
+            <w:r>
+              <w:rPr>
+                <w:rFonts w:ascii="Calibri" w:eastAsia="Calibri" w:hAnsi="Calibri" w:cs="Calibri"/>
+                <w:lang w:val="en-US"/>
+              </w:rPr>
+              <w:t xml:space="preserve"> </w:t>
+            </w:r>
+            <w:proofErr w:type="spellStart"/>
+            <w:r>
+              <w:rPr>
+                <w:rFonts w:ascii="Calibri" w:eastAsia="Calibri" w:hAnsi="Calibri" w:cs="Calibri"/>
+                <w:lang w:val="en-US"/>
+              </w:rPr>
+              <w:t>behaviour</w:t>
+            </w:r>
+            <w:proofErr w:type="spellEnd"/>
+            <w:r>
+              <w:rPr>
+                <w:rFonts w:ascii="Calibri" w:eastAsia="Calibri" w:hAnsi="Calibri" w:cs="Calibri"/>
+                <w:lang w:val="en-US"/>
+              </w:rPr>
+              <w:t xml:space="preserve"> to attach to</w:t>
             </w:r>
           </w:p>
         </w:tc>
@@ -4591,6 +6267,7 @@
                 <w:lang w:val="en-US"/>
               </w:rPr>
             </w:pPr>
+            <w:proofErr w:type="spellStart"/>
             <w:r>
               <w:rPr>
                 <w:rFonts w:ascii="Calibri" w:eastAsia="Calibri" w:hAnsi="Calibri" w:cs="Calibri"/>
@@ -4598,6 +6275,7 @@
               </w:rPr>
               <w:t>rightSteerJoint</w:t>
             </w:r>
+            <w:proofErr w:type="spellEnd"/>
           </w:p>
         </w:tc>
         <w:tc>
@@ -4692,6 +6370,7 @@
                 <w:lang w:val="en-US"/>
               </w:rPr>
             </w:pPr>
+            <w:proofErr w:type="spellStart"/>
             <w:r>
               <w:rPr>
                 <w:rFonts w:ascii="Calibri" w:eastAsia="Calibri" w:hAnsi="Calibri" w:cs="Calibri"/>
@@ -4699,6 +6378,7 @@
               </w:rPr>
               <w:t>leftSteerJoint</w:t>
             </w:r>
+            <w:proofErr w:type="spellEnd"/>
           </w:p>
         </w:tc>
         <w:tc>
@@ -4793,6 +6473,7 @@
                 <w:lang w:val="en-US"/>
               </w:rPr>
             </w:pPr>
+            <w:proofErr w:type="spellStart"/>
             <w:r>
               <w:rPr>
                 <w:rFonts w:ascii="Calibri" w:eastAsia="Calibri" w:hAnsi="Calibri" w:cs="Calibri"/>
@@ -4800,6 +6481,7 @@
               </w:rPr>
               <w:t>rightLegJoint</w:t>
             </w:r>
+            <w:proofErr w:type="spellEnd"/>
           </w:p>
         </w:tc>
         <w:tc>
@@ -4894,6 +6576,7 @@
                 <w:lang w:val="en-US"/>
               </w:rPr>
             </w:pPr>
+            <w:proofErr w:type="spellStart"/>
             <w:r>
               <w:rPr>
                 <w:rFonts w:ascii="Calibri" w:eastAsia="Calibri" w:hAnsi="Calibri" w:cs="Calibri"/>
@@ -4901,6 +6584,7 @@
               </w:rPr>
               <w:t>leftLegJoint</w:t>
             </w:r>
+            <w:proofErr w:type="spellEnd"/>
           </w:p>
         </w:tc>
         <w:tc>
@@ -4995,6 +6679,7 @@
                 <w:lang w:val="en-US"/>
               </w:rPr>
             </w:pPr>
+            <w:proofErr w:type="spellStart"/>
             <w:r>
               <w:rPr>
                 <w:rFonts w:ascii="Calibri" w:eastAsia="Calibri" w:hAnsi="Calibri" w:cs="Calibri"/>
@@ -5002,6 +6687,7 @@
               </w:rPr>
               <w:t>rightSmallLegJoint</w:t>
             </w:r>
+            <w:proofErr w:type="spellEnd"/>
           </w:p>
         </w:tc>
         <w:tc>
@@ -5096,6 +6782,7 @@
                 <w:lang w:val="en-US"/>
               </w:rPr>
             </w:pPr>
+            <w:proofErr w:type="spellStart"/>
             <w:r>
               <w:rPr>
                 <w:rFonts w:ascii="Calibri" w:eastAsia="Calibri" w:hAnsi="Calibri" w:cs="Calibri"/>
@@ -5103,6 +6790,7 @@
               </w:rPr>
               <w:t>leftSmallLegJoint</w:t>
             </w:r>
+            <w:proofErr w:type="spellEnd"/>
           </w:p>
         </w:tc>
         <w:tc>
@@ -5170,7 +6858,6 @@
                 <w:rFonts w:ascii="Calibri" w:eastAsia="Calibri" w:hAnsi="Calibri" w:cs="Calibri"/>
                 <w:lang w:val="en-US"/>
               </w:rPr>
-              <w:lastRenderedPageBreak/>
               <w:t>Right foot joint</w:t>
             </w:r>
           </w:p>
@@ -5198,6 +6885,7 @@
                 <w:lang w:val="en-US"/>
               </w:rPr>
             </w:pPr>
+            <w:proofErr w:type="spellStart"/>
             <w:r>
               <w:rPr>
                 <w:rFonts w:ascii="Calibri" w:eastAsia="Calibri" w:hAnsi="Calibri" w:cs="Calibri"/>
@@ -5205,6 +6893,7 @@
               </w:rPr>
               <w:t>rightFootLegJoint</w:t>
             </w:r>
+            <w:proofErr w:type="spellEnd"/>
           </w:p>
         </w:tc>
         <w:tc>
@@ -5299,6 +6988,7 @@
                 <w:lang w:val="en-US"/>
               </w:rPr>
             </w:pPr>
+            <w:proofErr w:type="spellStart"/>
             <w:r>
               <w:rPr>
                 <w:rFonts w:ascii="Calibri" w:eastAsia="Calibri" w:hAnsi="Calibri" w:cs="Calibri"/>
@@ -5306,6 +6996,7 @@
               </w:rPr>
               <w:t>leftFootLegJoint</w:t>
             </w:r>
+            <w:proofErr w:type="spellEnd"/>
           </w:p>
         </w:tc>
         <w:tc>
@@ -5526,6 +7217,7 @@
                 <w:rFonts w:ascii="Calibri" w:eastAsia="Calibri" w:hAnsi="Calibri" w:cs="Calibri"/>
                 <w:lang w:val="en-US"/>
               </w:rPr>
+              <w:lastRenderedPageBreak/>
               <w:t>Gun</w:t>
             </w:r>
           </w:p>
@@ -5553,6 +7245,7 @@
                 <w:lang w:val="en-US"/>
               </w:rPr>
             </w:pPr>
+            <w:proofErr w:type="spellStart"/>
             <w:r>
               <w:rPr>
                 <w:rFonts w:ascii="Calibri" w:eastAsia="Calibri" w:hAnsi="Calibri" w:cs="Calibri"/>
@@ -5560,6 +7253,7 @@
               </w:rPr>
               <w:t>lfGun</w:t>
             </w:r>
+            <w:proofErr w:type="spellEnd"/>
           </w:p>
         </w:tc>
         <w:tc>
@@ -5654,6 +7348,7 @@
                 <w:lang w:val="en-US"/>
               </w:rPr>
             </w:pPr>
+            <w:proofErr w:type="spellStart"/>
             <w:r>
               <w:rPr>
                 <w:rFonts w:ascii="Calibri" w:eastAsia="Calibri" w:hAnsi="Calibri" w:cs="Calibri"/>
@@ -5661,6 +7356,7 @@
               </w:rPr>
               <w:t>lfBoosterFlame</w:t>
             </w:r>
+            <w:proofErr w:type="spellEnd"/>
           </w:p>
         </w:tc>
         <w:tc>
@@ -5755,6 +7451,7 @@
                 <w:lang w:val="en-US"/>
               </w:rPr>
             </w:pPr>
+            <w:proofErr w:type="spellStart"/>
             <w:r>
               <w:rPr>
                 <w:rFonts w:ascii="Calibri" w:eastAsia="Calibri" w:hAnsi="Calibri" w:cs="Calibri"/>
@@ -5762,6 +7459,7 @@
               </w:rPr>
               <w:t>lfLeftSteerFlame</w:t>
             </w:r>
+            <w:proofErr w:type="spellEnd"/>
           </w:p>
         </w:tc>
         <w:tc>
@@ -5856,6 +7554,7 @@
                 <w:lang w:val="en-US"/>
               </w:rPr>
             </w:pPr>
+            <w:proofErr w:type="spellStart"/>
             <w:r>
               <w:rPr>
                 <w:rFonts w:ascii="Calibri" w:eastAsia="Calibri" w:hAnsi="Calibri" w:cs="Calibri"/>
@@ -5863,6 +7562,7 @@
               </w:rPr>
               <w:t>lfShield</w:t>
             </w:r>
+            <w:proofErr w:type="spellEnd"/>
           </w:p>
         </w:tc>
         <w:tc>
@@ -5957,6 +7657,7 @@
                 <w:lang w:val="en-US"/>
               </w:rPr>
             </w:pPr>
+            <w:proofErr w:type="spellStart"/>
             <w:r>
               <w:rPr>
                 <w:rFonts w:ascii="Calibri" w:eastAsia="Calibri" w:hAnsi="Calibri" w:cs="Calibri"/>
@@ -5964,6 +7665,7 @@
               </w:rPr>
               <w:t>lfCenterReentryFlame</w:t>
             </w:r>
+            <w:proofErr w:type="spellEnd"/>
           </w:p>
         </w:tc>
         <w:tc>
@@ -6058,6 +7760,7 @@
                 <w:lang w:val="en-US"/>
               </w:rPr>
             </w:pPr>
+            <w:proofErr w:type="spellStart"/>
             <w:r>
               <w:rPr>
                 <w:rFonts w:ascii="Calibri" w:eastAsia="Calibri" w:hAnsi="Calibri" w:cs="Calibri"/>
@@ -6065,6 +7768,7 @@
               </w:rPr>
               <w:t>lfLeftReentryFlame</w:t>
             </w:r>
+            <w:proofErr w:type="spellEnd"/>
           </w:p>
         </w:tc>
         <w:tc>
@@ -6159,6 +7863,7 @@
                 <w:lang w:val="en-US"/>
               </w:rPr>
             </w:pPr>
+            <w:proofErr w:type="spellStart"/>
             <w:r>
               <w:rPr>
                 <w:rFonts w:ascii="Calibri" w:eastAsia="Calibri" w:hAnsi="Calibri" w:cs="Calibri"/>
@@ -6166,6 +7871,7 @@
               </w:rPr>
               <w:t>lfRightReentryFlame</w:t>
             </w:r>
+            <w:proofErr w:type="spellEnd"/>
           </w:p>
         </w:tc>
         <w:tc>
@@ -6520,6 +8226,7 @@
                 <w:lang w:val="en-US"/>
               </w:rPr>
             </w:pPr>
+            <w:proofErr w:type="spellStart"/>
             <w:r>
               <w:rPr>
                 <w:rFonts w:ascii="Calibri" w:eastAsia="Calibri" w:hAnsi="Calibri" w:cs="Calibri"/>
@@ -6527,6 +8234,7 @@
               </w:rPr>
               <w:t>LeapfrogExtSetModeEvent</w:t>
             </w:r>
+            <w:proofErr w:type="spellEnd"/>
           </w:p>
         </w:tc>
         <w:tc>
@@ -6738,7 +8446,23 @@
                 <w:rFonts w:ascii="Calibri" w:eastAsia="Calibri" w:hAnsi="Calibri" w:cs="Calibri"/>
                 <w:lang w:val="en-US"/>
               </w:rPr>
-              <w:t>Set Environm.</w:t>
+              <w:t xml:space="preserve">Set </w:t>
+            </w:r>
+            <w:proofErr w:type="spellStart"/>
+            <w:r>
+              <w:rPr>
+                <w:rFonts w:ascii="Calibri" w:eastAsia="Calibri" w:hAnsi="Calibri" w:cs="Calibri"/>
+                <w:lang w:val="en-US"/>
+              </w:rPr>
+              <w:t>Environm</w:t>
+            </w:r>
+            <w:proofErr w:type="spellEnd"/>
+            <w:r>
+              <w:rPr>
+                <w:rFonts w:ascii="Calibri" w:eastAsia="Calibri" w:hAnsi="Calibri" w:cs="Calibri"/>
+                <w:lang w:val="en-US"/>
+              </w:rPr>
+              <w:t>.</w:t>
             </w:r>
           </w:p>
         </w:tc>
@@ -6765,6 +8489,7 @@
                 <w:lang w:val="en-US"/>
               </w:rPr>
             </w:pPr>
+            <w:proofErr w:type="spellStart"/>
             <w:r>
               <w:rPr>
                 <w:rFonts w:ascii="Calibri" w:eastAsia="Calibri" w:hAnsi="Calibri" w:cs="Calibri"/>
@@ -6772,6 +8497,7 @@
               </w:rPr>
               <w:t>LeapfrogExtSetEnvEvent</w:t>
             </w:r>
+            <w:proofErr w:type="spellEnd"/>
           </w:p>
         </w:tc>
         <w:tc>
@@ -7164,8 +8890,17 @@
                 <w:rFonts w:ascii="Calibri" w:eastAsia="Calibri" w:hAnsi="Calibri" w:cs="Calibri"/>
                 <w:lang w:val="en-US"/>
               </w:rPr>
-              <w:t>Read X-pos</w:t>
-            </w:r>
+              <w:t>Read X-</w:t>
+            </w:r>
+            <w:proofErr w:type="spellStart"/>
+            <w:r>
+              <w:rPr>
+                <w:rFonts w:ascii="Calibri" w:eastAsia="Calibri" w:hAnsi="Calibri" w:cs="Calibri"/>
+                <w:lang w:val="en-US"/>
+              </w:rPr>
+              <w:t>pos</w:t>
+            </w:r>
+            <w:proofErr w:type="spellEnd"/>
           </w:p>
         </w:tc>
         <w:tc>
@@ -7292,8 +9027,17 @@
                 <w:rFonts w:ascii="Calibri" w:eastAsia="Calibri" w:hAnsi="Calibri" w:cs="Calibri"/>
                 <w:lang w:val="en-US"/>
               </w:rPr>
-              <w:t>Read the x-pos</w:t>
-            </w:r>
+              <w:t>Read the x-</w:t>
+            </w:r>
+            <w:proofErr w:type="spellStart"/>
+            <w:r>
+              <w:rPr>
+                <w:rFonts w:ascii="Calibri" w:eastAsia="Calibri" w:hAnsi="Calibri" w:cs="Calibri"/>
+                <w:lang w:val="en-US"/>
+              </w:rPr>
+              <w:t>pos</w:t>
+            </w:r>
+            <w:proofErr w:type="spellEnd"/>
           </w:p>
         </w:tc>
       </w:tr>
@@ -7329,9 +9073,17 @@
                 <w:rFonts w:ascii="Calibri" w:eastAsia="Calibri" w:hAnsi="Calibri" w:cs="Calibri"/>
                 <w:lang w:val="en-US"/>
               </w:rPr>
-              <w:lastRenderedPageBreak/>
-              <w:t>Read Y-pos</w:t>
-            </w:r>
+              <w:t>Read Y-</w:t>
+            </w:r>
+            <w:proofErr w:type="spellStart"/>
+            <w:r>
+              <w:rPr>
+                <w:rFonts w:ascii="Calibri" w:eastAsia="Calibri" w:hAnsi="Calibri" w:cs="Calibri"/>
+                <w:lang w:val="en-US"/>
+              </w:rPr>
+              <w:t>pos</w:t>
+            </w:r>
+            <w:proofErr w:type="spellEnd"/>
           </w:p>
         </w:tc>
         <w:tc>
@@ -7458,8 +9210,17 @@
                 <w:rFonts w:ascii="Calibri" w:eastAsia="Calibri" w:hAnsi="Calibri" w:cs="Calibri"/>
                 <w:lang w:val="en-US"/>
               </w:rPr>
-              <w:t>Read the y-pos</w:t>
-            </w:r>
+              <w:t>Read the y-</w:t>
+            </w:r>
+            <w:proofErr w:type="spellStart"/>
+            <w:r>
+              <w:rPr>
+                <w:rFonts w:ascii="Calibri" w:eastAsia="Calibri" w:hAnsi="Calibri" w:cs="Calibri"/>
+                <w:lang w:val="en-US"/>
+              </w:rPr>
+              <w:t>pos</w:t>
+            </w:r>
+            <w:proofErr w:type="spellEnd"/>
           </w:p>
         </w:tc>
       </w:tr>
@@ -7608,6 +9369,7 @@
                 <w:lang w:val="en-US"/>
               </w:rPr>
             </w:pPr>
+            <w:proofErr w:type="spellStart"/>
             <w:r>
               <w:rPr>
                 <w:rFonts w:ascii="Calibri" w:eastAsia="Calibri" w:hAnsi="Calibri" w:cs="Calibri"/>
@@ -7615,6 +9377,7 @@
               </w:rPr>
               <w:t>LeapfrogModeReachedEvent</w:t>
             </w:r>
+            <w:proofErr w:type="spellEnd"/>
           </w:p>
         </w:tc>
         <w:tc>
@@ -7671,6 +9434,7 @@
           <w:lang w:val="en-US"/>
         </w:rPr>
       </w:pPr>
+      <w:proofErr w:type="spellStart"/>
       <w:r>
         <w:rPr>
           <w:rFonts w:ascii="Calibri Light" w:eastAsia="Calibri Light" w:hAnsi="Calibri Light" w:cs="Calibri Light"/>
@@ -7678,22 +9442,56 @@
           <w:sz w:val="26"/>
           <w:lang w:val="en-US"/>
         </w:rPr>
+        <w:lastRenderedPageBreak/>
         <w:t>SteerableObject</w:t>
       </w:r>
-    </w:p>
-    <w:p>
-      <w:pPr>
-        <w:rPr>
-          <w:rFonts w:ascii="Calibri" w:eastAsia="Calibri" w:hAnsi="Calibri" w:cs="Calibri"/>
-          <w:lang w:val="en-US"/>
-        </w:rPr>
-      </w:pPr>
-      <w:r>
-        <w:rPr>
-          <w:rFonts w:ascii="Calibri" w:eastAsia="Calibri" w:hAnsi="Calibri" w:cs="Calibri"/>
-          <w:lang w:val="en-US"/>
-        </w:rPr>
-        <w:t xml:space="preserve">The SteerableObject is a deep space vehicle controlled by steering manuevers.  </w:t>
+      <w:proofErr w:type="spellEnd"/>
+    </w:p>
+    <w:p>
+      <w:pPr>
+        <w:rPr>
+          <w:rFonts w:ascii="Calibri" w:eastAsia="Calibri" w:hAnsi="Calibri" w:cs="Calibri"/>
+          <w:lang w:val="en-US"/>
+        </w:rPr>
+      </w:pPr>
+      <w:r>
+        <w:rPr>
+          <w:rFonts w:ascii="Calibri" w:eastAsia="Calibri" w:hAnsi="Calibri" w:cs="Calibri"/>
+          <w:lang w:val="en-US"/>
+        </w:rPr>
+        <w:t xml:space="preserve">The </w:t>
+      </w:r>
+      <w:proofErr w:type="spellStart"/>
+      <w:r>
+        <w:rPr>
+          <w:rFonts w:ascii="Calibri" w:eastAsia="Calibri" w:hAnsi="Calibri" w:cs="Calibri"/>
+          <w:lang w:val="en-US"/>
+        </w:rPr>
+        <w:t>SteerableObject</w:t>
+      </w:r>
+      <w:proofErr w:type="spellEnd"/>
+      <w:r>
+        <w:rPr>
+          <w:rFonts w:ascii="Calibri" w:eastAsia="Calibri" w:hAnsi="Calibri" w:cs="Calibri"/>
+          <w:lang w:val="en-US"/>
+        </w:rPr>
+        <w:t xml:space="preserve"> is a deep space vehicle controlled by steering </w:t>
+      </w:r>
+      <w:proofErr w:type="spellStart"/>
+      <w:r>
+        <w:rPr>
+          <w:rFonts w:ascii="Calibri" w:eastAsia="Calibri" w:hAnsi="Calibri" w:cs="Calibri"/>
+          <w:lang w:val="en-US"/>
+        </w:rPr>
+        <w:t>manuevers</w:t>
+      </w:r>
+      <w:proofErr w:type="spellEnd"/>
+      <w:r>
+        <w:rPr>
+          <w:rFonts w:ascii="Calibri" w:eastAsia="Calibri" w:hAnsi="Calibri" w:cs="Calibri"/>
+          <w:lang w:val="en-US"/>
+        </w:rPr>
+        <w:t xml:space="preserve">.  </w:t>
       </w:r>
     </w:p>
     <w:p>
@@ -7707,7 +9505,6 @@
         <w:rPr>
           <w:rFonts w:ascii="Calibri" w:eastAsia="Calibri" w:hAnsi="Calibri" w:cs="Calibri"/>
           <w:noProof/>
-          <w:lang w:val="en-US"/>
         </w:rPr>
         <w:drawing>
           <wp:inline distT="0" distB="0" distL="0" distR="0">
@@ -7962,6 +9759,7 @@
                 <w:lang w:val="en-US"/>
               </w:rPr>
             </w:pPr>
+            <w:proofErr w:type="spellStart"/>
             <w:r>
               <w:rPr>
                 <w:rFonts w:ascii="Calibri" w:eastAsia="Calibri" w:hAnsi="Calibri" w:cs="Calibri"/>
@@ -7969,6 +9767,7 @@
               </w:rPr>
               <w:t>lfMainBody</w:t>
             </w:r>
+            <w:proofErr w:type="spellEnd"/>
           </w:p>
         </w:tc>
         <w:tc>
@@ -8264,6 +10063,7 @@
                 <w:lang w:val="en-US"/>
               </w:rPr>
             </w:pPr>
+            <w:proofErr w:type="spellStart"/>
             <w:r>
               <w:rPr>
                 <w:rFonts w:ascii="Calibri" w:eastAsia="Calibri" w:hAnsi="Calibri" w:cs="Calibri"/>
@@ -8271,6 +10071,7 @@
               </w:rPr>
               <w:t>lfGun</w:t>
             </w:r>
+            <w:proofErr w:type="spellEnd"/>
           </w:p>
         </w:tc>
         <w:tc>
@@ -8365,6 +10166,7 @@
                 <w:lang w:val="en-US"/>
               </w:rPr>
             </w:pPr>
+            <w:proofErr w:type="spellStart"/>
             <w:r>
               <w:rPr>
                 <w:rFonts w:ascii="Calibri" w:eastAsia="Calibri" w:hAnsi="Calibri" w:cs="Calibri"/>
@@ -8372,6 +10174,7 @@
               </w:rPr>
               <w:t>lfBoosterFlame</w:t>
             </w:r>
+            <w:proofErr w:type="spellEnd"/>
           </w:p>
         </w:tc>
         <w:tc>
@@ -8486,11 +10289,11 @@
         <w:tblLook w:val="0000" w:firstRow="0" w:lastRow="0" w:firstColumn="0" w:lastColumn="0" w:noHBand="0" w:noVBand="0"/>
       </w:tblPr>
       <w:tblGrid>
-        <w:gridCol w:w="1379"/>
-        <w:gridCol w:w="3339"/>
+        <w:gridCol w:w="1380"/>
+        <w:gridCol w:w="3337"/>
         <w:gridCol w:w="420"/>
         <w:gridCol w:w="838"/>
-        <w:gridCol w:w="3204"/>
+        <w:gridCol w:w="3205"/>
       </w:tblGrid>
       <w:tr>
         <w:trPr>
@@ -8727,6 +10530,7 @@
                 <w:lang w:val="en-US"/>
               </w:rPr>
             </w:pPr>
+            <w:proofErr w:type="spellStart"/>
             <w:r>
               <w:rPr>
                 <w:rFonts w:ascii="Calibri" w:eastAsia="Calibri" w:hAnsi="Calibri" w:cs="Calibri"/>
@@ -8735,6 +10539,7 @@
               </w:rPr>
               <w:t>SteerableExtSetSteeringStateEvent</w:t>
             </w:r>
+            <w:proofErr w:type="spellEnd"/>
           </w:p>
         </w:tc>
         <w:tc>
@@ -8923,7 +10728,6 @@
                 <w:shd w:val="clear" w:color="auto" w:fill="FFFF00"/>
                 <w:lang w:val="en-US"/>
               </w:rPr>
-              <w:lastRenderedPageBreak/>
               <w:t>4 = Wander Hunt</w:t>
             </w:r>
           </w:p>
@@ -8979,9 +10783,18 @@
                 <w:shd w:val="clear" w:color="auto" w:fill="FFFF00"/>
                 <w:lang w:val="en-US"/>
               </w:rPr>
-              <w:lastRenderedPageBreak/>
-              <w:t>Read X-pos</w:t>
-            </w:r>
+              <w:t>Read X-</w:t>
+            </w:r>
+            <w:proofErr w:type="spellStart"/>
+            <w:r>
+              <w:rPr>
+                <w:rFonts w:ascii="Calibri" w:eastAsia="Calibri" w:hAnsi="Calibri" w:cs="Calibri"/>
+                <w:shd w:val="clear" w:color="auto" w:fill="FFFF00"/>
+                <w:lang w:val="en-US"/>
+              </w:rPr>
+              <w:t>pos</w:t>
+            </w:r>
+            <w:proofErr w:type="spellEnd"/>
           </w:p>
         </w:tc>
         <w:tc>
@@ -9112,8 +10925,18 @@
                 <w:shd w:val="clear" w:color="auto" w:fill="FFFF00"/>
                 <w:lang w:val="en-US"/>
               </w:rPr>
-              <w:t>Read the x-pos</w:t>
-            </w:r>
+              <w:t>Read the x-</w:t>
+            </w:r>
+            <w:proofErr w:type="spellStart"/>
+            <w:r>
+              <w:rPr>
+                <w:rFonts w:ascii="Calibri" w:eastAsia="Calibri" w:hAnsi="Calibri" w:cs="Calibri"/>
+                <w:shd w:val="clear" w:color="auto" w:fill="FFFF00"/>
+                <w:lang w:val="en-US"/>
+              </w:rPr>
+              <w:t>pos</w:t>
+            </w:r>
+            <w:proofErr w:type="spellEnd"/>
           </w:p>
         </w:tc>
       </w:tr>
@@ -9150,8 +10973,18 @@
                 <w:shd w:val="clear" w:color="auto" w:fill="FFFF00"/>
                 <w:lang w:val="en-US"/>
               </w:rPr>
-              <w:t>Read Y-pos</w:t>
-            </w:r>
+              <w:t>Read Y-</w:t>
+            </w:r>
+            <w:proofErr w:type="spellStart"/>
+            <w:r>
+              <w:rPr>
+                <w:rFonts w:ascii="Calibri" w:eastAsia="Calibri" w:hAnsi="Calibri" w:cs="Calibri"/>
+                <w:shd w:val="clear" w:color="auto" w:fill="FFFF00"/>
+                <w:lang w:val="en-US"/>
+              </w:rPr>
+              <w:t>pos</w:t>
+            </w:r>
+            <w:proofErr w:type="spellEnd"/>
           </w:p>
         </w:tc>
         <w:tc>
@@ -9282,8 +11115,18 @@
                 <w:shd w:val="clear" w:color="auto" w:fill="FFFF00"/>
                 <w:lang w:val="en-US"/>
               </w:rPr>
-              <w:t>Read the y-pos</w:t>
-            </w:r>
+              <w:t>Read the y-</w:t>
+            </w:r>
+            <w:proofErr w:type="spellStart"/>
+            <w:r>
+              <w:rPr>
+                <w:rFonts w:ascii="Calibri" w:eastAsia="Calibri" w:hAnsi="Calibri" w:cs="Calibri"/>
+                <w:shd w:val="clear" w:color="auto" w:fill="FFFF00"/>
+                <w:lang w:val="en-US"/>
+              </w:rPr>
+              <w:t>pos</w:t>
+            </w:r>
+            <w:proofErr w:type="spellEnd"/>
           </w:p>
         </w:tc>
       </w:tr>
@@ -9432,14 +11275,17 @@
                 <w:lang w:val="en-US"/>
               </w:rPr>
             </w:pPr>
+            <w:proofErr w:type="spellStart"/>
             <w:r>
               <w:rPr>
                 <w:rFonts w:ascii="Calibri" w:eastAsia="Calibri" w:hAnsi="Calibri" w:cs="Calibri"/>
                 <w:shd w:val="clear" w:color="auto" w:fill="FFFF00"/>
                 <w:lang w:val="en-US"/>
               </w:rPr>
+              <w:lastRenderedPageBreak/>
               <w:t>SteerableHitByBulletEvent</w:t>
             </w:r>
+            <w:proofErr w:type="spellEnd"/>
           </w:p>
         </w:tc>
         <w:tc>
@@ -9503,6 +11349,7 @@
                 <w:lang w:val="en-US"/>
               </w:rPr>
             </w:pPr>
+            <w:proofErr w:type="spellStart"/>
             <w:r>
               <w:rPr>
                 <w:rFonts w:ascii="Calibri" w:eastAsia="Calibri" w:hAnsi="Calibri" w:cs="Calibri"/>
@@ -9511,6 +11358,7 @@
               </w:rPr>
               <w:t>SteerableHitImpulseEvent</w:t>
             </w:r>
+            <w:proofErr w:type="spellEnd"/>
           </w:p>
         </w:tc>
         <w:tc>
@@ -9536,13 +11384,23 @@
                 <w:lang w:val="en-US"/>
               </w:rPr>
             </w:pPr>
+            <w:proofErr w:type="spellStart"/>
             <w:r>
               <w:rPr>
                 <w:rFonts w:ascii="Calibri" w:eastAsia="Calibri" w:hAnsi="Calibri" w:cs="Calibri"/>
                 <w:shd w:val="clear" w:color="auto" w:fill="FFFF00"/>
                 <w:lang w:val="en-US"/>
               </w:rPr>
-              <w:t>Evetn sent when something bumped the steerable object</w:t>
+              <w:t>Evetn</w:t>
+            </w:r>
+            <w:proofErr w:type="spellEnd"/>
+            <w:r>
+              <w:rPr>
+                <w:rFonts w:ascii="Calibri" w:eastAsia="Calibri" w:hAnsi="Calibri" w:cs="Calibri"/>
+                <w:shd w:val="clear" w:color="auto" w:fill="FFFF00"/>
+                <w:lang w:val="en-US"/>
+              </w:rPr>
+              <w:t xml:space="preserve"> sent when something bumped the steerable object</w:t>
             </w:r>
           </w:p>
         </w:tc>
@@ -9579,6 +11437,7 @@
           <w:lang w:val="en-US"/>
         </w:rPr>
       </w:pPr>
+      <w:proofErr w:type="spellStart"/>
       <w:r>
         <w:rPr>
           <w:rFonts w:ascii="Calibri Light" w:eastAsia="Calibri Light" w:hAnsi="Calibri Light" w:cs="Calibri Light"/>
@@ -9588,6 +11447,7 @@
         </w:rPr>
         <w:t>BreakableObject</w:t>
       </w:r>
+      <w:proofErr w:type="spellEnd"/>
     </w:p>
     <w:p>
       <w:pPr>
@@ -9606,7 +11466,39 @@
           <w:rFonts w:ascii="Calibri" w:eastAsia="Calibri" w:hAnsi="Calibri" w:cs="Calibri"/>
           <w:lang w:val="en-US"/>
         </w:rPr>
-        <w:t xml:space="preserve">A BreakableObject is a CompoundObject that takes damage when shot by bullets. The total amount of damage it can take is configurable. Once the damage exceeds the total amount, the object is destroyed. It will then spawn new objects according to its configuration. </w:t>
+        <w:t xml:space="preserve">A </w:t>
+      </w:r>
+      <w:proofErr w:type="spellStart"/>
+      <w:r>
+        <w:rPr>
+          <w:rFonts w:ascii="Calibri" w:eastAsia="Calibri" w:hAnsi="Calibri" w:cs="Calibri"/>
+          <w:lang w:val="en-US"/>
+        </w:rPr>
+        <w:t>BreakableObject</w:t>
+      </w:r>
+      <w:proofErr w:type="spellEnd"/>
+      <w:r>
+        <w:rPr>
+          <w:rFonts w:ascii="Calibri" w:eastAsia="Calibri" w:hAnsi="Calibri" w:cs="Calibri"/>
+          <w:lang w:val="en-US"/>
+        </w:rPr>
+        <w:t xml:space="preserve"> is a </w:t>
+      </w:r>
+      <w:proofErr w:type="spellStart"/>
+      <w:r>
+        <w:rPr>
+          <w:rFonts w:ascii="Calibri" w:eastAsia="Calibri" w:hAnsi="Calibri" w:cs="Calibri"/>
+          <w:lang w:val="en-US"/>
+        </w:rPr>
+        <w:t>CompoundObject</w:t>
+      </w:r>
+      <w:proofErr w:type="spellEnd"/>
+      <w:r>
+        <w:rPr>
+          <w:rFonts w:ascii="Calibri" w:eastAsia="Calibri" w:hAnsi="Calibri" w:cs="Calibri"/>
+          <w:lang w:val="en-US"/>
+        </w:rPr>
+        <w:t xml:space="preserve"> that takes damage when shot by bullets. The total amount of damage it can take is configurable. Once the damage exceeds the total amount, the object is destroyed. It will then spawn new objects according to its configuration. </w:t>
       </w:r>
     </w:p>
     <w:p>
@@ -10308,6 +12200,7 @@
                 <w:lang w:val="en-US"/>
               </w:rPr>
             </w:pPr>
+            <w:proofErr w:type="spellStart"/>
             <w:r>
               <w:rPr>
                 <w:rFonts w:ascii="Calibri" w:eastAsia="Calibri" w:hAnsi="Calibri" w:cs="Calibri"/>
@@ -10316,6 +12209,7 @@
               </w:rPr>
               <w:t>BreakableCollisionEvent</w:t>
             </w:r>
+            <w:proofErr w:type="spellEnd"/>
           </w:p>
         </w:tc>
         <w:tc>
@@ -10347,7 +12241,25 @@
                 <w:shd w:val="clear" w:color="auto" w:fill="FFFF00"/>
                 <w:lang w:val="en-US"/>
               </w:rPr>
-              <w:t>Event sent a something (incl bullets) hit the breakable object.</w:t>
+              <w:t>Event sent a something (</w:t>
+            </w:r>
+            <w:proofErr w:type="spellStart"/>
+            <w:r>
+              <w:rPr>
+                <w:rFonts w:ascii="Calibri" w:eastAsia="Calibri" w:hAnsi="Calibri" w:cs="Calibri"/>
+                <w:shd w:val="clear" w:color="auto" w:fill="FFFF00"/>
+                <w:lang w:val="en-US"/>
+              </w:rPr>
+              <w:t>incl</w:t>
+            </w:r>
+            <w:proofErr w:type="spellEnd"/>
+            <w:r>
+              <w:rPr>
+                <w:rFonts w:ascii="Calibri" w:eastAsia="Calibri" w:hAnsi="Calibri" w:cs="Calibri"/>
+                <w:shd w:val="clear" w:color="auto" w:fill="FFFF00"/>
+                <w:lang w:val="en-US"/>
+              </w:rPr>
+              <w:t xml:space="preserve"> bullets) hit the breakable object.</w:t>
             </w:r>
           </w:p>
         </w:tc>
@@ -10376,6 +12288,7 @@
                 <w:lang w:val="en-US"/>
               </w:rPr>
             </w:pPr>
+            <w:proofErr w:type="spellStart"/>
             <w:r>
               <w:rPr>
                 <w:rFonts w:ascii="Calibri" w:eastAsia="Calibri" w:hAnsi="Calibri" w:cs="Calibri"/>
@@ -10384,6 +12297,7 @@
               </w:rPr>
               <w:t>BreakableSpawnedObjectEvent</w:t>
             </w:r>
+            <w:proofErr w:type="spellEnd"/>
           </w:p>
         </w:tc>
         <w:tc>
@@ -10488,9 +12402,7 @@
         <w:rPr>
           <w:rFonts w:ascii="Calibri" w:eastAsia="Calibri" w:hAnsi="Calibri" w:cs="Calibri"/>
           <w:noProof/>
-          <w:lang w:val="en-US"/>
-        </w:rPr>
-        <w:lastRenderedPageBreak/>
+        </w:rPr>
         <w:drawing>
           <wp:inline distT="0" distB="0" distL="0" distR="0">
             <wp:extent cx="2915728" cy="616628"/>
@@ -10597,6 +12509,7 @@
           <w:sz w:val="24"/>
           <w:lang w:val="en-US"/>
         </w:rPr>
+        <w:lastRenderedPageBreak/>
         <w:t>Required Joints</w:t>
       </w:r>
     </w:p>
@@ -10848,6 +12761,7 @@
                 <w:lang w:val="en-US"/>
               </w:rPr>
             </w:pPr>
+            <w:proofErr w:type="spellStart"/>
             <w:r>
               <w:rPr>
                 <w:highlight w:val="yellow"/>
@@ -10855,6 +12769,7 @@
               </w:rPr>
               <w:t>ObjectLandedEvent</w:t>
             </w:r>
+            <w:proofErr w:type="spellEnd"/>
           </w:p>
         </w:tc>
         <w:tc>
@@ -10873,7 +12788,23 @@
                 <w:highlight w:val="yellow"/>
                 <w:lang w:val="en-US"/>
               </w:rPr>
-              <w:t xml:space="preserve">Event sent  when some Object (other than Leapfrog) landed on the pad. </w:t>
+              <w:t xml:space="preserve">Event </w:t>
+            </w:r>
+            <w:proofErr w:type="gramStart"/>
+            <w:r>
+              <w:rPr>
+                <w:highlight w:val="yellow"/>
+                <w:lang w:val="en-US"/>
+              </w:rPr>
+              <w:t>sent  when</w:t>
+            </w:r>
+            <w:proofErr w:type="gramEnd"/>
+            <w:r>
+              <w:rPr>
+                <w:highlight w:val="yellow"/>
+                <w:lang w:val="en-US"/>
+              </w:rPr>
+              <w:t xml:space="preserve"> some Object (other than Leapfrog) landed on the pad. </w:t>
             </w:r>
           </w:p>
         </w:tc>
@@ -10890,6 +12821,7 @@
                 <w:lang w:val="en-US"/>
               </w:rPr>
             </w:pPr>
+            <w:proofErr w:type="spellStart"/>
             <w:r>
               <w:rPr>
                 <w:highlight w:val="yellow"/>
@@ -10897,6 +12829,7 @@
               </w:rPr>
               <w:t>ObjectTookOffEvent</w:t>
             </w:r>
+            <w:proofErr w:type="spellEnd"/>
           </w:p>
         </w:tc>
         <w:tc>
@@ -10915,7 +12848,39 @@
                 <w:highlight w:val="yellow"/>
                 <w:lang w:val="en-US"/>
               </w:rPr>
-              <w:t xml:space="preserve">Event sent  when some Object (other than Leapfrog) left the the pad. </w:t>
+              <w:t xml:space="preserve">Event </w:t>
+            </w:r>
+            <w:proofErr w:type="gramStart"/>
+            <w:r>
+              <w:rPr>
+                <w:highlight w:val="yellow"/>
+                <w:lang w:val="en-US"/>
+              </w:rPr>
+              <w:t>sent  when</w:t>
+            </w:r>
+            <w:proofErr w:type="gramEnd"/>
+            <w:r>
+              <w:rPr>
+                <w:highlight w:val="yellow"/>
+                <w:lang w:val="en-US"/>
+              </w:rPr>
+              <w:t xml:space="preserve"> some Object (other than Leapfrog) left the </w:t>
+            </w:r>
+            <w:proofErr w:type="spellStart"/>
+            <w:r>
+              <w:rPr>
+                <w:highlight w:val="yellow"/>
+                <w:lang w:val="en-US"/>
+              </w:rPr>
+              <w:t>the</w:t>
+            </w:r>
+            <w:proofErr w:type="spellEnd"/>
+            <w:r>
+              <w:rPr>
+                <w:highlight w:val="yellow"/>
+                <w:lang w:val="en-US"/>
+              </w:rPr>
+              <w:t xml:space="preserve"> pad. </w:t>
             </w:r>
           </w:p>
         </w:tc>
@@ -10931,12 +12896,14 @@
                 <w:lang w:val="en-US"/>
               </w:rPr>
             </w:pPr>
+            <w:proofErr w:type="spellStart"/>
             <w:r>
               <w:rPr>
                 <w:lang w:val="en-US"/>
               </w:rPr>
               <w:t>LandingPadLeapfrogLandedEvent</w:t>
             </w:r>
+            <w:proofErr w:type="spellEnd"/>
           </w:p>
         </w:tc>
         <w:tc>
@@ -10981,12 +12948,14 @@
                 <w:lang w:val="en-US"/>
               </w:rPr>
             </w:pPr>
+            <w:proofErr w:type="spellStart"/>
             <w:r>
               <w:rPr>
                 <w:lang w:val="en-US"/>
               </w:rPr>
               <w:t>LandingPadLeapfrogTakeOffEvent</w:t>
             </w:r>
+            <w:proofErr w:type="spellEnd"/>
           </w:p>
         </w:tc>
         <w:tc>
@@ -11003,7 +12972,21 @@
               <w:rPr>
                 <w:lang w:val="en-US"/>
               </w:rPr>
-              <w:t>Event sent  when the Leapfrog left the pad.</w:t>
+              <w:t xml:space="preserve">Event </w:t>
+            </w:r>
+            <w:proofErr w:type="gramStart"/>
+            <w:r>
+              <w:rPr>
+                <w:lang w:val="en-US"/>
+              </w:rPr>
+              <w:t>sent  when</w:t>
+            </w:r>
+            <w:proofErr w:type="gramEnd"/>
+            <w:r>
+              <w:rPr>
+                <w:lang w:val="en-US"/>
+              </w:rPr>
+              <w:t xml:space="preserve"> the Leapfrog left the pad.</w:t>
             </w:r>
           </w:p>
         </w:tc>
@@ -11089,10 +13072,10 @@
           <w:lang w:val="en-US"/>
         </w:rPr>
         <w:object w:dxaOrig="8747" w:dyaOrig="8220">
-          <v:rect id="rectole0000000000" o:spid="_x0000_i1025" style="width:437.55pt;height:410.95pt" o:ole="" o:preferrelative="t" stroked="f">
+          <v:rect id="rectole0000000000" o:spid="_x0000_i1025" style="width:437.4pt;height:410.8pt" o:ole="" o:preferrelative="t" stroked="f">
             <v:imagedata r:id="rId9" o:title=""/>
           </v:rect>
-          <o:OLEObject Type="Embed" ProgID="StaticMetafile" ShapeID="rectole0000000000" DrawAspect="Content" ObjectID="_1646937677" r:id="rId10"/>
+          <o:OLEObject Type="Embed" ProgID="StaticMetafile" ShapeID="rectole0000000000" DrawAspect="Content" ObjectID="_1647632010" r:id="rId10"/>
         </w:object>
       </w:r>
     </w:p>
@@ -11325,6 +13308,7 @@
                 <w:lang w:val="en-US"/>
               </w:rPr>
             </w:pPr>
+            <w:proofErr w:type="spellStart"/>
             <w:r>
               <w:rPr>
                 <w:rFonts w:ascii="Calibri" w:eastAsia="Calibri" w:hAnsi="Calibri" w:cs="Calibri"/>
@@ -11332,6 +13316,7 @@
               </w:rPr>
               <w:t>mainTank</w:t>
             </w:r>
+            <w:proofErr w:type="spellEnd"/>
           </w:p>
         </w:tc>
         <w:tc>
@@ -11426,6 +13411,7 @@
                 <w:lang w:val="en-US"/>
               </w:rPr>
             </w:pPr>
+            <w:proofErr w:type="spellStart"/>
             <w:r>
               <w:rPr>
                 <w:rFonts w:ascii="Calibri" w:eastAsia="Calibri" w:hAnsi="Calibri" w:cs="Calibri"/>
@@ -11433,6 +13419,7 @@
               </w:rPr>
               <w:t>leftSupportBooster</w:t>
             </w:r>
+            <w:proofErr w:type="spellEnd"/>
           </w:p>
         </w:tc>
         <w:tc>
@@ -11527,6 +13514,7 @@
                 <w:lang w:val="en-US"/>
               </w:rPr>
             </w:pPr>
+            <w:proofErr w:type="spellStart"/>
             <w:r>
               <w:rPr>
                 <w:rFonts w:ascii="Calibri" w:eastAsia="Calibri" w:hAnsi="Calibri" w:cs="Calibri"/>
@@ -11534,6 +13522,7 @@
               </w:rPr>
               <w:t>rightSupportBooster</w:t>
             </w:r>
+            <w:proofErr w:type="spellEnd"/>
           </w:p>
         </w:tc>
         <w:tc>
@@ -11601,7 +13590,23 @@
                 <w:rFonts w:ascii="Calibri" w:eastAsia="Calibri" w:hAnsi="Calibri" w:cs="Calibri"/>
                 <w:lang w:val="en-US"/>
               </w:rPr>
-              <w:t>The passanger grabber</w:t>
+              <w:t xml:space="preserve">The </w:t>
+            </w:r>
+            <w:proofErr w:type="spellStart"/>
+            <w:r>
+              <w:rPr>
+                <w:rFonts w:ascii="Calibri" w:eastAsia="Calibri" w:hAnsi="Calibri" w:cs="Calibri"/>
+                <w:lang w:val="en-US"/>
+              </w:rPr>
+              <w:t>passanger</w:t>
+            </w:r>
+            <w:proofErr w:type="spellEnd"/>
+            <w:r>
+              <w:rPr>
+                <w:rFonts w:ascii="Calibri" w:eastAsia="Calibri" w:hAnsi="Calibri" w:cs="Calibri"/>
+                <w:lang w:val="en-US"/>
+              </w:rPr>
+              <w:t xml:space="preserve"> grabber</w:t>
             </w:r>
           </w:p>
         </w:tc>
@@ -11665,7 +13670,23 @@
                 <w:rFonts w:ascii="Calibri" w:eastAsia="Calibri" w:hAnsi="Calibri" w:cs="Calibri"/>
                 <w:lang w:val="en-US"/>
               </w:rPr>
-              <w:t>The extendable arm that attaches to the passanger object and pulls it to the main rocket.</w:t>
+              <w:t xml:space="preserve">The extendable arm that attaches to the </w:t>
+            </w:r>
+            <w:proofErr w:type="spellStart"/>
+            <w:r>
+              <w:rPr>
+                <w:rFonts w:ascii="Calibri" w:eastAsia="Calibri" w:hAnsi="Calibri" w:cs="Calibri"/>
+                <w:lang w:val="en-US"/>
+              </w:rPr>
+              <w:t>passanger</w:t>
+            </w:r>
+            <w:proofErr w:type="spellEnd"/>
+            <w:r>
+              <w:rPr>
+                <w:rFonts w:ascii="Calibri" w:eastAsia="Calibri" w:hAnsi="Calibri" w:cs="Calibri"/>
+                <w:lang w:val="en-US"/>
+              </w:rPr>
+              <w:t xml:space="preserve"> object and pulls it to the main rocket.</w:t>
             </w:r>
           </w:p>
         </w:tc>
@@ -11973,6 +13994,7 @@
                 <w:lang w:val="en-US"/>
               </w:rPr>
             </w:pPr>
+            <w:proofErr w:type="spellStart"/>
             <w:r>
               <w:rPr>
                 <w:rFonts w:ascii="Calibri" w:eastAsia="Calibri" w:hAnsi="Calibri" w:cs="Calibri"/>
@@ -11981,6 +14003,7 @@
               <w:lastRenderedPageBreak/>
               <w:t>leftRestJoint</w:t>
             </w:r>
+            <w:proofErr w:type="spellEnd"/>
           </w:p>
         </w:tc>
         <w:tc>
@@ -12011,7 +14034,39 @@
                 <w:rFonts w:ascii="Calibri" w:eastAsia="Calibri" w:hAnsi="Calibri" w:cs="Calibri"/>
                 <w:lang w:val="en-US"/>
               </w:rPr>
-              <w:t xml:space="preserve">The revolute joint aournd wich the left foot rest </w:t>
+              <w:t xml:space="preserve">The revolute joint </w:t>
+            </w:r>
+            <w:proofErr w:type="spellStart"/>
+            <w:r>
+              <w:rPr>
+                <w:rFonts w:ascii="Calibri" w:eastAsia="Calibri" w:hAnsi="Calibri" w:cs="Calibri"/>
+                <w:lang w:val="en-US"/>
+              </w:rPr>
+              <w:t>aournd</w:t>
+            </w:r>
+            <w:proofErr w:type="spellEnd"/>
+            <w:r>
+              <w:rPr>
+                <w:rFonts w:ascii="Calibri" w:eastAsia="Calibri" w:hAnsi="Calibri" w:cs="Calibri"/>
+                <w:lang w:val="en-US"/>
+              </w:rPr>
+              <w:t xml:space="preserve"> </w:t>
+            </w:r>
+            <w:proofErr w:type="spellStart"/>
+            <w:r>
+              <w:rPr>
+                <w:rFonts w:ascii="Calibri" w:eastAsia="Calibri" w:hAnsi="Calibri" w:cs="Calibri"/>
+                <w:lang w:val="en-US"/>
+              </w:rPr>
+              <w:t>wich</w:t>
+            </w:r>
+            <w:proofErr w:type="spellEnd"/>
+            <w:r>
+              <w:rPr>
+                <w:rFonts w:ascii="Calibri" w:eastAsia="Calibri" w:hAnsi="Calibri" w:cs="Calibri"/>
+                <w:lang w:val="en-US"/>
+              </w:rPr>
+              <w:t xml:space="preserve"> the left foot rest </w:t>
             </w:r>
             <w:r>
               <w:rPr>
@@ -12081,6 +14136,7 @@
                 <w:lang w:val="en-US"/>
               </w:rPr>
             </w:pPr>
+            <w:proofErr w:type="spellStart"/>
             <w:r>
               <w:rPr>
                 <w:rFonts w:ascii="Calibri" w:eastAsia="Calibri" w:hAnsi="Calibri" w:cs="Calibri"/>
@@ -12088,6 +14144,7 @@
               </w:rPr>
               <w:t>rightRestJoint</w:t>
             </w:r>
+            <w:proofErr w:type="spellEnd"/>
           </w:p>
         </w:tc>
         <w:tc>
@@ -12118,7 +14175,39 @@
                 <w:rFonts w:ascii="Calibri" w:eastAsia="Calibri" w:hAnsi="Calibri" w:cs="Calibri"/>
                 <w:lang w:val="en-US"/>
               </w:rPr>
-              <w:t>The revolute joint aournd wich the right foot rest rotates</w:t>
+              <w:t xml:space="preserve">The revolute joint </w:t>
+            </w:r>
+            <w:proofErr w:type="spellStart"/>
+            <w:r>
+              <w:rPr>
+                <w:rFonts w:ascii="Calibri" w:eastAsia="Calibri" w:hAnsi="Calibri" w:cs="Calibri"/>
+                <w:lang w:val="en-US"/>
+              </w:rPr>
+              <w:t>aournd</w:t>
+            </w:r>
+            <w:proofErr w:type="spellEnd"/>
+            <w:r>
+              <w:rPr>
+                <w:rFonts w:ascii="Calibri" w:eastAsia="Calibri" w:hAnsi="Calibri" w:cs="Calibri"/>
+                <w:lang w:val="en-US"/>
+              </w:rPr>
+              <w:t xml:space="preserve"> </w:t>
+            </w:r>
+            <w:proofErr w:type="spellStart"/>
+            <w:r>
+              <w:rPr>
+                <w:rFonts w:ascii="Calibri" w:eastAsia="Calibri" w:hAnsi="Calibri" w:cs="Calibri"/>
+                <w:lang w:val="en-US"/>
+              </w:rPr>
+              <w:t>wich</w:t>
+            </w:r>
+            <w:proofErr w:type="spellEnd"/>
+            <w:r>
+              <w:rPr>
+                <w:rFonts w:ascii="Calibri" w:eastAsia="Calibri" w:hAnsi="Calibri" w:cs="Calibri"/>
+                <w:lang w:val="en-US"/>
+              </w:rPr>
+              <w:t xml:space="preserve"> the right foot rest rotates</w:t>
             </w:r>
           </w:p>
         </w:tc>
@@ -12182,6 +14271,7 @@
                 <w:lang w:val="en-US"/>
               </w:rPr>
             </w:pPr>
+            <w:proofErr w:type="spellStart"/>
             <w:r>
               <w:rPr>
                 <w:rFonts w:ascii="Calibri" w:eastAsia="Calibri" w:hAnsi="Calibri" w:cs="Calibri"/>
@@ -12189,6 +14279,7 @@
               </w:rPr>
               <w:t>leftHolderTankJoint</w:t>
             </w:r>
+            <w:proofErr w:type="spellEnd"/>
           </w:p>
         </w:tc>
         <w:tc>
@@ -12283,6 +14374,7 @@
                 <w:lang w:val="en-US"/>
               </w:rPr>
             </w:pPr>
+            <w:proofErr w:type="spellStart"/>
             <w:r>
               <w:rPr>
                 <w:rFonts w:ascii="Calibri" w:eastAsia="Calibri" w:hAnsi="Calibri" w:cs="Calibri"/>
@@ -12290,6 +14382,7 @@
               </w:rPr>
               <w:t>rightHolderTankJoint</w:t>
             </w:r>
+            <w:proofErr w:type="spellEnd"/>
           </w:p>
         </w:tc>
         <w:tc>
@@ -12384,6 +14477,7 @@
                 <w:lang w:val="en-US"/>
               </w:rPr>
             </w:pPr>
+            <w:proofErr w:type="spellStart"/>
             <w:r>
               <w:rPr>
                 <w:rFonts w:ascii="Calibri" w:eastAsia="Calibri" w:hAnsi="Calibri" w:cs="Calibri"/>
@@ -12391,6 +14485,7 @@
               </w:rPr>
               <w:t>leftHolderJoint</w:t>
             </w:r>
+            <w:proofErr w:type="spellEnd"/>
           </w:p>
         </w:tc>
         <w:tc>
@@ -12485,6 +14580,7 @@
                 <w:lang w:val="en-US"/>
               </w:rPr>
             </w:pPr>
+            <w:proofErr w:type="spellStart"/>
             <w:r>
               <w:rPr>
                 <w:rFonts w:ascii="Calibri" w:eastAsia="Calibri" w:hAnsi="Calibri" w:cs="Calibri"/>
@@ -12492,6 +14588,7 @@
               </w:rPr>
               <w:t>rightHolderJoint</w:t>
             </w:r>
+            <w:proofErr w:type="spellEnd"/>
           </w:p>
         </w:tc>
         <w:tc>
@@ -12586,6 +14683,7 @@
                 <w:lang w:val="en-US"/>
               </w:rPr>
             </w:pPr>
+            <w:proofErr w:type="spellStart"/>
             <w:r>
               <w:rPr>
                 <w:rFonts w:ascii="Calibri" w:eastAsia="Calibri" w:hAnsi="Calibri" w:cs="Calibri"/>
@@ -12593,6 +14691,7 @@
               </w:rPr>
               <w:t>grabberSpringJoint</w:t>
             </w:r>
+            <w:proofErr w:type="spellEnd"/>
           </w:p>
         </w:tc>
         <w:tc>
@@ -12840,6 +14939,7 @@
                 <w:lang w:val="en-US"/>
               </w:rPr>
             </w:pPr>
+            <w:proofErr w:type="spellStart"/>
             <w:r>
               <w:rPr>
                 <w:rFonts w:ascii="Calibri" w:eastAsia="Calibri" w:hAnsi="Calibri" w:cs="Calibri"/>
@@ -12847,6 +14947,7 @@
               </w:rPr>
               <w:t>boosterFlame</w:t>
             </w:r>
+            <w:proofErr w:type="spellEnd"/>
           </w:p>
         </w:tc>
         <w:tc>
@@ -12941,6 +15042,7 @@
                 <w:lang w:val="en-US"/>
               </w:rPr>
             </w:pPr>
+            <w:proofErr w:type="spellStart"/>
             <w:r>
               <w:rPr>
                 <w:rFonts w:ascii="Calibri" w:eastAsia="Calibri" w:hAnsi="Calibri" w:cs="Calibri"/>
@@ -12948,6 +15050,7 @@
               </w:rPr>
               <w:t>leftFlame</w:t>
             </w:r>
+            <w:proofErr w:type="spellEnd"/>
           </w:p>
         </w:tc>
         <w:tc>
@@ -13042,6 +15145,7 @@
                 <w:lang w:val="en-US"/>
               </w:rPr>
             </w:pPr>
+            <w:proofErr w:type="spellStart"/>
             <w:r>
               <w:rPr>
                 <w:rFonts w:ascii="Calibri" w:eastAsia="Calibri" w:hAnsi="Calibri" w:cs="Calibri"/>
@@ -13049,6 +15153,7 @@
               </w:rPr>
               <w:t>rightFlame</w:t>
             </w:r>
+            <w:proofErr w:type="spellEnd"/>
           </w:p>
         </w:tc>
         <w:tc>
@@ -13229,6 +15334,7 @@
                 <w:lang w:val="en-US"/>
               </w:rPr>
             </w:pPr>
+            <w:proofErr w:type="spellStart"/>
             <w:r>
               <w:rPr>
                 <w:rFonts w:ascii="Calibri" w:eastAsia="Calibri" w:hAnsi="Calibri" w:cs="Calibri"/>
@@ -13237,6 +15343,7 @@
               </w:rPr>
               <w:t>LaunchSiteLeapfrogLandedEvent</w:t>
             </w:r>
+            <w:proofErr w:type="spellEnd"/>
           </w:p>
         </w:tc>
         <w:tc>
@@ -13299,6 +15406,7 @@
                 <w:lang w:val="en-US"/>
               </w:rPr>
             </w:pPr>
+            <w:proofErr w:type="spellStart"/>
             <w:r>
               <w:rPr>
                 <w:rFonts w:ascii="Calibri" w:eastAsia="Calibri" w:hAnsi="Calibri" w:cs="Calibri"/>
@@ -13307,6 +15415,7 @@
               </w:rPr>
               <w:t>LaunchSequenceCompleteEvent</w:t>
             </w:r>
+            <w:proofErr w:type="spellEnd"/>
           </w:p>
         </w:tc>
         <w:tc>
@@ -13370,6 +15479,7 @@
                 <w:lang w:val="en-US"/>
               </w:rPr>
             </w:pPr>
+            <w:proofErr w:type="spellStart"/>
             <w:r>
               <w:rPr>
                 <w:rFonts w:ascii="Calibri" w:eastAsia="Calibri" w:hAnsi="Calibri" w:cs="Calibri"/>
@@ -13378,6 +15488,7 @@
               </w:rPr>
               <w:t>LaunchSiteIsPreparedEvent</w:t>
             </w:r>
+            <w:proofErr w:type="spellEnd"/>
           </w:p>
         </w:tc>
         <w:tc>
@@ -13828,56 +15939,92 @@
                 <w:rFonts w:ascii="Calibri" w:eastAsia="Calibri" w:hAnsi="Calibri" w:cs="Calibri"/>
                 <w:lang w:val="en-US"/>
               </w:rPr>
-              <w:t>1 = leapfrogLanded</w:t>
-            </w:r>
-          </w:p>
-          <w:p>
-            <w:pPr>
-              <w:spacing w:after="0" w:line="240" w:lineRule="auto"/>
-              <w:rPr>
-                <w:rFonts w:ascii="Calibri" w:eastAsia="Calibri" w:hAnsi="Calibri" w:cs="Calibri"/>
-                <w:lang w:val="en-US"/>
-              </w:rPr>
-            </w:pPr>
-            <w:r>
-              <w:rPr>
-                <w:rFonts w:ascii="Calibri" w:eastAsia="Calibri" w:hAnsi="Calibri" w:cs="Calibri"/>
-                <w:lang w:val="en-US"/>
-              </w:rPr>
-              <w:t>2 = extendedGrabber</w:t>
-            </w:r>
-          </w:p>
-          <w:p>
-            <w:pPr>
-              <w:spacing w:after="0" w:line="240" w:lineRule="auto"/>
-              <w:rPr>
-                <w:rFonts w:ascii="Calibri" w:eastAsia="Calibri" w:hAnsi="Calibri" w:cs="Calibri"/>
-                <w:lang w:val="en-US"/>
-              </w:rPr>
-            </w:pPr>
-            <w:r>
-              <w:rPr>
-                <w:rFonts w:ascii="Calibri" w:eastAsia="Calibri" w:hAnsi="Calibri" w:cs="Calibri"/>
-                <w:lang w:val="en-US"/>
-              </w:rPr>
-              <w:t>3 = lowerFootRest</w:t>
-            </w:r>
-          </w:p>
-          <w:p>
-            <w:pPr>
-              <w:spacing w:after="0" w:line="240" w:lineRule="auto"/>
-              <w:rPr>
-                <w:rFonts w:ascii="Calibri" w:eastAsia="Calibri" w:hAnsi="Calibri" w:cs="Calibri"/>
-                <w:lang w:val="en-US"/>
-              </w:rPr>
-            </w:pPr>
-            <w:r>
-              <w:rPr>
-                <w:rFonts w:ascii="Calibri" w:eastAsia="Calibri" w:hAnsi="Calibri" w:cs="Calibri"/>
-                <w:lang w:val="en-US"/>
-              </w:rPr>
-              <w:t>4 = attachLeapfrgo</w:t>
-            </w:r>
+              <w:t xml:space="preserve">1 = </w:t>
+            </w:r>
+            <w:proofErr w:type="spellStart"/>
+            <w:r>
+              <w:rPr>
+                <w:rFonts w:ascii="Calibri" w:eastAsia="Calibri" w:hAnsi="Calibri" w:cs="Calibri"/>
+                <w:lang w:val="en-US"/>
+              </w:rPr>
+              <w:t>leapfrogLanded</w:t>
+            </w:r>
+            <w:proofErr w:type="spellEnd"/>
+          </w:p>
+          <w:p>
+            <w:pPr>
+              <w:spacing w:after="0" w:line="240" w:lineRule="auto"/>
+              <w:rPr>
+                <w:rFonts w:ascii="Calibri" w:eastAsia="Calibri" w:hAnsi="Calibri" w:cs="Calibri"/>
+                <w:lang w:val="en-US"/>
+              </w:rPr>
+            </w:pPr>
+            <w:r>
+              <w:rPr>
+                <w:rFonts w:ascii="Calibri" w:eastAsia="Calibri" w:hAnsi="Calibri" w:cs="Calibri"/>
+                <w:lang w:val="en-US"/>
+              </w:rPr>
+              <w:t xml:space="preserve">2 = </w:t>
+            </w:r>
+            <w:proofErr w:type="spellStart"/>
+            <w:r>
+              <w:rPr>
+                <w:rFonts w:ascii="Calibri" w:eastAsia="Calibri" w:hAnsi="Calibri" w:cs="Calibri"/>
+                <w:lang w:val="en-US"/>
+              </w:rPr>
+              <w:t>extendedGrabber</w:t>
+            </w:r>
+            <w:proofErr w:type="spellEnd"/>
+          </w:p>
+          <w:p>
+            <w:pPr>
+              <w:spacing w:after="0" w:line="240" w:lineRule="auto"/>
+              <w:rPr>
+                <w:rFonts w:ascii="Calibri" w:eastAsia="Calibri" w:hAnsi="Calibri" w:cs="Calibri"/>
+                <w:lang w:val="en-US"/>
+              </w:rPr>
+            </w:pPr>
+            <w:r>
+              <w:rPr>
+                <w:rFonts w:ascii="Calibri" w:eastAsia="Calibri" w:hAnsi="Calibri" w:cs="Calibri"/>
+                <w:lang w:val="en-US"/>
+              </w:rPr>
+              <w:t xml:space="preserve">3 = </w:t>
+            </w:r>
+            <w:proofErr w:type="spellStart"/>
+            <w:r>
+              <w:rPr>
+                <w:rFonts w:ascii="Calibri" w:eastAsia="Calibri" w:hAnsi="Calibri" w:cs="Calibri"/>
+                <w:lang w:val="en-US"/>
+              </w:rPr>
+              <w:t>lowerFootRest</w:t>
+            </w:r>
+            <w:proofErr w:type="spellEnd"/>
+          </w:p>
+          <w:p>
+            <w:pPr>
+              <w:spacing w:after="0" w:line="240" w:lineRule="auto"/>
+              <w:rPr>
+                <w:rFonts w:ascii="Calibri" w:eastAsia="Calibri" w:hAnsi="Calibri" w:cs="Calibri"/>
+                <w:lang w:val="en-US"/>
+              </w:rPr>
+            </w:pPr>
+            <w:r>
+              <w:rPr>
+                <w:rFonts w:ascii="Calibri" w:eastAsia="Calibri" w:hAnsi="Calibri" w:cs="Calibri"/>
+                <w:lang w:val="en-US"/>
+              </w:rPr>
+              <w:t xml:space="preserve">4 = </w:t>
+            </w:r>
+            <w:proofErr w:type="spellStart"/>
+            <w:r>
+              <w:rPr>
+                <w:rFonts w:ascii="Calibri" w:eastAsia="Calibri" w:hAnsi="Calibri" w:cs="Calibri"/>
+                <w:lang w:val="en-US"/>
+              </w:rPr>
+              <w:t>attachLeapfrgo</w:t>
+            </w:r>
+            <w:proofErr w:type="spellEnd"/>
           </w:p>
           <w:p>
             <w:pPr>
@@ -14082,12 +16229,21 @@
           <w:lang w:val="en-US"/>
         </w:rPr>
       </w:pPr>
-      <w:r>
-        <w:rPr>
-          <w:rFonts w:ascii="Calibri" w:eastAsia="Calibri" w:hAnsi="Calibri" w:cs="Calibri"/>
-          <w:lang w:val="en-US"/>
-        </w:rPr>
-        <w:t>extendGrabber, grabber is extended to just below Leapfrog (if there is a prompt for not launching, this is the place)</w:t>
+      <w:proofErr w:type="spellStart"/>
+      <w:r>
+        <w:rPr>
+          <w:rFonts w:ascii="Calibri" w:eastAsia="Calibri" w:hAnsi="Calibri" w:cs="Calibri"/>
+          <w:lang w:val="en-US"/>
+        </w:rPr>
+        <w:t>extendGrabber</w:t>
+      </w:r>
+      <w:proofErr w:type="spellEnd"/>
+      <w:r>
+        <w:rPr>
+          <w:rFonts w:ascii="Calibri" w:eastAsia="Calibri" w:hAnsi="Calibri" w:cs="Calibri"/>
+          <w:lang w:val="en-US"/>
+        </w:rPr>
+        <w:t>, grabber is extended to just below Leapfrog (if there is a prompt for not launching, this is the place)</w:t>
       </w:r>
     </w:p>
     <w:p>
@@ -14102,12 +16258,21 @@
           <w:lang w:val="en-US"/>
         </w:rPr>
       </w:pPr>
-      <w:r>
-        <w:rPr>
-          <w:rFonts w:ascii="Calibri" w:eastAsia="Calibri" w:hAnsi="Calibri" w:cs="Calibri"/>
-          <w:lang w:val="en-US"/>
-        </w:rPr>
-        <w:t>grabLeapfrog, Leapfrog is grabbed, i.e. welded to the extended grabber</w:t>
+      <w:proofErr w:type="spellStart"/>
+      <w:r>
+        <w:rPr>
+          <w:rFonts w:ascii="Calibri" w:eastAsia="Calibri" w:hAnsi="Calibri" w:cs="Calibri"/>
+          <w:lang w:val="en-US"/>
+        </w:rPr>
+        <w:t>grabLeapfrog</w:t>
+      </w:r>
+      <w:proofErr w:type="spellEnd"/>
+      <w:r>
+        <w:rPr>
+          <w:rFonts w:ascii="Calibri" w:eastAsia="Calibri" w:hAnsi="Calibri" w:cs="Calibri"/>
+          <w:lang w:val="en-US"/>
+        </w:rPr>
+        <w:t>, Leapfrog is grabbed, i.e. welded to the extended grabber</w:t>
       </w:r>
     </w:p>
     <w:p>
@@ -14122,12 +16287,21 @@
           <w:lang w:val="en-US"/>
         </w:rPr>
       </w:pPr>
-      <w:r>
-        <w:rPr>
-          <w:rFonts w:ascii="Calibri" w:eastAsia="Calibri" w:hAnsi="Calibri" w:cs="Calibri"/>
-          <w:lang w:val="en-US"/>
-        </w:rPr>
-        <w:t>lowerFootRests, Foot rests are rotated down</w:t>
+      <w:proofErr w:type="spellStart"/>
+      <w:r>
+        <w:rPr>
+          <w:rFonts w:ascii="Calibri" w:eastAsia="Calibri" w:hAnsi="Calibri" w:cs="Calibri"/>
+          <w:lang w:val="en-US"/>
+        </w:rPr>
+        <w:t>lowerFootRests</w:t>
+      </w:r>
+      <w:proofErr w:type="spellEnd"/>
+      <w:r>
+        <w:rPr>
+          <w:rFonts w:ascii="Calibri" w:eastAsia="Calibri" w:hAnsi="Calibri" w:cs="Calibri"/>
+          <w:lang w:val="en-US"/>
+        </w:rPr>
+        <w:t>, Foot rests are rotated down</w:t>
       </w:r>
     </w:p>
     <w:p>
@@ -14142,12 +16316,37 @@
           <w:lang w:val="en-US"/>
         </w:rPr>
       </w:pPr>
-      <w:r>
-        <w:rPr>
-          <w:rFonts w:ascii="Calibri" w:eastAsia="Calibri" w:hAnsi="Calibri" w:cs="Calibri"/>
-          <w:lang w:val="en-US"/>
-        </w:rPr>
-        <w:t>attachLeapfrog, grabber is retacted pulling Leapfrog with it, Leapfrog goes to Deep Space Mode</w:t>
+      <w:proofErr w:type="spellStart"/>
+      <w:r>
+        <w:rPr>
+          <w:rFonts w:ascii="Calibri" w:eastAsia="Calibri" w:hAnsi="Calibri" w:cs="Calibri"/>
+          <w:lang w:val="en-US"/>
+        </w:rPr>
+        <w:t>attachLeapfrog</w:t>
+      </w:r>
+      <w:proofErr w:type="spellEnd"/>
+      <w:r>
+        <w:rPr>
+          <w:rFonts w:ascii="Calibri" w:eastAsia="Calibri" w:hAnsi="Calibri" w:cs="Calibri"/>
+          <w:lang w:val="en-US"/>
+        </w:rPr>
+        <w:t xml:space="preserve">, grabber is </w:t>
+      </w:r>
+      <w:proofErr w:type="spellStart"/>
+      <w:r>
+        <w:rPr>
+          <w:rFonts w:ascii="Calibri" w:eastAsia="Calibri" w:hAnsi="Calibri" w:cs="Calibri"/>
+          <w:lang w:val="en-US"/>
+        </w:rPr>
+        <w:t>retacted</w:t>
+      </w:r>
+      <w:proofErr w:type="spellEnd"/>
+      <w:r>
+        <w:rPr>
+          <w:rFonts w:ascii="Calibri" w:eastAsia="Calibri" w:hAnsi="Calibri" w:cs="Calibri"/>
+          <w:lang w:val="en-US"/>
+        </w:rPr>
+        <w:t xml:space="preserve"> pulling Leapfrog with it, Leapfrog goes to Deep Space Mode</w:t>
       </w:r>
     </w:p>
     <w:p>
@@ -14202,12 +16401,21 @@
           <w:lang w:val="en-US"/>
         </w:rPr>
       </w:pPr>
-      <w:r>
-        <w:rPr>
-          <w:rFonts w:ascii="Calibri" w:eastAsia="Calibri" w:hAnsi="Calibri" w:cs="Calibri"/>
-          <w:lang w:val="en-US"/>
-        </w:rPr>
-        <w:t>tZero, apply force to main booster, stay for 0.5 s</w:t>
+      <w:proofErr w:type="spellStart"/>
+      <w:r>
+        <w:rPr>
+          <w:rFonts w:ascii="Calibri" w:eastAsia="Calibri" w:hAnsi="Calibri" w:cs="Calibri"/>
+          <w:lang w:val="en-US"/>
+        </w:rPr>
+        <w:t>tZero</w:t>
+      </w:r>
+      <w:proofErr w:type="spellEnd"/>
+      <w:r>
+        <w:rPr>
+          <w:rFonts w:ascii="Calibri" w:eastAsia="Calibri" w:hAnsi="Calibri" w:cs="Calibri"/>
+          <w:lang w:val="en-US"/>
+        </w:rPr>
+        <w:t>, apply force to main booster, stay for 0.5 s</w:t>
       </w:r>
     </w:p>
     <w:p>
@@ -14247,7 +16455,23 @@
           <w:rFonts w:ascii="Calibri" w:eastAsia="Calibri" w:hAnsi="Calibri" w:cs="Calibri"/>
           <w:lang w:val="en-US"/>
         </w:rPr>
-        <w:t>prepare, leg rests rotate down, leapfrog is attached to spring which is draged into main tank, (leapfrog goes to deep space mode)</w:t>
+        <w:t xml:space="preserve">prepare, leg rests rotate down, leapfrog is attached to spring which is </w:t>
+      </w:r>
+      <w:proofErr w:type="spellStart"/>
+      <w:r>
+        <w:rPr>
+          <w:rFonts w:ascii="Calibri" w:eastAsia="Calibri" w:hAnsi="Calibri" w:cs="Calibri"/>
+          <w:lang w:val="en-US"/>
+        </w:rPr>
+        <w:t>draged</w:t>
+      </w:r>
+      <w:proofErr w:type="spellEnd"/>
+      <w:r>
+        <w:rPr>
+          <w:rFonts w:ascii="Calibri" w:eastAsia="Calibri" w:hAnsi="Calibri" w:cs="Calibri"/>
+          <w:lang w:val="en-US"/>
+        </w:rPr>
+        <w:t xml:space="preserve"> into main tank, (leapfrog goes to deep space mode)</w:t>
       </w:r>
     </w:p>
     <w:p>
@@ -14310,6 +16534,7 @@
           <w:lang w:val="en-US"/>
         </w:rPr>
       </w:pPr>
+      <w:proofErr w:type="spellStart"/>
       <w:r>
         <w:rPr>
           <w:rFonts w:ascii="Calibri Light" w:eastAsia="Calibri Light" w:hAnsi="Calibri Light" w:cs="Calibri Light"/>
@@ -14319,6 +16544,7 @@
         </w:rPr>
         <w:t>ExplosiveObject</w:t>
       </w:r>
+      <w:proofErr w:type="spellEnd"/>
     </w:p>
     <w:p>
       <w:pPr>
@@ -14349,7 +16575,39 @@
           <w:rFonts w:ascii="Calibri" w:eastAsia="Calibri" w:hAnsi="Calibri" w:cs="Calibri"/>
           <w:lang w:val="en-US"/>
         </w:rPr>
-        <w:t xml:space="preserve"> ExplosiveObject is a CompoundObject that can explode sending lots of invisible bullets around as well as an explosion animation. It can be commanded, hit by a bullet or bumped by a high enough impact to </w:t>
+        <w:t xml:space="preserve"> </w:t>
+      </w:r>
+      <w:proofErr w:type="spellStart"/>
+      <w:r>
+        <w:rPr>
+          <w:rFonts w:ascii="Calibri" w:eastAsia="Calibri" w:hAnsi="Calibri" w:cs="Calibri"/>
+          <w:lang w:val="en-US"/>
+        </w:rPr>
+        <w:t>ExplosiveObject</w:t>
+      </w:r>
+      <w:proofErr w:type="spellEnd"/>
+      <w:r>
+        <w:rPr>
+          <w:rFonts w:ascii="Calibri" w:eastAsia="Calibri" w:hAnsi="Calibri" w:cs="Calibri"/>
+          <w:lang w:val="en-US"/>
+        </w:rPr>
+        <w:t xml:space="preserve"> is a </w:t>
+      </w:r>
+      <w:proofErr w:type="spellStart"/>
+      <w:r>
+        <w:rPr>
+          <w:rFonts w:ascii="Calibri" w:eastAsia="Calibri" w:hAnsi="Calibri" w:cs="Calibri"/>
+          <w:lang w:val="en-US"/>
+        </w:rPr>
+        <w:t>CompoundObject</w:t>
+      </w:r>
+      <w:proofErr w:type="spellEnd"/>
+      <w:r>
+        <w:rPr>
+          <w:rFonts w:ascii="Calibri" w:eastAsia="Calibri" w:hAnsi="Calibri" w:cs="Calibri"/>
+          <w:lang w:val="en-US"/>
+        </w:rPr>
+        <w:t xml:space="preserve"> that can explode sending lots of invisible bullets around as well as an explosion animation. It can be commanded, hit by a bullet or bumped by a high enough impact to </w:t>
       </w:r>
       <w:r>
         <w:rPr>
@@ -14378,7 +16636,6 @@
         <w:rPr>
           <w:rFonts w:ascii="Calibri" w:eastAsia="Calibri" w:hAnsi="Calibri" w:cs="Calibri"/>
           <w:noProof/>
-          <w:lang w:val="en-US"/>
         </w:rPr>
         <w:lastRenderedPageBreak/>
         <w:drawing>
@@ -14839,8 +17096,17 @@
                 <w:rFonts w:ascii="Calibri" w:eastAsia="Calibri" w:hAnsi="Calibri" w:cs="Calibri"/>
                 <w:lang w:val="en-US"/>
               </w:rPr>
-              <w:t>Impact Threhold</w:t>
-            </w:r>
+              <w:t xml:space="preserve">Impact </w:t>
+            </w:r>
+            <w:proofErr w:type="spellStart"/>
+            <w:r>
+              <w:rPr>
+                <w:rFonts w:ascii="Calibri" w:eastAsia="Calibri" w:hAnsi="Calibri" w:cs="Calibri"/>
+                <w:lang w:val="en-US"/>
+              </w:rPr>
+              <w:t>Threhold</w:t>
+            </w:r>
+            <w:proofErr w:type="spellEnd"/>
           </w:p>
         </w:tc>
         <w:tc>
@@ -14969,8 +17235,6 @@
               </w:rPr>
               <w:t>Sets the threshold of impact for when the object explodes. This is initialized from XML but can change by this property.</w:t>
             </w:r>
-            <w:bookmarkStart w:id="0" w:name="_GoBack"/>
-            <w:bookmarkEnd w:id="0"/>
           </w:p>
         </w:tc>
       </w:tr>
@@ -15126,12 +17390,14 @@
                 <w:lang w:val="en-US"/>
               </w:rPr>
             </w:pPr>
+            <w:proofErr w:type="spellStart"/>
             <w:r>
               <w:rPr>
                 <w:lang w:val="en-US"/>
               </w:rPr>
               <w:t>ExplosiveObjectExplodedEvent</w:t>
             </w:r>
+            <w:proofErr w:type="spellEnd"/>
           </w:p>
         </w:tc>
         <w:tc>
@@ -15313,6 +17579,7 @@
                 <w:lang w:val="en-US"/>
               </w:rPr>
             </w:pPr>
+            <w:proofErr w:type="spellStart"/>
             <w:r>
               <w:rPr>
                 <w:rFonts w:ascii="Calibri" w:eastAsia="Calibri" w:hAnsi="Calibri" w:cs="Calibri"/>
@@ -15321,6 +17588,7 @@
               </w:rPr>
               <w:t>ExplodeCommandEvent</w:t>
             </w:r>
+            <w:proofErr w:type="spellEnd"/>
           </w:p>
         </w:tc>
         <w:tc>
@@ -15384,6 +17652,7 @@
           <w:lang w:val="en-US"/>
         </w:rPr>
       </w:pPr>
+      <w:proofErr w:type="spellStart"/>
       <w:r>
         <w:rPr>
           <w:rFonts w:ascii="Calibri Light" w:eastAsia="Calibri Light" w:hAnsi="Calibri Light" w:cs="Calibri Light"/>
@@ -15393,6 +17662,7 @@
         </w:rPr>
         <w:t>MagneticMine</w:t>
       </w:r>
+      <w:proofErr w:type="spellEnd"/>
     </w:p>
     <w:p>
       <w:pPr>
@@ -15409,7 +17679,55 @@
           <w:rFonts w:ascii="Calibri" w:eastAsia="Calibri" w:hAnsi="Calibri" w:cs="Calibri"/>
           <w:lang w:val="en-US"/>
         </w:rPr>
-        <w:t>The MagneticMine is a descendent of ExplosiveObject and can thus explode by command, being hit by a bullet or being bumped. However, it also has the ability to draw itself towards the selected target. It shares the events of the ExplosiveObject.</w:t>
+        <w:t xml:space="preserve">The </w:t>
+      </w:r>
+      <w:proofErr w:type="spellStart"/>
+      <w:r>
+        <w:rPr>
+          <w:rFonts w:ascii="Calibri" w:eastAsia="Calibri" w:hAnsi="Calibri" w:cs="Calibri"/>
+          <w:lang w:val="en-US"/>
+        </w:rPr>
+        <w:t>MagneticMine</w:t>
+      </w:r>
+      <w:proofErr w:type="spellEnd"/>
+      <w:r>
+        <w:rPr>
+          <w:rFonts w:ascii="Calibri" w:eastAsia="Calibri" w:hAnsi="Calibri" w:cs="Calibri"/>
+          <w:lang w:val="en-US"/>
+        </w:rPr>
+        <w:t xml:space="preserve"> is a descendent of </w:t>
+      </w:r>
+      <w:proofErr w:type="spellStart"/>
+      <w:r>
+        <w:rPr>
+          <w:rFonts w:ascii="Calibri" w:eastAsia="Calibri" w:hAnsi="Calibri" w:cs="Calibri"/>
+          <w:lang w:val="en-US"/>
+        </w:rPr>
+        <w:t>ExplosiveObject</w:t>
+      </w:r>
+      <w:proofErr w:type="spellEnd"/>
+      <w:r>
+        <w:rPr>
+          <w:rFonts w:ascii="Calibri" w:eastAsia="Calibri" w:hAnsi="Calibri" w:cs="Calibri"/>
+          <w:lang w:val="en-US"/>
+        </w:rPr>
+        <w:t xml:space="preserve"> and can thus explode by command, being hit by a bullet or being bumped. However, it also has the ability to draw itself towards the selected target. It shares the events of the </w:t>
+      </w:r>
+      <w:proofErr w:type="spellStart"/>
+      <w:r>
+        <w:rPr>
+          <w:rFonts w:ascii="Calibri" w:eastAsia="Calibri" w:hAnsi="Calibri" w:cs="Calibri"/>
+          <w:lang w:val="en-US"/>
+        </w:rPr>
+        <w:t>ExplosiveObject</w:t>
+      </w:r>
+      <w:proofErr w:type="spellEnd"/>
+      <w:r>
+        <w:rPr>
+          <w:rFonts w:ascii="Calibri" w:eastAsia="Calibri" w:hAnsi="Calibri" w:cs="Calibri"/>
+          <w:lang w:val="en-US"/>
+        </w:rPr>
+        <w:t>.</w:t>
       </w:r>
     </w:p>
     <w:p>
@@ -15443,6 +17761,7 @@
           <w:lang w:val="en-US"/>
         </w:rPr>
       </w:pPr>
+      <w:proofErr w:type="spellStart"/>
       <w:r>
         <w:rPr>
           <w:rFonts w:ascii="Calibri Light" w:eastAsia="Calibri Light" w:hAnsi="Calibri Light" w:cs="Calibri Light"/>
@@ -15452,6 +17771,7 @@
         </w:rPr>
         <w:t>PickupObject</w:t>
       </w:r>
+      <w:proofErr w:type="spellEnd"/>
     </w:p>
     <w:p>
       <w:pPr>
@@ -15468,7 +17788,39 @@
           <w:rFonts w:ascii="Calibri" w:eastAsia="Calibri" w:hAnsi="Calibri" w:cs="Calibri"/>
           <w:lang w:val="en-US"/>
         </w:rPr>
-        <w:t xml:space="preserve">A PickupObject is an object that can be picked-up by vehicles. When collided with, It gives a resource item or an inventory item and then is destroyed. </w:t>
+        <w:t xml:space="preserve">A </w:t>
+      </w:r>
+      <w:proofErr w:type="spellStart"/>
+      <w:r>
+        <w:rPr>
+          <w:rFonts w:ascii="Calibri" w:eastAsia="Calibri" w:hAnsi="Calibri" w:cs="Calibri"/>
+          <w:lang w:val="en-US"/>
+        </w:rPr>
+        <w:t>PickupObject</w:t>
+      </w:r>
+      <w:proofErr w:type="spellEnd"/>
+      <w:r>
+        <w:rPr>
+          <w:rFonts w:ascii="Calibri" w:eastAsia="Calibri" w:hAnsi="Calibri" w:cs="Calibri"/>
+          <w:lang w:val="en-US"/>
+        </w:rPr>
+        <w:t xml:space="preserve"> is an object that can be picked-up by vehicles. When collided with, </w:t>
+      </w:r>
+      <w:proofErr w:type="gramStart"/>
+      <w:r>
+        <w:rPr>
+          <w:rFonts w:ascii="Calibri" w:eastAsia="Calibri" w:hAnsi="Calibri" w:cs="Calibri"/>
+          <w:lang w:val="en-US"/>
+        </w:rPr>
+        <w:t>It</w:t>
+      </w:r>
+      <w:proofErr w:type="gramEnd"/>
+      <w:r>
+        <w:rPr>
+          <w:rFonts w:ascii="Calibri" w:eastAsia="Calibri" w:hAnsi="Calibri" w:cs="Calibri"/>
+          <w:lang w:val="en-US"/>
+        </w:rPr>
+        <w:t xml:space="preserve"> gives a resource item or an inventory item and then is destroyed. </w:t>
       </w:r>
     </w:p>
     <w:p>
@@ -15490,7 +17842,6 @@
         <w:rPr>
           <w:rFonts w:ascii="Calibri" w:eastAsia="Calibri" w:hAnsi="Calibri" w:cs="Calibri"/>
           <w:noProof/>
-          <w:lang w:val="en-US"/>
         </w:rPr>
         <w:drawing>
           <wp:inline distT="0" distB="0" distL="0" distR="0">
@@ -15877,6 +18228,7 @@
                 <w:lang w:val="en-US"/>
               </w:rPr>
             </w:pPr>
+            <w:proofErr w:type="spellStart"/>
             <w:r>
               <w:rPr>
                 <w:rFonts w:ascii="Calibri" w:eastAsia="Calibri" w:hAnsi="Calibri" w:cs="Calibri"/>
@@ -15893,6 +18245,7 @@
               </w:rPr>
               <w:t>Event</w:t>
             </w:r>
+            <w:proofErr w:type="spellEnd"/>
           </w:p>
         </w:tc>
         <w:tc>
@@ -16035,7 +18388,23 @@
           <w:rFonts w:ascii="Calibri" w:eastAsia="Calibri" w:hAnsi="Calibri" w:cs="Calibri"/>
           <w:lang w:val="en-US"/>
         </w:rPr>
-        <w:t xml:space="preserve">They are initialized by a GameStatus that holds the resources required by the system.  </w:t>
+        <w:t xml:space="preserve">They are initialized by a </w:t>
+      </w:r>
+      <w:proofErr w:type="spellStart"/>
+      <w:r>
+        <w:rPr>
+          <w:rFonts w:ascii="Calibri" w:eastAsia="Calibri" w:hAnsi="Calibri" w:cs="Calibri"/>
+          <w:lang w:val="en-US"/>
+        </w:rPr>
+        <w:t>GameStatus</w:t>
+      </w:r>
+      <w:proofErr w:type="spellEnd"/>
+      <w:r>
+        <w:rPr>
+          <w:rFonts w:ascii="Calibri" w:eastAsia="Calibri" w:hAnsi="Calibri" w:cs="Calibri"/>
+          <w:lang w:val="en-US"/>
+        </w:rPr>
+        <w:t xml:space="preserve"> that holds the resources required by the system.  </w:t>
       </w:r>
     </w:p>
     <w:p>
@@ -16065,6 +18434,7 @@
           <w:lang w:val="en-US"/>
         </w:rPr>
       </w:pPr>
+      <w:proofErr w:type="spellStart"/>
       <w:r>
         <w:rPr>
           <w:rFonts w:eastAsia="Calibri Light"/>
@@ -16072,6 +18442,7 @@
         </w:rPr>
         <w:t>ObjectFactory</w:t>
       </w:r>
+      <w:proofErr w:type="spellEnd"/>
     </w:p>
     <w:p>
       <w:pPr>
@@ -16085,6 +18456,7 @@
           <w:lang w:val="en-US"/>
         </w:rPr>
       </w:pPr>
+      <w:proofErr w:type="spellStart"/>
       <w:r>
         <w:rPr>
           <w:rFonts w:eastAsia="Calibri Light"/>
@@ -16100,6 +18472,7 @@
         </w:rPr>
         <w:t>Emitter</w:t>
       </w:r>
+      <w:proofErr w:type="spellEnd"/>
     </w:p>
     <w:p>
       <w:pPr>
@@ -16153,6 +18526,7 @@
           <w:lang w:val="en-US"/>
         </w:rPr>
       </w:pPr>
+      <w:proofErr w:type="spellStart"/>
       <w:r>
         <w:rPr>
           <w:rFonts w:eastAsia="Calibri Light"/>
@@ -16160,6 +18534,7 @@
         </w:rPr>
         <w:t>ReentryFlame</w:t>
       </w:r>
+      <w:proofErr w:type="spellEnd"/>
     </w:p>
     <w:p>
       <w:pPr>
@@ -16176,6 +18551,7 @@
           <w:lang w:val="en-US"/>
         </w:rPr>
       </w:pPr>
+      <w:proofErr w:type="spellStart"/>
       <w:r>
         <w:rPr>
           <w:rFonts w:ascii="Calibri Light" w:eastAsia="Calibri Light" w:hAnsi="Calibri Light" w:cs="Calibri Light"/>
@@ -16185,6 +18561,7 @@
         </w:rPr>
         <w:t>ObjectFactory</w:t>
       </w:r>
+      <w:proofErr w:type="spellEnd"/>
     </w:p>
     <w:p>
       <w:pPr>
@@ -16201,7 +18578,23 @@
           <w:rFonts w:ascii="Calibri" w:eastAsia="Calibri" w:hAnsi="Calibri" w:cs="Calibri"/>
           <w:lang w:val="en-US"/>
         </w:rPr>
-        <w:t xml:space="preserve">An ObjectFactory will spawn new objects (defined by its configuration) at a configurable rate for a configurable lifetime. </w:t>
+        <w:t xml:space="preserve">An </w:t>
+      </w:r>
+      <w:proofErr w:type="spellStart"/>
+      <w:r>
+        <w:rPr>
+          <w:rFonts w:ascii="Calibri" w:eastAsia="Calibri" w:hAnsi="Calibri" w:cs="Calibri"/>
+          <w:lang w:val="en-US"/>
+        </w:rPr>
+        <w:t>ObjectFactory</w:t>
+      </w:r>
+      <w:proofErr w:type="spellEnd"/>
+      <w:r>
+        <w:rPr>
+          <w:rFonts w:ascii="Calibri" w:eastAsia="Calibri" w:hAnsi="Calibri" w:cs="Calibri"/>
+          <w:lang w:val="en-US"/>
+        </w:rPr>
+        <w:t xml:space="preserve"> will spawn new objects (defined by its configuration) at a configurable rate for a configurable lifetime. </w:t>
       </w:r>
     </w:p>
     <w:p>
@@ -16616,13 +19009,23 @@
                 <w:lang w:val="en-US"/>
               </w:rPr>
             </w:pPr>
+            <w:proofErr w:type="spellStart"/>
             <w:r>
               <w:rPr>
                 <w:rFonts w:ascii="Calibri" w:eastAsia="Calibri" w:hAnsi="Calibri" w:cs="Calibri"/>
                 <w:highlight w:val="yellow"/>
                 <w:lang w:val="en-US"/>
               </w:rPr>
-              <w:t>Num of alive spawns</w:t>
+              <w:t>Num</w:t>
+            </w:r>
+            <w:proofErr w:type="spellEnd"/>
+            <w:r>
+              <w:rPr>
+                <w:rFonts w:ascii="Calibri" w:eastAsia="Calibri" w:hAnsi="Calibri" w:cs="Calibri"/>
+                <w:highlight w:val="yellow"/>
+                <w:lang w:val="en-US"/>
+              </w:rPr>
+              <w:t xml:space="preserve"> of alive spawns</w:t>
             </w:r>
           </w:p>
         </w:tc>
@@ -16908,6 +19311,7 @@
                 <w:lang w:val="en-US"/>
               </w:rPr>
             </w:pPr>
+            <w:proofErr w:type="spellStart"/>
             <w:r>
               <w:rPr>
                 <w:rFonts w:ascii="Calibri" w:eastAsia="Calibri" w:hAnsi="Calibri" w:cs="Calibri"/>
@@ -16916,6 +19320,7 @@
               </w:rPr>
               <w:t>FactoryLifetimeExpiredEvent</w:t>
             </w:r>
+            <w:proofErr w:type="spellEnd"/>
           </w:p>
         </w:tc>
         <w:tc>
@@ -17010,6 +19415,7 @@
           <w:lang w:val="en-US"/>
         </w:rPr>
       </w:pPr>
+      <w:proofErr w:type="spellStart"/>
       <w:r>
         <w:rPr>
           <w:rFonts w:ascii="Calibri Light" w:eastAsia="Calibri Light" w:hAnsi="Calibri Light" w:cs="Calibri Light"/>
@@ -17019,6 +19425,7 @@
         </w:rPr>
         <w:t>FlameEmitter</w:t>
       </w:r>
+      <w:proofErr w:type="spellEnd"/>
     </w:p>
     <w:p>
       <w:pPr>
@@ -17112,6 +19519,7 @@
           <w:lang w:val="en-US"/>
         </w:rPr>
       </w:pPr>
+      <w:proofErr w:type="spellStart"/>
       <w:r>
         <w:rPr>
           <w:rFonts w:ascii="Calibri Light" w:eastAsia="Calibri Light" w:hAnsi="Calibri Light" w:cs="Calibri Light"/>
@@ -17121,6 +19529,7 @@
         </w:rPr>
         <w:t>ReentryFlame</w:t>
       </w:r>
+      <w:proofErr w:type="spellEnd"/>
     </w:p>
     <w:p>
       <w:pPr>
@@ -17150,6 +19559,7 @@
           <w:lang w:val="en-US"/>
         </w:rPr>
       </w:pPr>
+      <w:proofErr w:type="spellStart"/>
       <w:r>
         <w:rPr>
           <w:rFonts w:ascii="Calibri Light" w:eastAsia="Calibri Light" w:hAnsi="Calibri Light" w:cs="Calibri Light"/>
@@ -17159,6 +19569,7 @@
         </w:rPr>
         <w:t>GameStatus</w:t>
       </w:r>
+      <w:proofErr w:type="spellEnd"/>
     </w:p>
     <w:p>
       <w:pPr>
@@ -17172,7 +19583,23 @@
           <w:rFonts w:eastAsia="Calibri Light"/>
           <w:lang w:val="en-US"/>
         </w:rPr>
-        <w:t>The GameStatus is an object that holds resources for the Leapfrog or other entities. The following resources exists:</w:t>
+        <w:t xml:space="preserve">The </w:t>
+      </w:r>
+      <w:proofErr w:type="spellStart"/>
+      <w:r>
+        <w:rPr>
+          <w:rFonts w:eastAsia="Calibri Light"/>
+          <w:lang w:val="en-US"/>
+        </w:rPr>
+        <w:t>GameStatus</w:t>
+      </w:r>
+      <w:proofErr w:type="spellEnd"/>
+      <w:r>
+        <w:rPr>
+          <w:rFonts w:eastAsia="Calibri Light"/>
+          <w:lang w:val="en-US"/>
+        </w:rPr>
+        <w:t xml:space="preserve"> is an object that holds resources for the Leapfrog or other entities. The following resources exists:</w:t>
       </w:r>
     </w:p>
     <w:p>
@@ -17309,7 +19736,23 @@
           <w:rFonts w:eastAsia="Calibri Light"/>
           <w:lang w:val="en-US"/>
         </w:rPr>
-        <w:t>There is an property for each resources type</w:t>
+        <w:t xml:space="preserve">There is </w:t>
+      </w:r>
+      <w:proofErr w:type="gramStart"/>
+      <w:r>
+        <w:rPr>
+          <w:rFonts w:eastAsia="Calibri Light"/>
+          <w:lang w:val="en-US"/>
+        </w:rPr>
+        <w:t>an</w:t>
+      </w:r>
+      <w:proofErr w:type="gramEnd"/>
+      <w:r>
+        <w:rPr>
+          <w:rFonts w:eastAsia="Calibri Light"/>
+          <w:lang w:val="en-US"/>
+        </w:rPr>
+        <w:t xml:space="preserve"> property for each resources type</w:t>
       </w:r>
     </w:p>
     <w:tbl>
@@ -18524,6 +20967,7 @@
                 <w:lang w:val="en-US"/>
               </w:rPr>
             </w:pPr>
+            <w:proofErr w:type="spellStart"/>
             <w:r>
               <w:rPr>
                 <w:rFonts w:eastAsia="Calibri Light"/>
@@ -18531,6 +20975,7 @@
               </w:rPr>
               <w:t>StatusChangedEvent</w:t>
             </w:r>
+            <w:proofErr w:type="spellEnd"/>
           </w:p>
         </w:tc>
         <w:tc>
@@ -18593,6 +21038,7 @@
                 <w:lang w:val="en-US"/>
               </w:rPr>
             </w:pPr>
+            <w:proofErr w:type="spellStart"/>
             <w:r>
               <w:rPr>
                 <w:rFonts w:eastAsia="Calibri Light"/>
@@ -18600,6 +21046,7 @@
               </w:rPr>
               <w:t>StatusResourceDepletedEvent</w:t>
             </w:r>
+            <w:proofErr w:type="spellEnd"/>
           </w:p>
         </w:tc>
         <w:tc>
@@ -18783,6 +21230,7 @@
                 <w:lang w:val="en-US"/>
               </w:rPr>
             </w:pPr>
+            <w:proofErr w:type="spellStart"/>
             <w:r>
               <w:rPr>
                 <w:rFonts w:ascii="Calibri" w:eastAsia="Calibri" w:hAnsi="Calibri" w:cs="Calibri"/>
@@ -18791,6 +21239,7 @@
               </w:rPr>
               <w:t>TransactResourceCommandEvent</w:t>
             </w:r>
+            <w:proofErr w:type="spellEnd"/>
           </w:p>
         </w:tc>
         <w:tc>
@@ -19742,6 +22191,15 @@
       <w:outlineLvl w:val="9"/>
     </w:pPr>
   </w:style>
+  <w:style w:type="paragraph" w:styleId="Ingetavstnd">
+    <w:name w:val="No Spacing"/>
+    <w:uiPriority w:val="1"/>
+    <w:qFormat/>
+    <w:rsid w:val="009D26A4"/>
+    <w:pPr>
+      <w:spacing w:after="0" w:line="240" w:lineRule="auto"/>
+    </w:pPr>
+  </w:style>
 </w:styles>
 </file>
 
@@ -20011,7 +22469,7 @@
 </file>
 
 <file path=customXml/itemProps1.xml><?xml version="1.0" encoding="utf-8"?>
-<ds:datastoreItem xmlns:ds="http://schemas.openxmlformats.org/officeDocument/2006/customXml" ds:itemID="{829A714B-EA86-4972-B844-C28F89206D13}">
+<ds:datastoreItem xmlns:ds="http://schemas.openxmlformats.org/officeDocument/2006/customXml" ds:itemID="{029A2DA6-EE5E-43F9-8519-717BCE395B89}">
   <ds:schemaRefs>
     <ds:schemaRef ds:uri="http://schemas.openxmlformats.org/officeDocument/2006/bibliography"/>
   </ds:schemaRefs>

</xml_diff>

<commit_message>
Continue to clean-up so that more control is transferred to lua-script
</commit_message>
<xml_diff>
--- a/leapfrog-game/documentation/Object descriptions.docx
+++ b/leapfrog-game/documentation/Object descriptions.docx
@@ -16589,7 +16589,7 @@
           <v:rect id="rectole0000000000" o:spid="_x0000_i1025" style="width:437.5pt;height:411pt" o:ole="" o:preferrelative="t" stroked="f">
             <v:imagedata r:id="rId9" o:title=""/>
           </v:rect>
-          <o:OLEObject Type="Embed" ProgID="StaticMetafile" ShapeID="rectole0000000000" DrawAspect="Content" ObjectID="_1647718354" r:id="rId10"/>
+          <o:OLEObject Type="Embed" ProgID="StaticMetafile" ShapeID="rectole0000000000" DrawAspect="Content" ObjectID="_1649611627" r:id="rId10"/>
         </w:object>
       </w:r>
     </w:p>
@@ -19517,7 +19517,14 @@
                 <w:rFonts w:ascii="Calibri" w:eastAsia="Calibri" w:hAnsi="Calibri" w:cs="Calibri"/>
                 <w:lang w:val="en-US"/>
               </w:rPr>
-              <w:t>Read the state of the Leapfrog</w:t>
+              <w:t xml:space="preserve">Read the state of the </w:t>
+            </w:r>
+            <w:r>
+              <w:rPr>
+                <w:rFonts w:ascii="Calibri" w:eastAsia="Calibri" w:hAnsi="Calibri" w:cs="Calibri"/>
+                <w:lang w:val="en-US"/>
+              </w:rPr>
+              <w:t>Launch site</w:t>
             </w:r>
           </w:p>
           <w:p>
@@ -19779,6 +19786,181 @@
                 <w:lang w:val="en-US"/>
               </w:rPr>
               <w:t>13 = finish sequence</w:t>
+            </w:r>
+          </w:p>
+        </w:tc>
+      </w:tr>
+      <w:tr>
+        <w:trPr>
+          <w:trHeight w:val="1"/>
+        </w:trPr>
+        <w:tc>
+          <w:tcPr>
+            <w:tcW w:w="1440" w:type="dxa"/>
+            <w:tcBorders>
+              <w:top w:val="single" w:sz="4" w:space="0" w:color="000000"/>
+              <w:left w:val="single" w:sz="4" w:space="0" w:color="000000"/>
+              <w:bottom w:val="single" w:sz="4" w:space="0" w:color="000000"/>
+              <w:right w:val="single" w:sz="4" w:space="0" w:color="000000"/>
+            </w:tcBorders>
+            <w:shd w:val="clear" w:color="000000" w:fill="FFFFFF"/>
+            <w:tcMar>
+              <w:left w:w="108" w:type="dxa"/>
+              <w:right w:w="108" w:type="dxa"/>
+            </w:tcMar>
+          </w:tcPr>
+          <w:p>
+            <w:pPr>
+              <w:spacing w:after="0" w:line="240" w:lineRule="auto"/>
+              <w:rPr>
+                <w:rFonts w:ascii="Calibri" w:eastAsia="Calibri" w:hAnsi="Calibri" w:cs="Calibri"/>
+                <w:lang w:val="en-US"/>
+              </w:rPr>
+            </w:pPr>
+            <w:r>
+              <w:rPr>
+                <w:rFonts w:ascii="Calibri" w:eastAsia="Calibri" w:hAnsi="Calibri" w:cs="Calibri"/>
+                <w:lang w:val="en-US"/>
+              </w:rPr>
+              <w:lastRenderedPageBreak/>
+              <w:t>Trigger launch</w:t>
+            </w:r>
+          </w:p>
+        </w:tc>
+        <w:tc>
+          <w:tcPr>
+            <w:tcW w:w="2808" w:type="dxa"/>
+            <w:tcBorders>
+              <w:top w:val="single" w:sz="4" w:space="0" w:color="000000"/>
+              <w:left w:val="single" w:sz="4" w:space="0" w:color="000000"/>
+              <w:bottom w:val="single" w:sz="4" w:space="0" w:color="000000"/>
+              <w:right w:val="single" w:sz="4" w:space="0" w:color="000000"/>
+            </w:tcBorders>
+            <w:shd w:val="clear" w:color="000000" w:fill="FFFFFF"/>
+            <w:tcMar>
+              <w:left w:w="108" w:type="dxa"/>
+              <w:right w:w="108" w:type="dxa"/>
+            </w:tcMar>
+          </w:tcPr>
+          <w:p>
+            <w:pPr>
+              <w:spacing w:after="0" w:line="240" w:lineRule="auto"/>
+              <w:rPr>
+                <w:rFonts w:ascii="Calibri" w:eastAsia="Calibri" w:hAnsi="Calibri" w:cs="Calibri"/>
+                <w:lang w:val="en-US"/>
+              </w:rPr>
+            </w:pPr>
+            <w:r>
+              <w:rPr>
+                <w:rFonts w:ascii="Calibri" w:eastAsia="Calibri" w:hAnsi="Calibri" w:cs="Calibri"/>
+                <w:lang w:val="en-US"/>
+              </w:rPr>
+              <w:t>N/A</w:t>
+            </w:r>
+          </w:p>
+        </w:tc>
+        <w:tc>
+          <w:tcPr>
+            <w:tcW w:w="425" w:type="dxa"/>
+            <w:tcBorders>
+              <w:top w:val="single" w:sz="4" w:space="0" w:color="000000"/>
+              <w:left w:val="single" w:sz="4" w:space="0" w:color="000000"/>
+              <w:bottom w:val="single" w:sz="4" w:space="0" w:color="000000"/>
+              <w:right w:val="single" w:sz="4" w:space="0" w:color="000000"/>
+            </w:tcBorders>
+            <w:shd w:val="clear" w:color="000000" w:fill="FFFFFF"/>
+            <w:tcMar>
+              <w:left w:w="108" w:type="dxa"/>
+              <w:right w:w="108" w:type="dxa"/>
+            </w:tcMar>
+          </w:tcPr>
+          <w:p>
+            <w:pPr>
+              <w:spacing w:after="0" w:line="240" w:lineRule="auto"/>
+              <w:rPr>
+                <w:rFonts w:ascii="Calibri" w:eastAsia="Calibri" w:hAnsi="Calibri" w:cs="Calibri"/>
+                <w:lang w:val="en-US"/>
+              </w:rPr>
+            </w:pPr>
+            <w:r>
+              <w:rPr>
+                <w:rFonts w:ascii="Calibri" w:eastAsia="Calibri" w:hAnsi="Calibri" w:cs="Calibri"/>
+                <w:lang w:val="en-US"/>
+              </w:rPr>
+              <w:t>1</w:t>
+            </w:r>
+          </w:p>
+        </w:tc>
+        <w:tc>
+          <w:tcPr>
+            <w:tcW w:w="864" w:type="dxa"/>
+            <w:tcBorders>
+              <w:top w:val="single" w:sz="4" w:space="0" w:color="000000"/>
+              <w:left w:val="single" w:sz="4" w:space="0" w:color="000000"/>
+              <w:bottom w:val="single" w:sz="4" w:space="0" w:color="000000"/>
+              <w:right w:val="single" w:sz="4" w:space="0" w:color="000000"/>
+            </w:tcBorders>
+            <w:shd w:val="clear" w:color="000000" w:fill="FFFFFF"/>
+            <w:tcMar>
+              <w:left w:w="108" w:type="dxa"/>
+              <w:right w:w="108" w:type="dxa"/>
+            </w:tcMar>
+          </w:tcPr>
+          <w:p>
+            <w:pPr>
+              <w:spacing w:after="0" w:line="240" w:lineRule="auto"/>
+              <w:rPr>
+                <w:rFonts w:ascii="Calibri" w:eastAsia="Calibri" w:hAnsi="Calibri" w:cs="Calibri"/>
+                <w:lang w:val="en-US"/>
+              </w:rPr>
+            </w:pPr>
+            <w:r>
+              <w:rPr>
+                <w:rFonts w:ascii="Calibri" w:eastAsia="Calibri" w:hAnsi="Calibri" w:cs="Calibri"/>
+                <w:lang w:val="en-US"/>
+              </w:rPr>
+              <w:t>False</w:t>
+            </w:r>
+          </w:p>
+        </w:tc>
+        <w:tc>
+          <w:tcPr>
+            <w:tcW w:w="3525" w:type="dxa"/>
+            <w:tcBorders>
+              <w:top w:val="single" w:sz="4" w:space="0" w:color="000000"/>
+              <w:left w:val="single" w:sz="4" w:space="0" w:color="000000"/>
+              <w:bottom w:val="single" w:sz="4" w:space="0" w:color="000000"/>
+              <w:right w:val="single" w:sz="4" w:space="0" w:color="000000"/>
+            </w:tcBorders>
+            <w:shd w:val="clear" w:color="000000" w:fill="FFFFFF"/>
+            <w:tcMar>
+              <w:left w:w="108" w:type="dxa"/>
+              <w:right w:w="108" w:type="dxa"/>
+            </w:tcMar>
+          </w:tcPr>
+          <w:p>
+            <w:pPr>
+              <w:spacing w:after="0" w:line="240" w:lineRule="auto"/>
+              <w:rPr>
+                <w:rFonts w:ascii="Calibri" w:eastAsia="Calibri" w:hAnsi="Calibri" w:cs="Calibri"/>
+                <w:lang w:val="en-US"/>
+              </w:rPr>
+            </w:pPr>
+            <w:r>
+              <w:rPr>
+                <w:rFonts w:ascii="Calibri" w:eastAsia="Calibri" w:hAnsi="Calibri" w:cs="Calibri"/>
+                <w:lang w:val="en-US"/>
+              </w:rPr>
+              <w:t xml:space="preserve">Setting this property (to anything) </w:t>
+            </w:r>
+            <w:bookmarkStart w:id="0" w:name="_GoBack"/>
+            <w:bookmarkEnd w:id="0"/>
+            <w:r>
+              <w:rPr>
+                <w:rFonts w:ascii="Calibri" w:eastAsia="Calibri" w:hAnsi="Calibri" w:cs="Calibri"/>
+                <w:lang w:val="en-US"/>
+              </w:rPr>
+              <w:t>will trigger a launch</w:t>
             </w:r>
           </w:p>
         </w:tc>
@@ -21901,48 +22083,16 @@
             <w:tcW w:w="5211" w:type="dxa"/>
           </w:tcPr>
           <w:p>
-            <w:r>
-              <w:t xml:space="preserve">Event sent </w:t>
-            </w:r>
-            <w:proofErr w:type="spellStart"/>
-            <w:r>
-              <w:t>when</w:t>
-            </w:r>
-            <w:proofErr w:type="spellEnd"/>
-            <w:r>
-              <w:t xml:space="preserve"> </w:t>
-            </w:r>
-            <w:proofErr w:type="spellStart"/>
-            <w:r>
-              <w:t>something</w:t>
-            </w:r>
-            <w:proofErr w:type="spellEnd"/>
-            <w:r>
-              <w:t xml:space="preserve"> </w:t>
-            </w:r>
-            <w:proofErr w:type="spellStart"/>
-            <w:r>
-              <w:t>picked</w:t>
-            </w:r>
-            <w:proofErr w:type="spellEnd"/>
-            <w:r>
-              <w:t xml:space="preserve"> the </w:t>
-            </w:r>
-            <w:proofErr w:type="spellStart"/>
-            <w:r>
-              <w:t>object</w:t>
-            </w:r>
-            <w:proofErr w:type="spellEnd"/>
-            <w:r>
-              <w:t xml:space="preserve"> </w:t>
-            </w:r>
-            <w:proofErr w:type="spellStart"/>
-            <w:r>
-              <w:t>up</w:t>
-            </w:r>
-            <w:proofErr w:type="spellEnd"/>
-            <w:r>
-              <w:t xml:space="preserve">. </w:t>
+            <w:pPr>
+              <w:rPr>
+                <w:lang w:val="en-US"/>
+              </w:rPr>
+            </w:pPr>
+            <w:r>
+              <w:rPr>
+                <w:lang w:val="en-US"/>
+              </w:rPr>
+              <w:t xml:space="preserve">Event sent when something picked the object up. </w:t>
             </w:r>
           </w:p>
         </w:tc>
@@ -25335,8 +25485,6 @@
           <w:lang w:val="en-US"/>
         </w:rPr>
       </w:pPr>
-      <w:bookmarkStart w:id="0" w:name="_GoBack"/>
-      <w:bookmarkEnd w:id="0"/>
       <w:proofErr w:type="spellStart"/>
       <w:proofErr w:type="gramStart"/>
       <w:r>
@@ -25369,14 +25517,7 @@
           <w:lang w:val="en-US"/>
         </w:rPr>
         <w:lastRenderedPageBreak/>
-        <w:t xml:space="preserve">0 = </w:t>
-      </w:r>
-      <w:r>
-        <w:rPr>
-          <w:rFonts w:ascii="Calibri" w:eastAsia="Calibri" w:hAnsi="Calibri" w:cs="Calibri"/>
-          <w:lang w:val="en-US"/>
-        </w:rPr>
-        <w:t>Hollow</w:t>
+        <w:t>0 = Hollow</w:t>
       </w:r>
       <w:r>
         <w:rPr>
@@ -25384,14 +25525,7 @@
           <w:lang w:val="en-US"/>
         </w:rPr>
         <w:br/>
-        <w:t xml:space="preserve">1 = </w:t>
-      </w:r>
-      <w:r>
-        <w:rPr>
-          <w:rFonts w:ascii="Calibri" w:eastAsia="Calibri" w:hAnsi="Calibri" w:cs="Calibri"/>
-          <w:lang w:val="en-US"/>
-        </w:rPr>
-        <w:t>Filled (next objective for neutral</w:t>
+        <w:t>1 = Filled (next objective for neutral</w:t>
       </w:r>
       <w:proofErr w:type="gramStart"/>
       <w:r>
@@ -25408,20 +25542,7 @@
           <w:lang w:val="en-US"/>
         </w:rPr>
         <w:br/>
-      </w:r>
-      <w:r>
-        <w:rPr>
-          <w:rFonts w:ascii="Calibri" w:eastAsia="Calibri" w:hAnsi="Calibri" w:cs="Calibri"/>
-          <w:lang w:val="en-US"/>
-        </w:rPr>
-        <w:t xml:space="preserve">2 = </w:t>
-      </w:r>
-      <w:r>
-        <w:rPr>
-          <w:rFonts w:ascii="Calibri" w:eastAsia="Calibri" w:hAnsi="Calibri" w:cs="Calibri"/>
-          <w:lang w:val="en-US"/>
-        </w:rPr>
-        <w:t>Flashing Slow</w:t>
+        <w:t>2 = Flashing Slow</w:t>
       </w:r>
       <w:r>
         <w:rPr>
@@ -25429,14 +25550,7 @@
           <w:lang w:val="en-US"/>
         </w:rPr>
         <w:br/>
-        <w:t xml:space="preserve">3 = </w:t>
-      </w:r>
-      <w:r>
-        <w:rPr>
-          <w:rFonts w:ascii="Calibri" w:eastAsia="Calibri" w:hAnsi="Calibri" w:cs="Calibri"/>
-          <w:lang w:val="en-US"/>
-        </w:rPr>
-        <w:t>Flashing Fast</w:t>
+        <w:t>3 = Flashing Fast</w:t>
       </w:r>
       <w:r>
         <w:rPr>
@@ -26690,7 +26804,7 @@
 </file>
 
 <file path=customXml/itemProps1.xml><?xml version="1.0" encoding="utf-8"?>
-<ds:datastoreItem xmlns:ds="http://schemas.openxmlformats.org/officeDocument/2006/customXml" ds:itemID="{1973C0A1-088E-4AF8-AD98-36D66DE99815}">
+<ds:datastoreItem xmlns:ds="http://schemas.openxmlformats.org/officeDocument/2006/customXml" ds:itemID="{C2844399-BDBA-4E19-B509-93365B2B52F4}">
   <ds:schemaRefs>
     <ds:schemaRef ds:uri="http://schemas.openxmlformats.org/officeDocument/2006/bibliography"/>
   </ds:schemaRefs>

</xml_diff>